<commit_message>
Task updates & minor changes in final report.
</commit_message>
<xml_diff>
--- a/7COM1079_Final report_2.12.24-2.docx
+++ b/7COM1079_Final report_2.12.24-2.docx
@@ -270,42 +270,27 @@
         <w:rPr>
           <w:rFonts w:ascii="Times New Roman" w:eastAsia="Times New Roman" w:hAnsi="Times New Roman" w:cs="Times New Roman"/>
         </w:rPr>
-        <w:t>(</w:t>
-      </w:r>
-      <w:r>
-        <w:rPr>
-          <w:rFonts w:ascii="Times New Roman" w:eastAsia="Times New Roman" w:hAnsi="Times New Roman" w:cs="Times New Roman"/>
-          <w:i/>
-        </w:rPr>
-        <w:t>t</w:t>
-      </w:r>
-      <w:r>
-        <w:rPr>
-          <w:rFonts w:ascii="Times New Roman" w:eastAsia="Times New Roman" w:hAnsi="Times New Roman" w:cs="Times New Roman"/>
-          <w:i/>
-        </w:rPr>
-        <w:t xml:space="preserve">he </w:t>
-      </w:r>
-      <w:r>
-        <w:rPr>
-          <w:rFonts w:ascii="Times New Roman" w:eastAsia="Times New Roman" w:hAnsi="Times New Roman" w:cs="Times New Roman"/>
-          <w:i/>
-        </w:rPr>
-        <w:t>t</w:t>
-      </w:r>
-      <w:r>
-        <w:rPr>
-          <w:rFonts w:ascii="Times New Roman" w:eastAsia="Times New Roman" w:hAnsi="Times New Roman" w:cs="Times New Roman"/>
-          <w:i/>
-        </w:rPr>
-        <w:t>opic of your research.</w:t>
-      </w:r>
-      <w:r>
-        <w:rPr>
-          <w:rFonts w:ascii="Times New Roman" w:eastAsia="Times New Roman" w:hAnsi="Times New Roman" w:cs="Times New Roman"/>
-          <w:i/>
-        </w:rPr>
-        <w:t>)</w:t>
+        <w:t xml:space="preserve">To determine whether there is a correlation between the number of goals </w:t>
+      </w:r>
+    </w:p>
+    <w:p>
+      <w:pPr>
+        <w:ind w:left="1440"/>
+        <w:rPr>
+          <w:rFonts w:ascii="Times New Roman" w:eastAsia="Times New Roman" w:hAnsi="Times New Roman" w:cs="Times New Roman"/>
+        </w:rPr>
+      </w:pPr>
+      <w:r>
+        <w:rPr>
+          <w:rFonts w:ascii="Times New Roman" w:eastAsia="Times New Roman" w:hAnsi="Times New Roman" w:cs="Times New Roman"/>
+        </w:rPr>
+        <w:t xml:space="preserve">    </w:t>
+      </w:r>
+      <w:r>
+        <w:rPr>
+          <w:rFonts w:ascii="Times New Roman" w:eastAsia="Times New Roman" w:hAnsi="Times New Roman" w:cs="Times New Roman"/>
+        </w:rPr>
+        <w:t>scored and possession of the ball during the 2018 FIFA World Cup.</w:t>
       </w:r>
     </w:p>
     <w:p>
@@ -339,6 +324,13 @@
         </w:rPr>
         <w:t>:</w:t>
       </w:r>
+      <w:r>
+        <w:rPr>
+          <w:rFonts w:ascii="Times New Roman" w:eastAsia="Times New Roman" w:hAnsi="Times New Roman" w:cs="Times New Roman"/>
+        </w:rPr>
+        <w:tab/>
+        <w:t xml:space="preserve">    A094</w:t>
+      </w:r>
     </w:p>
     <w:p>
       <w:pPr>
@@ -359,20 +351,24 @@
         </w:rPr>
         <w:t xml:space="preserve">Dataset number: </w:t>
       </w:r>
-    </w:p>
-    <w:p>
-      <w:pPr>
-        <w:rPr>
-          <w:rFonts w:ascii="Times New Roman" w:eastAsia="Times New Roman" w:hAnsi="Times New Roman" w:cs="Times New Roman"/>
-        </w:rPr>
-      </w:pPr>
-    </w:p>
-    <w:p>
-      <w:pPr>
-        <w:rPr>
-          <w:rFonts w:ascii="Times New Roman" w:eastAsia="Times New Roman" w:hAnsi="Times New Roman" w:cs="Times New Roman"/>
-          <w:i/>
-          <w:highlight w:val="yellow"/>
+      <w:r>
+        <w:rPr>
+          <w:rFonts w:ascii="Times New Roman" w:eastAsia="Times New Roman" w:hAnsi="Times New Roman" w:cs="Times New Roman"/>
+        </w:rPr>
+        <w:t>DS051</w:t>
+      </w:r>
+    </w:p>
+    <w:p>
+      <w:pPr>
+        <w:rPr>
+          <w:rFonts w:ascii="Times New Roman" w:eastAsia="Times New Roman" w:hAnsi="Times New Roman" w:cs="Times New Roman"/>
+        </w:rPr>
+      </w:pPr>
+    </w:p>
+    <w:p>
+      <w:pPr>
+        <w:rPr>
+          <w:rFonts w:ascii="Times New Roman" w:eastAsia="Times New Roman" w:hAnsi="Times New Roman" w:cs="Times New Roman"/>
         </w:rPr>
       </w:pPr>
       <w:r>
@@ -390,83 +386,105 @@
       <w:r>
         <w:rPr>
           <w:rFonts w:ascii="Times New Roman" w:eastAsia="Times New Roman" w:hAnsi="Times New Roman" w:cs="Times New Roman"/>
-          <w:i/>
-          <w:highlight w:val="yellow"/>
-        </w:rPr>
-        <w:t>[Name and ID of submitting student</w:t>
-      </w:r>
-      <w:r>
-        <w:rPr>
-          <w:rFonts w:ascii="Times New Roman" w:eastAsia="Times New Roman" w:hAnsi="Times New Roman" w:cs="Times New Roman"/>
-          <w:i/>
-          <w:highlight w:val="yellow"/>
-        </w:rPr>
-        <w:t xml:space="preserve"> first</w:t>
-      </w:r>
-      <w:r>
-        <w:rPr>
-          <w:rFonts w:ascii="Times New Roman" w:eastAsia="Times New Roman" w:hAnsi="Times New Roman" w:cs="Times New Roman"/>
-          <w:i/>
-          <w:highlight w:val="yellow"/>
-        </w:rPr>
-        <w:t>],</w:t>
-      </w:r>
-      <w:r>
-        <w:rPr>
-          <w:rFonts w:ascii="Times New Roman" w:eastAsia="Times New Roman" w:hAnsi="Times New Roman" w:cs="Times New Roman"/>
-          <w:i/>
-        </w:rPr>
-        <w:t xml:space="preserve"> </w:t>
-      </w:r>
-    </w:p>
-    <w:p>
-      <w:pPr>
-        <w:ind w:left="720"/>
-        <w:rPr>
-          <w:rFonts w:ascii="Times New Roman" w:eastAsia="Times New Roman" w:hAnsi="Times New Roman" w:cs="Times New Roman"/>
-          <w:i/>
-          <w:highlight w:val="yellow"/>
-        </w:rPr>
-      </w:pPr>
-      <w:r>
-        <w:rPr>
-          <w:rFonts w:ascii="Times New Roman" w:eastAsia="Times New Roman" w:hAnsi="Times New Roman" w:cs="Times New Roman"/>
-          <w:i/>
-        </w:rPr>
-        <w:t xml:space="preserve">      </w:t>
-      </w:r>
-      <w:r>
-        <w:rPr>
-          <w:rFonts w:ascii="Times New Roman" w:eastAsia="Times New Roman" w:hAnsi="Times New Roman" w:cs="Times New Roman"/>
-          <w:i/>
-        </w:rPr>
-        <w:t xml:space="preserve"> </w:t>
-      </w:r>
-      <w:r>
-        <w:rPr>
-          <w:rFonts w:ascii="Times New Roman" w:eastAsia="Times New Roman" w:hAnsi="Times New Roman" w:cs="Times New Roman"/>
-          <w:i/>
-        </w:rPr>
-        <w:t xml:space="preserve">  </w:t>
-      </w:r>
-      <w:r>
-        <w:rPr>
-          <w:rFonts w:ascii="Times New Roman" w:eastAsia="Times New Roman" w:hAnsi="Times New Roman" w:cs="Times New Roman"/>
-          <w:i/>
-          <w:highlight w:val="yellow"/>
-        </w:rPr>
-        <w:t>[Name and ID of other group members]</w:t>
-      </w:r>
-    </w:p>
-    <w:p>
-      <w:pPr>
-        <w:ind w:left="720"/>
-        <w:rPr>
-          <w:rFonts w:ascii="Times New Roman" w:eastAsia="Times New Roman" w:hAnsi="Times New Roman" w:cs="Times New Roman"/>
-          <w:i/>
-        </w:rPr>
-      </w:pPr>
-    </w:p>
+        </w:rPr>
+        <w:tab/>
+        <w:t xml:space="preserve">    Sathurcigan Kamalendran - 23057639</w:t>
+      </w:r>
+    </w:p>
+    <w:p>
+      <w:pPr>
+        <w:rPr>
+          <w:rFonts w:ascii="Times New Roman" w:eastAsia="Times New Roman" w:hAnsi="Times New Roman" w:cs="Times New Roman"/>
+        </w:rPr>
+      </w:pPr>
+      <w:r>
+        <w:rPr>
+          <w:rFonts w:ascii="Times New Roman" w:eastAsia="Times New Roman" w:hAnsi="Times New Roman" w:cs="Times New Roman"/>
+        </w:rPr>
+        <w:tab/>
+      </w:r>
+      <w:r>
+        <w:rPr>
+          <w:rFonts w:ascii="Times New Roman" w:eastAsia="Times New Roman" w:hAnsi="Times New Roman" w:cs="Times New Roman"/>
+        </w:rPr>
+        <w:tab/>
+        <w:t xml:space="preserve">    </w:t>
+      </w:r>
+      <w:r>
+        <w:rPr>
+          <w:rFonts w:ascii="Times New Roman" w:eastAsia="Times New Roman" w:hAnsi="Times New Roman" w:cs="Times New Roman"/>
+        </w:rPr>
+        <w:t>Kavindu Hashan Porambage - 23081660</w:t>
+      </w:r>
+    </w:p>
+    <w:p>
+      <w:pPr>
+        <w:ind w:left="720" w:firstLine="720"/>
+        <w:rPr>
+          <w:rFonts w:ascii="Times New Roman" w:eastAsia="Times New Roman" w:hAnsi="Times New Roman" w:cs="Times New Roman"/>
+        </w:rPr>
+      </w:pPr>
+      <w:r>
+        <w:rPr>
+          <w:rFonts w:ascii="Times New Roman" w:eastAsia="Times New Roman" w:hAnsi="Times New Roman" w:cs="Times New Roman"/>
+        </w:rPr>
+        <w:t xml:space="preserve">    </w:t>
+      </w:r>
+      <w:r>
+        <w:rPr>
+          <w:rFonts w:ascii="Times New Roman" w:eastAsia="Times New Roman" w:hAnsi="Times New Roman" w:cs="Times New Roman"/>
+        </w:rPr>
+        <w:t>Nipuna Nilupul Samarakoon Samarakoon Mudiyanselage - 23099687</w:t>
+      </w:r>
+    </w:p>
+    <w:p>
+      <w:pPr>
+        <w:ind w:left="720" w:firstLine="720"/>
+        <w:rPr>
+          <w:rFonts w:ascii="Times New Roman" w:eastAsia="Times New Roman" w:hAnsi="Times New Roman" w:cs="Times New Roman"/>
+        </w:rPr>
+      </w:pPr>
+      <w:r>
+        <w:rPr>
+          <w:rFonts w:ascii="Times New Roman" w:eastAsia="Times New Roman" w:hAnsi="Times New Roman" w:cs="Times New Roman"/>
+        </w:rPr>
+        <w:t xml:space="preserve">    </w:t>
+      </w:r>
+      <w:r>
+        <w:rPr>
+          <w:rFonts w:ascii="Times New Roman" w:eastAsia="Times New Roman" w:hAnsi="Times New Roman" w:cs="Times New Roman"/>
+        </w:rPr>
+        <w:t>Lakshman Sivarathan - 23086585</w:t>
+      </w:r>
+    </w:p>
+    <w:p>
+      <w:pPr>
+        <w:ind w:left="720" w:firstLine="720"/>
+        <w:rPr>
+          <w:rFonts w:ascii="Times New Roman" w:eastAsia="Times New Roman" w:hAnsi="Times New Roman" w:cs="Times New Roman"/>
+          <w:i/>
+        </w:rPr>
+      </w:pPr>
+      <w:r>
+        <w:rPr>
+          <w:rFonts w:ascii="Times New Roman" w:eastAsia="Times New Roman" w:hAnsi="Times New Roman" w:cs="Times New Roman"/>
+        </w:rPr>
+        <w:t xml:space="preserve">    </w:t>
+      </w:r>
+      <w:r>
+        <w:rPr>
+          <w:rFonts w:ascii="Times New Roman" w:eastAsia="Times New Roman" w:hAnsi="Times New Roman" w:cs="Times New Roman"/>
+        </w:rPr>
+        <w:t>Binalka Swarnathilaka Nawarathnalage - 23081218</w:t>
+      </w:r>
+      <w:r>
+        <w:rPr>
+          <w:rFonts w:ascii="Times New Roman" w:eastAsia="Times New Roman" w:hAnsi="Times New Roman" w:cs="Times New Roman"/>
+        </w:rPr>
+        <w:tab/>
+      </w:r>
+    </w:p>
+    <w:p/>
     <w:p>
       <w:pPr>
         <w:ind w:left="720"/>
@@ -3674,19 +3692,11 @@
           <w:rFonts w:ascii="Times New Roman" w:eastAsia="Times New Roman" w:hAnsi="Times New Roman" w:cs="Times New Roman"/>
         </w:rPr>
       </w:pPr>
-      <w:proofErr w:type="spellStart"/>
-      <w:r>
-        <w:rPr>
-          <w:rFonts w:ascii="Times New Roman" w:eastAsia="Times New Roman" w:hAnsi="Times New Roman" w:cs="Times New Roman"/>
-        </w:rPr>
-        <w:t>Analysis.R</w:t>
-      </w:r>
-      <w:proofErr w:type="spellEnd"/>
-      <w:r>
-        <w:rPr>
-          <w:rFonts w:ascii="Times New Roman" w:eastAsia="Times New Roman" w:hAnsi="Times New Roman" w:cs="Times New Roman"/>
-        </w:rPr>
-        <w:t xml:space="preserve"> code with the appropriate statistics to test the hypotheses. </w:t>
+      <w:r>
+        <w:rPr>
+          <w:rFonts w:ascii="Times New Roman" w:eastAsia="Times New Roman" w:hAnsi="Times New Roman" w:cs="Times New Roman"/>
+        </w:rPr>
+        <w:t xml:space="preserve">Analysis.R code with the appropriate statistics to test the hypotheses. </w:t>
       </w:r>
     </w:p>
     <w:p>
@@ -8105,7 +8115,6 @@
   <w:style w:type="character" w:default="1" w:styleId="DefaultParagraphFont">
     <w:name w:val="Default Paragraph Font"/>
     <w:uiPriority w:val="1"/>
-    <w:semiHidden/>
     <w:unhideWhenUsed/>
   </w:style>
   <w:style w:type="table" w:default="1" w:styleId="TableNormal">
@@ -8545,6 +8554,29 @@
       <w:szCs w:val="20"/>
     </w:rPr>
   </w:style>
+  <w:style w:type="character" w:styleId="Hyperlink">
+    <w:name w:val="Hyperlink"/>
+    <w:basedOn w:val="DefaultParagraphFont"/>
+    <w:uiPriority w:val="99"/>
+    <w:unhideWhenUsed/>
+    <w:rsid w:val="00E40495"/>
+    <w:rPr>
+      <w:color w:val="467886" w:themeColor="hyperlink"/>
+      <w:u w:val="single"/>
+    </w:rPr>
+  </w:style>
+  <w:style w:type="character" w:styleId="UnresolvedMention">
+    <w:name w:val="Unresolved Mention"/>
+    <w:basedOn w:val="DefaultParagraphFont"/>
+    <w:uiPriority w:val="99"/>
+    <w:semiHidden/>
+    <w:unhideWhenUsed/>
+    <w:rsid w:val="00E40495"/>
+    <w:rPr>
+      <w:color w:val="605E5C"/>
+      <w:shd w:val="clear" w:color="auto" w:fill="E1DFDD"/>
+    </w:rPr>
+  </w:style>
 </w:styles>
 </file>
 

</xml_diff>

<commit_message>
Appendices 50% completed, some Tasks assigned to the team members
</commit_message>
<xml_diff>
--- a/7COM1079_Final report_2.12.24-2.docx
+++ b/7COM1079_Final report_2.12.24-2.docx
@@ -410,11 +410,33 @@
         <w:tab/>
         <w:t xml:space="preserve">    </w:t>
       </w:r>
-      <w:r>
-        <w:rPr>
-          <w:rFonts w:ascii="Times New Roman" w:eastAsia="Times New Roman" w:hAnsi="Times New Roman" w:cs="Times New Roman"/>
-        </w:rPr>
-        <w:t>Kavindu Hashan Porambage - 23081660</w:t>
+      <w:proofErr w:type="spellStart"/>
+      <w:r>
+        <w:rPr>
+          <w:rFonts w:ascii="Times New Roman" w:eastAsia="Times New Roman" w:hAnsi="Times New Roman" w:cs="Times New Roman"/>
+        </w:rPr>
+        <w:t>Kavindu</w:t>
+      </w:r>
+      <w:proofErr w:type="spellEnd"/>
+      <w:r>
+        <w:rPr>
+          <w:rFonts w:ascii="Times New Roman" w:eastAsia="Times New Roman" w:hAnsi="Times New Roman" w:cs="Times New Roman"/>
+        </w:rPr>
+        <w:t xml:space="preserve"> Hashan </w:t>
+      </w:r>
+      <w:proofErr w:type="spellStart"/>
+      <w:r>
+        <w:rPr>
+          <w:rFonts w:ascii="Times New Roman" w:eastAsia="Times New Roman" w:hAnsi="Times New Roman" w:cs="Times New Roman"/>
+        </w:rPr>
+        <w:t>Porambage</w:t>
+      </w:r>
+      <w:proofErr w:type="spellEnd"/>
+      <w:r>
+        <w:rPr>
+          <w:rFonts w:ascii="Times New Roman" w:eastAsia="Times New Roman" w:hAnsi="Times New Roman" w:cs="Times New Roman"/>
+        </w:rPr>
+        <w:t xml:space="preserve"> - 23081660</w:t>
       </w:r>
     </w:p>
     <w:p>
@@ -434,7 +456,49 @@
         <w:rPr>
           <w:rFonts w:ascii="Times New Roman" w:eastAsia="Times New Roman" w:hAnsi="Times New Roman" w:cs="Times New Roman"/>
         </w:rPr>
-        <w:t>Nipuna Nilupul Samarakoon Samarakoon Mudiyanselage - 23099687</w:t>
+        <w:t xml:space="preserve">Nipuna </w:t>
+      </w:r>
+      <w:proofErr w:type="spellStart"/>
+      <w:r>
+        <w:rPr>
+          <w:rFonts w:ascii="Times New Roman" w:eastAsia="Times New Roman" w:hAnsi="Times New Roman" w:cs="Times New Roman"/>
+        </w:rPr>
+        <w:t>Nilupul</w:t>
+      </w:r>
+      <w:proofErr w:type="spellEnd"/>
+      <w:r>
+        <w:rPr>
+          <w:rFonts w:ascii="Times New Roman" w:eastAsia="Times New Roman" w:hAnsi="Times New Roman" w:cs="Times New Roman"/>
+        </w:rPr>
+        <w:t xml:space="preserve"> Samarakoon </w:t>
+      </w:r>
+      <w:proofErr w:type="spellStart"/>
+      <w:r>
+        <w:rPr>
+          <w:rFonts w:ascii="Times New Roman" w:eastAsia="Times New Roman" w:hAnsi="Times New Roman" w:cs="Times New Roman"/>
+        </w:rPr>
+        <w:t>Samarakoon</w:t>
+      </w:r>
+      <w:proofErr w:type="spellEnd"/>
+      <w:r>
+        <w:rPr>
+          <w:rFonts w:ascii="Times New Roman" w:eastAsia="Times New Roman" w:hAnsi="Times New Roman" w:cs="Times New Roman"/>
+        </w:rPr>
+        <w:t xml:space="preserve"> </w:t>
+      </w:r>
+      <w:proofErr w:type="spellStart"/>
+      <w:r>
+        <w:rPr>
+          <w:rFonts w:ascii="Times New Roman" w:eastAsia="Times New Roman" w:hAnsi="Times New Roman" w:cs="Times New Roman"/>
+        </w:rPr>
+        <w:t>Mudiyanselage</w:t>
+      </w:r>
+      <w:proofErr w:type="spellEnd"/>
+      <w:r>
+        <w:rPr>
+          <w:rFonts w:ascii="Times New Roman" w:eastAsia="Times New Roman" w:hAnsi="Times New Roman" w:cs="Times New Roman"/>
+        </w:rPr>
+        <w:t xml:space="preserve"> - 23099687</w:t>
       </w:r>
     </w:p>
     <w:p>
@@ -454,7 +518,21 @@
         <w:rPr>
           <w:rFonts w:ascii="Times New Roman" w:eastAsia="Times New Roman" w:hAnsi="Times New Roman" w:cs="Times New Roman"/>
         </w:rPr>
-        <w:t>Lakshman Sivarathan - 23086585</w:t>
+        <w:t xml:space="preserve">Lakshman </w:t>
+      </w:r>
+      <w:proofErr w:type="spellStart"/>
+      <w:r>
+        <w:rPr>
+          <w:rFonts w:ascii="Times New Roman" w:eastAsia="Times New Roman" w:hAnsi="Times New Roman" w:cs="Times New Roman"/>
+        </w:rPr>
+        <w:t>Sivarathan</w:t>
+      </w:r>
+      <w:proofErr w:type="spellEnd"/>
+      <w:r>
+        <w:rPr>
+          <w:rFonts w:ascii="Times New Roman" w:eastAsia="Times New Roman" w:hAnsi="Times New Roman" w:cs="Times New Roman"/>
+        </w:rPr>
+        <w:t xml:space="preserve"> - 23086585</w:t>
       </w:r>
     </w:p>
     <w:p>
@@ -471,11 +549,47 @@
         </w:rPr>
         <w:t xml:space="preserve">    </w:t>
       </w:r>
-      <w:r>
-        <w:rPr>
-          <w:rFonts w:ascii="Times New Roman" w:eastAsia="Times New Roman" w:hAnsi="Times New Roman" w:cs="Times New Roman"/>
-        </w:rPr>
-        <w:t>Binalka Swarnathilaka Nawarathnalage - 23081218</w:t>
+      <w:proofErr w:type="spellStart"/>
+      <w:r>
+        <w:rPr>
+          <w:rFonts w:ascii="Times New Roman" w:eastAsia="Times New Roman" w:hAnsi="Times New Roman" w:cs="Times New Roman"/>
+        </w:rPr>
+        <w:t>Binalka</w:t>
+      </w:r>
+      <w:proofErr w:type="spellEnd"/>
+      <w:r>
+        <w:rPr>
+          <w:rFonts w:ascii="Times New Roman" w:eastAsia="Times New Roman" w:hAnsi="Times New Roman" w:cs="Times New Roman"/>
+        </w:rPr>
+        <w:t xml:space="preserve"> </w:t>
+      </w:r>
+      <w:proofErr w:type="spellStart"/>
+      <w:r>
+        <w:rPr>
+          <w:rFonts w:ascii="Times New Roman" w:eastAsia="Times New Roman" w:hAnsi="Times New Roman" w:cs="Times New Roman"/>
+        </w:rPr>
+        <w:t>Swarnathilaka</w:t>
+      </w:r>
+      <w:proofErr w:type="spellEnd"/>
+      <w:r>
+        <w:rPr>
+          <w:rFonts w:ascii="Times New Roman" w:eastAsia="Times New Roman" w:hAnsi="Times New Roman" w:cs="Times New Roman"/>
+        </w:rPr>
+        <w:t xml:space="preserve"> </w:t>
+      </w:r>
+      <w:proofErr w:type="spellStart"/>
+      <w:r>
+        <w:rPr>
+          <w:rFonts w:ascii="Times New Roman" w:eastAsia="Times New Roman" w:hAnsi="Times New Roman" w:cs="Times New Roman"/>
+        </w:rPr>
+        <w:t>Nawarathnalage</w:t>
+      </w:r>
+      <w:proofErr w:type="spellEnd"/>
+      <w:r>
+        <w:rPr>
+          <w:rFonts w:ascii="Times New Roman" w:eastAsia="Times New Roman" w:hAnsi="Times New Roman" w:cs="Times New Roman"/>
+        </w:rPr>
+        <w:t xml:space="preserve"> - 23081218</w:t>
       </w:r>
       <w:r>
         <w:rPr>
@@ -1869,6 +1983,19 @@
     </w:p>
     <w:p>
       <w:pPr>
+        <w:rPr>
+          <w:rFonts w:ascii="Times New Roman" w:eastAsia="Times New Roman" w:hAnsi="Times New Roman" w:cs="Times New Roman"/>
+        </w:rPr>
+      </w:pPr>
+      <w:r>
+        <w:rPr>
+          <w:rFonts w:ascii="Times New Roman" w:eastAsia="Times New Roman" w:hAnsi="Times New Roman" w:cs="Times New Roman"/>
+        </w:rPr>
+        <w:br w:type="page"/>
+      </w:r>
+    </w:p>
+    <w:p>
+      <w:pPr>
         <w:pStyle w:val="ListParagraph"/>
         <w:numPr>
           <w:ilvl w:val="0"/>
@@ -1882,6 +2009,7 @@
         <w:rPr>
           <w:rFonts w:ascii="Times New Roman" w:eastAsia="Times New Roman" w:hAnsi="Times New Roman" w:cs="Times New Roman"/>
         </w:rPr>
+        <w:lastRenderedPageBreak/>
         <w:t>Background research</w:t>
       </w:r>
     </w:p>
@@ -2027,6 +2155,19 @@
     </w:p>
     <w:p>
       <w:pPr>
+        <w:rPr>
+          <w:rFonts w:ascii="Times New Roman" w:eastAsia="Times New Roman" w:hAnsi="Times New Roman" w:cs="Times New Roman"/>
+        </w:rPr>
+      </w:pPr>
+      <w:r>
+        <w:rPr>
+          <w:rFonts w:ascii="Times New Roman" w:eastAsia="Times New Roman" w:hAnsi="Times New Roman" w:cs="Times New Roman"/>
+        </w:rPr>
+        <w:br w:type="page"/>
+      </w:r>
+    </w:p>
+    <w:p>
+      <w:pPr>
         <w:pStyle w:val="ListParagraph"/>
         <w:numPr>
           <w:ilvl w:val="0"/>
@@ -2040,6 +2181,7 @@
         <w:rPr>
           <w:rFonts w:ascii="Times New Roman" w:eastAsia="Times New Roman" w:hAnsi="Times New Roman" w:cs="Times New Roman"/>
         </w:rPr>
+        <w:lastRenderedPageBreak/>
         <w:t>Visualisation</w:t>
       </w:r>
     </w:p>
@@ -2559,6 +2701,19 @@
     </w:p>
     <w:p>
       <w:pPr>
+        <w:rPr>
+          <w:rFonts w:ascii="Times New Roman" w:eastAsia="Times New Roman" w:hAnsi="Times New Roman" w:cs="Times New Roman"/>
+        </w:rPr>
+      </w:pPr>
+      <w:r>
+        <w:rPr>
+          <w:rFonts w:ascii="Times New Roman" w:eastAsia="Times New Roman" w:hAnsi="Times New Roman" w:cs="Times New Roman"/>
+        </w:rPr>
+        <w:br w:type="page"/>
+      </w:r>
+    </w:p>
+    <w:p>
+      <w:pPr>
         <w:pStyle w:val="ListParagraph"/>
         <w:numPr>
           <w:ilvl w:val="0"/>
@@ -2572,6 +2727,7 @@
         <w:rPr>
           <w:rFonts w:ascii="Times New Roman" w:eastAsia="Times New Roman" w:hAnsi="Times New Roman" w:cs="Times New Roman"/>
         </w:rPr>
+        <w:lastRenderedPageBreak/>
         <w:t>Analysis</w:t>
       </w:r>
     </w:p>
@@ -2727,7 +2883,6 @@
         <w:rPr>
           <w:rFonts w:ascii="Times New Roman" w:eastAsia="Times New Roman" w:hAnsi="Times New Roman" w:cs="Times New Roman"/>
         </w:rPr>
-        <w:lastRenderedPageBreak/>
         <w:t>The null hypothesis is rejected /not rejected based on the p-value</w:t>
       </w:r>
       <w:r>
@@ -2780,6 +2935,19 @@
           <w:rFonts w:ascii="Times New Roman" w:eastAsia="Times New Roman" w:hAnsi="Times New Roman" w:cs="Times New Roman"/>
         </w:rPr>
         <w:t xml:space="preserve"> </w:t>
+      </w:r>
+    </w:p>
+    <w:p>
+      <w:pPr>
+        <w:rPr>
+          <w:rFonts w:ascii="Times New Roman" w:eastAsia="Times New Roman" w:hAnsi="Times New Roman" w:cs="Times New Roman"/>
+        </w:rPr>
+      </w:pPr>
+      <w:r>
+        <w:rPr>
+          <w:rFonts w:ascii="Times New Roman" w:eastAsia="Times New Roman" w:hAnsi="Times New Roman" w:cs="Times New Roman"/>
+        </w:rPr>
+        <w:br w:type="page"/>
       </w:r>
     </w:p>
     <w:p>
@@ -2797,6 +2965,7 @@
         <w:rPr>
           <w:rFonts w:ascii="Times New Roman" w:eastAsia="Times New Roman" w:hAnsi="Times New Roman" w:cs="Times New Roman"/>
         </w:rPr>
+        <w:lastRenderedPageBreak/>
         <w:t>Evaluation – group’s experience at 7COM1079</w:t>
       </w:r>
     </w:p>
@@ -3309,6 +3478,19 @@
     </w:p>
     <w:p>
       <w:pPr>
+        <w:rPr>
+          <w:rFonts w:ascii="Times New Roman" w:eastAsia="Times New Roman" w:hAnsi="Times New Roman" w:cs="Times New Roman"/>
+        </w:rPr>
+      </w:pPr>
+      <w:r>
+        <w:rPr>
+          <w:rFonts w:ascii="Times New Roman" w:eastAsia="Times New Roman" w:hAnsi="Times New Roman" w:cs="Times New Roman"/>
+        </w:rPr>
+        <w:br w:type="page"/>
+      </w:r>
+    </w:p>
+    <w:p>
+      <w:pPr>
         <w:pStyle w:val="ListParagraph"/>
         <w:numPr>
           <w:ilvl w:val="0"/>
@@ -3322,6 +3504,7 @@
         <w:rPr>
           <w:rFonts w:ascii="Times New Roman" w:eastAsia="Times New Roman" w:hAnsi="Times New Roman" w:cs="Times New Roman"/>
         </w:rPr>
+        <w:lastRenderedPageBreak/>
         <w:t>Conclusions</w:t>
       </w:r>
     </w:p>
@@ -3507,6 +3690,19 @@
     </w:p>
     <w:p>
       <w:pPr>
+        <w:rPr>
+          <w:rFonts w:ascii="Times New Roman" w:eastAsia="Times New Roman" w:hAnsi="Times New Roman" w:cs="Times New Roman"/>
+        </w:rPr>
+      </w:pPr>
+      <w:r>
+        <w:rPr>
+          <w:rFonts w:ascii="Times New Roman" w:eastAsia="Times New Roman" w:hAnsi="Times New Roman" w:cs="Times New Roman"/>
+        </w:rPr>
+        <w:br w:type="page"/>
+      </w:r>
+    </w:p>
+    <w:p>
+      <w:pPr>
         <w:pStyle w:val="ListParagraph"/>
         <w:numPr>
           <w:ilvl w:val="0"/>
@@ -3524,6 +3720,7 @@
         <w:rPr>
           <w:rFonts w:ascii="Times New Roman" w:eastAsia="Times New Roman" w:hAnsi="Times New Roman" w:cs="Times New Roman"/>
         </w:rPr>
+        <w:lastRenderedPageBreak/>
         <w:t>Reference list</w:t>
       </w:r>
       <w:r>
@@ -3584,6 +3781,19 @@
           <w:rFonts w:ascii="Times New Roman" w:eastAsia="Times New Roman" w:hAnsi="Times New Roman" w:cs="Times New Roman"/>
         </w:rPr>
       </w:pPr>
+    </w:p>
+    <w:p>
+      <w:pPr>
+        <w:rPr>
+          <w:rFonts w:ascii="Times New Roman" w:eastAsia="Times New Roman" w:hAnsi="Times New Roman" w:cs="Times New Roman"/>
+        </w:rPr>
+      </w:pPr>
+      <w:r>
+        <w:rPr>
+          <w:rFonts w:ascii="Times New Roman" w:eastAsia="Times New Roman" w:hAnsi="Times New Roman" w:cs="Times New Roman"/>
+        </w:rPr>
+        <w:br w:type="page"/>
+      </w:r>
     </w:p>
     <w:p>
       <w:pPr>
@@ -3601,6 +3811,7 @@
         <w:rPr>
           <w:rFonts w:ascii="Times New Roman" w:eastAsia="Times New Roman" w:hAnsi="Times New Roman" w:cs="Times New Roman"/>
         </w:rPr>
+        <w:lastRenderedPageBreak/>
         <w:t xml:space="preserve">Appendices </w:t>
       </w:r>
     </w:p>
@@ -3692,103 +3903,1484 @@
           <w:rFonts w:ascii="Times New Roman" w:eastAsia="Times New Roman" w:hAnsi="Times New Roman" w:cs="Times New Roman"/>
         </w:rPr>
       </w:pPr>
-      <w:r>
-        <w:rPr>
-          <w:rFonts w:ascii="Times New Roman" w:eastAsia="Times New Roman" w:hAnsi="Times New Roman" w:cs="Times New Roman"/>
-        </w:rPr>
-        <w:t xml:space="preserve">Analysis.R code with the appropriate statistics to test the hypotheses. </w:t>
+      <w:proofErr w:type="spellStart"/>
+      <w:r>
+        <w:rPr>
+          <w:rFonts w:ascii="Times New Roman" w:eastAsia="Times New Roman" w:hAnsi="Times New Roman" w:cs="Times New Roman"/>
+        </w:rPr>
+        <w:t>Analysis.R</w:t>
+      </w:r>
+      <w:proofErr w:type="spellEnd"/>
+      <w:r>
+        <w:rPr>
+          <w:rFonts w:ascii="Times New Roman" w:eastAsia="Times New Roman" w:hAnsi="Times New Roman" w:cs="Times New Roman"/>
+        </w:rPr>
+        <w:t xml:space="preserve"> code with the appropriate statistics to test the hypotheses.</w:t>
       </w:r>
     </w:p>
     <w:p>
       <w:pPr>
         <w:pStyle w:val="ListParagraph"/>
-        <w:numPr>
-          <w:ilvl w:val="0"/>
-          <w:numId w:val="19"/>
-        </w:numPr>
+        <w:ind w:left="2250" w:hanging="810"/>
+      </w:pPr>
+    </w:p>
+    <w:p>
+      <w:pPr>
         <w:ind w:left="1440"/>
         <w:rPr>
-          <w:rFonts w:ascii="Times New Roman" w:eastAsia="Times New Roman" w:hAnsi="Times New Roman" w:cs="Times New Roman"/>
-          <w:i/>
-          <w:iCs/>
-          <w:highlight w:val="yellow"/>
-        </w:rPr>
-      </w:pPr>
-      <w:r>
-        <w:rPr>
-          <w:rFonts w:ascii="Times New Roman" w:eastAsia="Times New Roman" w:hAnsi="Times New Roman" w:cs="Times New Roman"/>
-          <w:b/>
-          <w:bCs/>
-          <w:i/>
-          <w:iCs/>
-          <w:highlight w:val="yellow"/>
-        </w:rPr>
-        <w:t>No word count</w:t>
-      </w:r>
-      <w:r>
-        <w:rPr>
-          <w:rFonts w:ascii="Times New Roman" w:eastAsia="Times New Roman" w:hAnsi="Times New Roman" w:cs="Times New Roman"/>
-          <w:i/>
-          <w:iCs/>
-          <w:highlight w:val="yellow"/>
-        </w:rPr>
-        <w:t>, but ensure the code is without redundant lines, well-commented and produces the correct output.</w:t>
-      </w:r>
-      <w:r>
-        <w:rPr>
-          <w:rFonts w:ascii="Times New Roman" w:eastAsia="Times New Roman" w:hAnsi="Times New Roman" w:cs="Times New Roman"/>
-          <w:i/>
-          <w:iCs/>
-        </w:rPr>
-        <w:t xml:space="preserve"> </w:t>
-      </w:r>
-    </w:p>
-    <w:p>
-      <w:pPr>
-        <w:pStyle w:val="ListParagraph"/>
-        <w:numPr>
-          <w:ilvl w:val="0"/>
-          <w:numId w:val="19"/>
-        </w:numPr>
-        <w:ind w:left="1440"/>
-        <w:rPr>
-          <w:rFonts w:ascii="Times New Roman" w:eastAsia="Times New Roman" w:hAnsi="Times New Roman" w:cs="Times New Roman"/>
-          <w:i/>
-          <w:iCs/>
-          <w:highlight w:val="yellow"/>
-        </w:rPr>
-      </w:pPr>
-      <w:r>
-        <w:rPr>
-          <w:rFonts w:ascii="Times New Roman" w:eastAsia="Times New Roman" w:hAnsi="Times New Roman" w:cs="Times New Roman"/>
-          <w:i/>
-          <w:iCs/>
-          <w:highlight w:val="yellow"/>
-        </w:rPr>
-        <w:t>Make sure it runs (look in Rscript.log for output from a statistical test)</w:t>
-      </w:r>
-    </w:p>
-    <w:p>
-      <w:pPr>
-        <w:pStyle w:val="ListParagraph"/>
-        <w:numPr>
-          <w:ilvl w:val="0"/>
-          <w:numId w:val="19"/>
-        </w:numPr>
-        <w:ind w:left="1440"/>
-        <w:rPr>
-          <w:rFonts w:ascii="Times New Roman" w:eastAsia="Times New Roman" w:hAnsi="Times New Roman" w:cs="Times New Roman"/>
-          <w:highlight w:val="yellow"/>
-        </w:rPr>
-      </w:pPr>
-      <w:r>
-        <w:rPr>
-          <w:rFonts w:ascii="Times New Roman" w:eastAsia="Times New Roman" w:hAnsi="Times New Roman" w:cs="Times New Roman"/>
-          <w:i/>
-          <w:iCs/>
-          <w:highlight w:val="yellow"/>
-        </w:rPr>
-        <w:t>It should compute appropriate statistics to test the hypotheses</w:t>
+          <w:highlight w:val="yellow"/>
+        </w:rPr>
+      </w:pPr>
+      <w:r>
+        <w:rPr>
+          <w:noProof/>
+        </w:rPr>
+        <mc:AlternateContent>
+          <mc:Choice Requires="wps">
+            <w:drawing>
+              <wp:inline distT="0" distB="0" distL="0" distR="0" wp14:anchorId="496D9F84" wp14:editId="1F73AA8F">
+                <wp:extent cx="4808220" cy="7581900"/>
+                <wp:effectExtent l="0" t="0" r="0" b="0"/>
+                <wp:docPr id="438861450" name="Text Box 1"/>
+                <wp:cNvGraphicFramePr/>
+                <a:graphic xmlns:a="http://schemas.openxmlformats.org/drawingml/2006/main">
+                  <a:graphicData uri="http://schemas.microsoft.com/office/word/2010/wordprocessingShape">
+                    <wps:wsp>
+                      <wps:cNvSpPr txBox="1"/>
+                      <wps:spPr>
+                        <a:xfrm>
+                          <a:off x="0" y="0"/>
+                          <a:ext cx="4808220" cy="7581900"/>
+                        </a:xfrm>
+                        <a:prstGeom prst="rect">
+                          <a:avLst/>
+                        </a:prstGeom>
+                        <a:noFill/>
+                        <a:ln w="6350">
+                          <a:noFill/>
+                        </a:ln>
+                      </wps:spPr>
+                      <wps:txbx>
+                        <w:txbxContent>
+                          <w:p>
+                            <w:pPr>
+                              <w:ind w:left="-90"/>
+                            </w:pPr>
+                            <w:r>
+                              <w:t>library(</w:t>
+                            </w:r>
+                            <w:proofErr w:type="spellStart"/>
+                            <w:r>
+                              <w:t>readr</w:t>
+                            </w:r>
+                            <w:proofErr w:type="spellEnd"/>
+                            <w:r>
+                              <w:t>)</w:t>
+                            </w:r>
+                          </w:p>
+                          <w:p>
+                            <w:pPr>
+                              <w:ind w:left="-90"/>
+                            </w:pPr>
+                          </w:p>
+                          <w:p>
+                            <w:pPr>
+                              <w:ind w:left="-90"/>
+                            </w:pPr>
+                            <w:r>
+                              <w:t>#</w:t>
+                            </w:r>
+                            <w:proofErr w:type="gramStart"/>
+                            <w:r>
+                              <w:t>show</w:t>
+                            </w:r>
+                            <w:proofErr w:type="gramEnd"/>
+                            <w:r>
+                              <w:t xml:space="preserve"> data set</w:t>
+                            </w:r>
+                          </w:p>
+                          <w:p>
+                            <w:pPr>
+                              <w:ind w:left="-90"/>
+                            </w:pPr>
+                            <w:proofErr w:type="gramStart"/>
+                            <w:r>
+                              <w:t>head(</w:t>
+                            </w:r>
+                            <w:proofErr w:type="gramEnd"/>
+                            <w:r>
+                              <w:t>FIFA_2018_Statistics,2)</w:t>
+                            </w:r>
+                          </w:p>
+                          <w:p>
+                            <w:pPr>
+                              <w:ind w:left="-90"/>
+                            </w:pPr>
+                            <w:proofErr w:type="spellStart"/>
+                            <w:r>
+                              <w:t>df</w:t>
+                            </w:r>
+                            <w:proofErr w:type="spellEnd"/>
+                            <w:r>
+                              <w:t xml:space="preserve"> &lt;- FIFA_2018_Statistics</w:t>
+                            </w:r>
+                          </w:p>
+                          <w:p>
+                            <w:pPr>
+                              <w:ind w:left="-90"/>
+                            </w:pPr>
+                            <w:r>
+                              <w:t>View(</w:t>
+                            </w:r>
+                            <w:proofErr w:type="spellStart"/>
+                            <w:r>
+                              <w:t>df</w:t>
+                            </w:r>
+                            <w:proofErr w:type="spellEnd"/>
+                            <w:r>
+                              <w:t>)</w:t>
+                            </w:r>
+                          </w:p>
+                          <w:p>
+                            <w:pPr>
+                              <w:ind w:left="-90"/>
+                            </w:pPr>
+                          </w:p>
+                          <w:p>
+                            <w:pPr>
+                              <w:ind w:left="-90"/>
+                            </w:pPr>
+                            <w:r>
+                              <w:t>#</w:t>
+                            </w:r>
+                            <w:proofErr w:type="spellStart"/>
+                            <w:proofErr w:type="gramStart"/>
+                            <w:r>
+                              <w:t>lets</w:t>
+                            </w:r>
+                            <w:proofErr w:type="spellEnd"/>
+                            <w:proofErr w:type="gramEnd"/>
+                            <w:r>
+                              <w:t xml:space="preserve"> make all the values in each of `Goal Scored` and `Ball Possession %`columns as numeric</w:t>
+                            </w:r>
+                          </w:p>
+                          <w:p>
+                            <w:pPr>
+                              <w:ind w:left="-90"/>
+                            </w:pPr>
+                            <w:proofErr w:type="spellStart"/>
+                            <w:r>
+                              <w:t>df</w:t>
+                            </w:r>
+                            <w:proofErr w:type="spellEnd"/>
+                            <w:r>
+                              <w:t xml:space="preserve">$`Goal Scored` &lt;- </w:t>
+                            </w:r>
+                            <w:proofErr w:type="spellStart"/>
+                            <w:proofErr w:type="gramStart"/>
+                            <w:r>
+                              <w:t>as.numeric</w:t>
+                            </w:r>
+                            <w:proofErr w:type="spellEnd"/>
+                            <w:proofErr w:type="gramEnd"/>
+                            <w:r>
+                              <w:t>(</w:t>
+                            </w:r>
+                            <w:proofErr w:type="spellStart"/>
+                            <w:r>
+                              <w:t>df</w:t>
+                            </w:r>
+                            <w:proofErr w:type="spellEnd"/>
+                            <w:r>
+                              <w:t>$`Goal Scored`)</w:t>
+                            </w:r>
+                          </w:p>
+                          <w:p>
+                            <w:pPr>
+                              <w:ind w:left="-90"/>
+                            </w:pPr>
+                            <w:proofErr w:type="spellStart"/>
+                            <w:r>
+                              <w:t>df</w:t>
+                            </w:r>
+                            <w:proofErr w:type="spellEnd"/>
+                            <w:r>
+                              <w:t xml:space="preserve">$`Ball Possession %` &lt;- </w:t>
+                            </w:r>
+                            <w:proofErr w:type="spellStart"/>
+                            <w:proofErr w:type="gramStart"/>
+                            <w:r>
+                              <w:t>as.numeric</w:t>
+                            </w:r>
+                            <w:proofErr w:type="spellEnd"/>
+                            <w:proofErr w:type="gramEnd"/>
+                            <w:r>
+                              <w:t>(</w:t>
+                            </w:r>
+                            <w:proofErr w:type="spellStart"/>
+                            <w:r>
+                              <w:t>df</w:t>
+                            </w:r>
+                            <w:proofErr w:type="spellEnd"/>
+                            <w:r>
+                              <w:t>$`Ball Possession %`)</w:t>
+                            </w:r>
+                          </w:p>
+                          <w:p>
+                            <w:pPr>
+                              <w:ind w:left="-90"/>
+                            </w:pPr>
+                          </w:p>
+                          <w:p>
+                            <w:pPr>
+                              <w:ind w:left="-90"/>
+                            </w:pPr>
+                            <w:r>
+                              <w:t xml:space="preserve">#Scatterplot </w:t>
+                            </w:r>
+                          </w:p>
+                          <w:p>
+                            <w:pPr>
+                              <w:ind w:left="-90"/>
+                            </w:pPr>
+                            <w:proofErr w:type="gramStart"/>
+                            <w:r>
+                              <w:t>plot(</w:t>
+                            </w:r>
+                            <w:proofErr w:type="spellStart"/>
+                            <w:proofErr w:type="gramEnd"/>
+                            <w:r>
+                              <w:t>df</w:t>
+                            </w:r>
+                            <w:proofErr w:type="spellEnd"/>
+                            <w:r>
+                              <w:t xml:space="preserve">$`Ball Possession %`, </w:t>
+                            </w:r>
+                            <w:proofErr w:type="spellStart"/>
+                            <w:r>
+                              <w:t>df</w:t>
+                            </w:r>
+                            <w:proofErr w:type="spellEnd"/>
+                            <w:r>
+                              <w:t>$`Goal Scored`,</w:t>
+                            </w:r>
+                          </w:p>
+                          <w:p>
+                            <w:pPr>
+                              <w:ind w:left="-90"/>
+                            </w:pPr>
+                            <w:r>
+                              <w:t xml:space="preserve">     </w:t>
+                            </w:r>
+                            <w:proofErr w:type="spellStart"/>
+                            <w:r>
+                              <w:t>xlab</w:t>
+                            </w:r>
+                            <w:proofErr w:type="spellEnd"/>
+                            <w:r>
+                              <w:t xml:space="preserve"> = "Ball Possession %", </w:t>
+                            </w:r>
+                            <w:proofErr w:type="spellStart"/>
+                            <w:r>
+                              <w:t>ylab</w:t>
+                            </w:r>
+                            <w:proofErr w:type="spellEnd"/>
+                            <w:r>
+                              <w:t xml:space="preserve"> =</w:t>
+                            </w:r>
+                          </w:p>
+                          <w:p>
+                            <w:pPr>
+                              <w:ind w:left="-90"/>
+                            </w:pPr>
+                            <w:r>
+                              <w:t xml:space="preserve">       "Goal Scored", main</w:t>
+                            </w:r>
+                          </w:p>
+                          <w:p>
+                            <w:pPr>
+                              <w:ind w:left="-90"/>
+                            </w:pPr>
+                            <w:r>
+                              <w:t xml:space="preserve">     = "Scatterplot of Ball Possession % vs Goal Scored") #</w:t>
+                            </w:r>
+                          </w:p>
+                          <w:p>
+                            <w:pPr>
+                              <w:ind w:left="-90"/>
+                            </w:pPr>
+                          </w:p>
+                          <w:p>
+                            <w:pPr>
+                              <w:ind w:left="-90"/>
+                            </w:pPr>
+                            <w:proofErr w:type="spellStart"/>
+                            <w:proofErr w:type="gramStart"/>
+                            <w:r>
+                              <w:t>abline</w:t>
+                            </w:r>
+                            <w:proofErr w:type="spellEnd"/>
+                            <w:r>
+                              <w:t>(</w:t>
+                            </w:r>
+                            <w:proofErr w:type="spellStart"/>
+                            <w:proofErr w:type="gramEnd"/>
+                            <w:r>
+                              <w:t>lm</w:t>
+                            </w:r>
+                            <w:proofErr w:type="spellEnd"/>
+                            <w:r>
+                              <w:t>(</w:t>
+                            </w:r>
+                            <w:proofErr w:type="spellStart"/>
+                            <w:r>
+                              <w:t>df</w:t>
+                            </w:r>
+                            <w:proofErr w:type="spellEnd"/>
+                            <w:r>
+                              <w:t>$`Goal Scored` ~</w:t>
+                            </w:r>
+                          </w:p>
+                          <w:p>
+                            <w:pPr>
+                              <w:ind w:left="-90"/>
+                            </w:pPr>
+                            <w:r>
+                              <w:t xml:space="preserve">            </w:t>
+                            </w:r>
+                            <w:proofErr w:type="spellStart"/>
+                            <w:r>
+                              <w:t>df</w:t>
+                            </w:r>
+                            <w:proofErr w:type="spellEnd"/>
+                            <w:r>
+                              <w:t>$`Ball Possession %`), col = "red")</w:t>
+                            </w:r>
+                          </w:p>
+                          <w:p>
+                            <w:pPr>
+                              <w:ind w:left="-90"/>
+                            </w:pPr>
+                          </w:p>
+                          <w:p>
+                            <w:pPr>
+                              <w:ind w:left="-90"/>
+                            </w:pPr>
+                            <w:r>
+                              <w:t># Spearman Test</w:t>
+                            </w:r>
+                          </w:p>
+                          <w:p>
+                            <w:pPr>
+                              <w:ind w:left="-90"/>
+                            </w:pPr>
+                            <w:proofErr w:type="spellStart"/>
+                            <w:r>
+                              <w:t>cor.</w:t>
+                            </w:r>
+                            <w:proofErr w:type="gramStart"/>
+                            <w:r>
+                              <w:t>test</w:t>
+                            </w:r>
+                            <w:proofErr w:type="spellEnd"/>
+                            <w:r>
+                              <w:t>(</w:t>
+                            </w:r>
+                            <w:proofErr w:type="spellStart"/>
+                            <w:proofErr w:type="gramEnd"/>
+                            <w:r>
+                              <w:t>df</w:t>
+                            </w:r>
+                            <w:proofErr w:type="spellEnd"/>
+                            <w:r>
+                              <w:t xml:space="preserve">$`Ball Possession %`, </w:t>
+                            </w:r>
+                            <w:proofErr w:type="spellStart"/>
+                            <w:r>
+                              <w:t>df</w:t>
+                            </w:r>
+                            <w:proofErr w:type="spellEnd"/>
+                            <w:r>
+                              <w:t>$`Goal Scored`, method = "spearman")</w:t>
+                            </w:r>
+                          </w:p>
+                          <w:p>
+                            <w:pPr>
+                              <w:ind w:left="-90"/>
+                            </w:pPr>
+                          </w:p>
+                          <w:p>
+                            <w:pPr>
+                              <w:ind w:left="-90"/>
+                            </w:pPr>
+                            <w:r>
+                              <w:t># Histogram with normal curve</w:t>
+                            </w:r>
+                          </w:p>
+                          <w:p>
+                            <w:pPr>
+                              <w:ind w:left="-90"/>
+                            </w:pPr>
+                            <w:r>
+                              <w:t xml:space="preserve">h &lt;- </w:t>
+                            </w:r>
+                            <w:proofErr w:type="gramStart"/>
+                            <w:r>
+                              <w:t>hist(</w:t>
+                            </w:r>
+                            <w:proofErr w:type="spellStart"/>
+                            <w:proofErr w:type="gramEnd"/>
+                            <w:r>
+                              <w:t>df</w:t>
+                            </w:r>
+                            <w:proofErr w:type="spellEnd"/>
+                            <w:r>
+                              <w:t xml:space="preserve">$`Goal Scored`, </w:t>
+                            </w:r>
+                          </w:p>
+                          <w:p>
+                            <w:pPr>
+                              <w:ind w:left="-90"/>
+                            </w:pPr>
+                            <w:r>
+                              <w:t xml:space="preserve">          breaks = 6, </w:t>
+                            </w:r>
+                          </w:p>
+                          <w:p>
+                            <w:pPr>
+                              <w:ind w:left="-90"/>
+                            </w:pPr>
+                            <w:r>
+                              <w:t xml:space="preserve">          main = "Goal Scored Histogram", </w:t>
+                            </w:r>
+                          </w:p>
+                          <w:p>
+                            <w:pPr>
+                              <w:ind w:left="-90"/>
+                            </w:pPr>
+                            <w:r>
+                              <w:t xml:space="preserve">          </w:t>
+                            </w:r>
+                            <w:proofErr w:type="spellStart"/>
+                            <w:r>
+                              <w:t>xlab</w:t>
+                            </w:r>
+                            <w:proofErr w:type="spellEnd"/>
+                            <w:r>
+                              <w:t xml:space="preserve"> = "Goal Scored", </w:t>
+                            </w:r>
+                          </w:p>
+                          <w:p>
+                            <w:pPr>
+                              <w:ind w:left="-90"/>
+                            </w:pPr>
+                            <w:r>
+                              <w:t xml:space="preserve">          </w:t>
+                            </w:r>
+                            <w:proofErr w:type="spellStart"/>
+                            <w:r>
+                              <w:t>ylab</w:t>
+                            </w:r>
+                            <w:proofErr w:type="spellEnd"/>
+                            <w:r>
+                              <w:t xml:space="preserve"> = "Frequency", </w:t>
+                            </w:r>
+                          </w:p>
+                          <w:p>
+                            <w:pPr>
+                              <w:ind w:left="-90"/>
+                            </w:pPr>
+                            <w:r>
+                              <w:t xml:space="preserve">          col = "azure", </w:t>
+                            </w:r>
+                          </w:p>
+                          <w:p>
+                            <w:pPr>
+                              <w:ind w:left="-90"/>
+                            </w:pPr>
+                            <w:r>
+                              <w:t xml:space="preserve">          </w:t>
+                            </w:r>
+                            <w:proofErr w:type="spellStart"/>
+                            <w:r>
+                              <w:t>freq</w:t>
+                            </w:r>
+                            <w:proofErr w:type="spellEnd"/>
+                            <w:r>
+                              <w:t xml:space="preserve"> = TRUE)</w:t>
+                            </w:r>
+                          </w:p>
+                          <w:p>
+                            <w:pPr>
+                              <w:ind w:left="-90"/>
+                            </w:pPr>
+                            <w:r>
+                              <w:t xml:space="preserve">x &lt;- </w:t>
+                            </w:r>
+                            <w:proofErr w:type="spellStart"/>
+                            <w:proofErr w:type="gramStart"/>
+                            <w:r>
+                              <w:t>seq</w:t>
+                            </w:r>
+                            <w:proofErr w:type="spellEnd"/>
+                            <w:r>
+                              <w:t>(</w:t>
+                            </w:r>
+                            <w:proofErr w:type="gramEnd"/>
+                            <w:r>
+                              <w:t>min(</w:t>
+                            </w:r>
+                            <w:proofErr w:type="spellStart"/>
+                            <w:r>
+                              <w:t>df</w:t>
+                            </w:r>
+                            <w:proofErr w:type="spellEnd"/>
+                            <w:r>
+                              <w:t>$`Goal Scored`), max(</w:t>
+                            </w:r>
+                            <w:proofErr w:type="spellStart"/>
+                            <w:r>
+                              <w:t>df</w:t>
+                            </w:r>
+                            <w:proofErr w:type="spellEnd"/>
+                            <w:r>
+                              <w:t xml:space="preserve">$`Goal Scored`), </w:t>
+                            </w:r>
+                            <w:proofErr w:type="spellStart"/>
+                            <w:r>
+                              <w:t>length.out</w:t>
+                            </w:r>
+                            <w:proofErr w:type="spellEnd"/>
+                            <w:r>
+                              <w:t xml:space="preserve"> = 100)</w:t>
+                            </w:r>
+                          </w:p>
+                          <w:p>
+                            <w:pPr>
+                              <w:ind w:left="-90"/>
+                            </w:pPr>
+                            <w:proofErr w:type="spellStart"/>
+                            <w:r>
+                              <w:t>mn</w:t>
+                            </w:r>
+                            <w:proofErr w:type="spellEnd"/>
+                            <w:r>
+                              <w:t xml:space="preserve"> &lt;- </w:t>
+                            </w:r>
+                            <w:proofErr w:type="gramStart"/>
+                            <w:r>
+                              <w:t>mean(</w:t>
+                            </w:r>
+                            <w:proofErr w:type="spellStart"/>
+                            <w:proofErr w:type="gramEnd"/>
+                            <w:r>
+                              <w:t>df</w:t>
+                            </w:r>
+                            <w:proofErr w:type="spellEnd"/>
+                            <w:r>
+                              <w:t>$`Goal Scored`)</w:t>
+                            </w:r>
+                          </w:p>
+                          <w:p>
+                            <w:pPr>
+                              <w:ind w:left="-90"/>
+                            </w:pPr>
+                            <w:proofErr w:type="spellStart"/>
+                            <w:r>
+                              <w:t>stdDev</w:t>
+                            </w:r>
+                            <w:proofErr w:type="spellEnd"/>
+                            <w:r>
+                              <w:t xml:space="preserve"> &lt;- </w:t>
+                            </w:r>
+                            <w:proofErr w:type="spellStart"/>
+                            <w:proofErr w:type="gramStart"/>
+                            <w:r>
+                              <w:t>sd</w:t>
+                            </w:r>
+                            <w:proofErr w:type="spellEnd"/>
+                            <w:r>
+                              <w:t>(</w:t>
+                            </w:r>
+                            <w:proofErr w:type="spellStart"/>
+                            <w:proofErr w:type="gramEnd"/>
+                            <w:r>
+                              <w:t>df</w:t>
+                            </w:r>
+                            <w:proofErr w:type="spellEnd"/>
+                            <w:r>
+                              <w:t>$`Goal Scored`)</w:t>
+                            </w:r>
+                          </w:p>
+                          <w:p>
+                            <w:pPr>
+                              <w:ind w:left="-90"/>
+                            </w:pPr>
+                            <w:proofErr w:type="spellStart"/>
+                            <w:r>
+                              <w:t>yn</w:t>
+                            </w:r>
+                            <w:proofErr w:type="spellEnd"/>
+                            <w:r>
+                              <w:t xml:space="preserve"> &lt;- </w:t>
+                            </w:r>
+                            <w:proofErr w:type="spellStart"/>
+                            <w:proofErr w:type="gramStart"/>
+                            <w:r>
+                              <w:t>dnorm</w:t>
+                            </w:r>
+                            <w:proofErr w:type="spellEnd"/>
+                            <w:r>
+                              <w:t>(</w:t>
+                            </w:r>
+                            <w:proofErr w:type="gramEnd"/>
+                            <w:r>
+                              <w:t xml:space="preserve">x, mean = </w:t>
+                            </w:r>
+                            <w:proofErr w:type="spellStart"/>
+                            <w:r>
+                              <w:t>mn</w:t>
+                            </w:r>
+                            <w:proofErr w:type="spellEnd"/>
+                            <w:r>
+                              <w:t xml:space="preserve">, </w:t>
+                            </w:r>
+                            <w:proofErr w:type="spellStart"/>
+                            <w:r>
+                              <w:t>sd</w:t>
+                            </w:r>
+                            <w:proofErr w:type="spellEnd"/>
+                            <w:r>
+                              <w:t xml:space="preserve"> = </w:t>
+                            </w:r>
+                            <w:proofErr w:type="spellStart"/>
+                            <w:r>
+                              <w:t>stdDev</w:t>
+                            </w:r>
+                            <w:proofErr w:type="spellEnd"/>
+                            <w:r>
+                              <w:t>)</w:t>
+                            </w:r>
+                          </w:p>
+                          <w:p>
+                            <w:pPr>
+                              <w:ind w:left="-90"/>
+                            </w:pPr>
+                            <w:proofErr w:type="spellStart"/>
+                            <w:proofErr w:type="gramStart"/>
+                            <w:r>
+                              <w:t>box.size</w:t>
+                            </w:r>
+                            <w:proofErr w:type="spellEnd"/>
+                            <w:proofErr w:type="gramEnd"/>
+                            <w:r>
+                              <w:t xml:space="preserve"> &lt;- diff(</w:t>
+                            </w:r>
+                            <w:proofErr w:type="spellStart"/>
+                            <w:r>
+                              <w:t>h$mids</w:t>
+                            </w:r>
+                            <w:proofErr w:type="spellEnd"/>
+                            <w:r>
+                              <w:t>)[1] * length(</w:t>
+                            </w:r>
+                            <w:proofErr w:type="spellStart"/>
+                            <w:r>
+                              <w:t>df</w:t>
+                            </w:r>
+                            <w:proofErr w:type="spellEnd"/>
+                            <w:r>
+                              <w:t>$`Goal Scored`)</w:t>
+                            </w:r>
+                          </w:p>
+                          <w:p>
+                            <w:pPr>
+                              <w:ind w:left="-90"/>
+                            </w:pPr>
+                            <w:proofErr w:type="spellStart"/>
+                            <w:r>
+                              <w:t>yn</w:t>
+                            </w:r>
+                            <w:proofErr w:type="spellEnd"/>
+                            <w:r>
+                              <w:t xml:space="preserve"> &lt;- </w:t>
+                            </w:r>
+                            <w:proofErr w:type="spellStart"/>
+                            <w:r>
+                              <w:t>yn</w:t>
+                            </w:r>
+                            <w:proofErr w:type="spellEnd"/>
+                            <w:r>
+                              <w:t xml:space="preserve"> * </w:t>
+                            </w:r>
+                            <w:proofErr w:type="spellStart"/>
+                            <w:proofErr w:type="gramStart"/>
+                            <w:r>
+                              <w:t>box.size</w:t>
+                            </w:r>
+                            <w:proofErr w:type="spellEnd"/>
+                            <w:proofErr w:type="gramEnd"/>
+                          </w:p>
+                          <w:p>
+                            <w:pPr>
+                              <w:ind w:left="-90"/>
+                            </w:pPr>
+                            <w:proofErr w:type="gramStart"/>
+                            <w:r>
+                              <w:t>lines(</w:t>
+                            </w:r>
+                            <w:proofErr w:type="gramEnd"/>
+                            <w:r>
+                              <w:t xml:space="preserve">x, </w:t>
+                            </w:r>
+                            <w:proofErr w:type="spellStart"/>
+                            <w:r>
+                              <w:t>yn</w:t>
+                            </w:r>
+                            <w:proofErr w:type="spellEnd"/>
+                            <w:r>
+                              <w:t xml:space="preserve">, col = "red", </w:t>
+                            </w:r>
+                            <w:proofErr w:type="spellStart"/>
+                            <w:r>
+                              <w:t>lwd</w:t>
+                            </w:r>
+                            <w:proofErr w:type="spellEnd"/>
+                            <w:r>
+                              <w:t xml:space="preserve"> = 2)</w:t>
+                            </w:r>
+                          </w:p>
+                        </w:txbxContent>
+                      </wps:txbx>
+                      <wps:bodyPr rot="0" spcFirstLastPara="0" vertOverflow="overflow" horzOverflow="overflow" vert="horz" wrap="square" lIns="91440" tIns="45720" rIns="91440" bIns="45720" numCol="1" spcCol="0" rtlCol="0" fromWordArt="0" anchor="t" anchorCtr="0" forceAA="0" compatLnSpc="1">
+                        <a:prstTxWarp prst="textNoShape">
+                          <a:avLst/>
+                        </a:prstTxWarp>
+                        <a:noAutofit/>
+                      </wps:bodyPr>
+                    </wps:wsp>
+                  </a:graphicData>
+                </a:graphic>
+              </wp:inline>
+            </w:drawing>
+          </mc:Choice>
+          <mc:Fallback>
+            <w:pict>
+              <v:shapetype w14:anchorId="496D9F84" id="_x0000_t202" coordsize="21600,21600" o:spt="202" path="m,l,21600r21600,l21600,xe">
+                <v:stroke joinstyle="miter"/>
+                <v:path gradientshapeok="t" o:connecttype="rect"/>
+              </v:shapetype>
+              <v:shape id="Text Box 1" o:spid="_x0000_s1026" type="#_x0000_t202" style="width:378.6pt;height:597pt;visibility:visible;mso-wrap-style:square;mso-left-percent:-10001;mso-top-percent:-10001;mso-position-horizontal:absolute;mso-position-horizontal-relative:char;mso-position-vertical:absolute;mso-position-vertical-relative:line;mso-left-percent:-10001;mso-top-percent:-10001;v-text-anchor:top" o:gfxdata="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" filled="f" stroked="f" strokeweight=".5pt">
+                <v:textbox>
+                  <w:txbxContent>
+                    <w:p>
+                      <w:pPr>
+                        <w:ind w:left="-90"/>
+                      </w:pPr>
+                      <w:r>
+                        <w:t>library(</w:t>
+                      </w:r>
+                      <w:proofErr w:type="spellStart"/>
+                      <w:r>
+                        <w:t>readr</w:t>
+                      </w:r>
+                      <w:proofErr w:type="spellEnd"/>
+                      <w:r>
+                        <w:t>)</w:t>
+                      </w:r>
+                    </w:p>
+                    <w:p>
+                      <w:pPr>
+                        <w:ind w:left="-90"/>
+                      </w:pPr>
+                    </w:p>
+                    <w:p>
+                      <w:pPr>
+                        <w:ind w:left="-90"/>
+                      </w:pPr>
+                      <w:r>
+                        <w:t>#</w:t>
+                      </w:r>
+                      <w:proofErr w:type="gramStart"/>
+                      <w:r>
+                        <w:t>show</w:t>
+                      </w:r>
+                      <w:proofErr w:type="gramEnd"/>
+                      <w:r>
+                        <w:t xml:space="preserve"> data set</w:t>
+                      </w:r>
+                    </w:p>
+                    <w:p>
+                      <w:pPr>
+                        <w:ind w:left="-90"/>
+                      </w:pPr>
+                      <w:proofErr w:type="gramStart"/>
+                      <w:r>
+                        <w:t>head(</w:t>
+                      </w:r>
+                      <w:proofErr w:type="gramEnd"/>
+                      <w:r>
+                        <w:t>FIFA_2018_Statistics,2)</w:t>
+                      </w:r>
+                    </w:p>
+                    <w:p>
+                      <w:pPr>
+                        <w:ind w:left="-90"/>
+                      </w:pPr>
+                      <w:proofErr w:type="spellStart"/>
+                      <w:r>
+                        <w:t>df</w:t>
+                      </w:r>
+                      <w:proofErr w:type="spellEnd"/>
+                      <w:r>
+                        <w:t xml:space="preserve"> &lt;- FIFA_2018_Statistics</w:t>
+                      </w:r>
+                    </w:p>
+                    <w:p>
+                      <w:pPr>
+                        <w:ind w:left="-90"/>
+                      </w:pPr>
+                      <w:r>
+                        <w:t>View(</w:t>
+                      </w:r>
+                      <w:proofErr w:type="spellStart"/>
+                      <w:r>
+                        <w:t>df</w:t>
+                      </w:r>
+                      <w:proofErr w:type="spellEnd"/>
+                      <w:r>
+                        <w:t>)</w:t>
+                      </w:r>
+                    </w:p>
+                    <w:p>
+                      <w:pPr>
+                        <w:ind w:left="-90"/>
+                      </w:pPr>
+                    </w:p>
+                    <w:p>
+                      <w:pPr>
+                        <w:ind w:left="-90"/>
+                      </w:pPr>
+                      <w:r>
+                        <w:t>#</w:t>
+                      </w:r>
+                      <w:proofErr w:type="spellStart"/>
+                      <w:proofErr w:type="gramStart"/>
+                      <w:r>
+                        <w:t>lets</w:t>
+                      </w:r>
+                      <w:proofErr w:type="spellEnd"/>
+                      <w:proofErr w:type="gramEnd"/>
+                      <w:r>
+                        <w:t xml:space="preserve"> make all the values in each of `Goal Scored` and `Ball Possession %`columns as numeric</w:t>
+                      </w:r>
+                    </w:p>
+                    <w:p>
+                      <w:pPr>
+                        <w:ind w:left="-90"/>
+                      </w:pPr>
+                      <w:proofErr w:type="spellStart"/>
+                      <w:r>
+                        <w:t>df</w:t>
+                      </w:r>
+                      <w:proofErr w:type="spellEnd"/>
+                      <w:r>
+                        <w:t xml:space="preserve">$`Goal Scored` &lt;- </w:t>
+                      </w:r>
+                      <w:proofErr w:type="spellStart"/>
+                      <w:proofErr w:type="gramStart"/>
+                      <w:r>
+                        <w:t>as.numeric</w:t>
+                      </w:r>
+                      <w:proofErr w:type="spellEnd"/>
+                      <w:proofErr w:type="gramEnd"/>
+                      <w:r>
+                        <w:t>(</w:t>
+                      </w:r>
+                      <w:proofErr w:type="spellStart"/>
+                      <w:r>
+                        <w:t>df</w:t>
+                      </w:r>
+                      <w:proofErr w:type="spellEnd"/>
+                      <w:r>
+                        <w:t>$`Goal Scored`)</w:t>
+                      </w:r>
+                    </w:p>
+                    <w:p>
+                      <w:pPr>
+                        <w:ind w:left="-90"/>
+                      </w:pPr>
+                      <w:proofErr w:type="spellStart"/>
+                      <w:r>
+                        <w:t>df</w:t>
+                      </w:r>
+                      <w:proofErr w:type="spellEnd"/>
+                      <w:r>
+                        <w:t xml:space="preserve">$`Ball Possession %` &lt;- </w:t>
+                      </w:r>
+                      <w:proofErr w:type="spellStart"/>
+                      <w:proofErr w:type="gramStart"/>
+                      <w:r>
+                        <w:t>as.numeric</w:t>
+                      </w:r>
+                      <w:proofErr w:type="spellEnd"/>
+                      <w:proofErr w:type="gramEnd"/>
+                      <w:r>
+                        <w:t>(</w:t>
+                      </w:r>
+                      <w:proofErr w:type="spellStart"/>
+                      <w:r>
+                        <w:t>df</w:t>
+                      </w:r>
+                      <w:proofErr w:type="spellEnd"/>
+                      <w:r>
+                        <w:t>$`Ball Possession %`)</w:t>
+                      </w:r>
+                    </w:p>
+                    <w:p>
+                      <w:pPr>
+                        <w:ind w:left="-90"/>
+                      </w:pPr>
+                    </w:p>
+                    <w:p>
+                      <w:pPr>
+                        <w:ind w:left="-90"/>
+                      </w:pPr>
+                      <w:r>
+                        <w:t xml:space="preserve">#Scatterplot </w:t>
+                      </w:r>
+                    </w:p>
+                    <w:p>
+                      <w:pPr>
+                        <w:ind w:left="-90"/>
+                      </w:pPr>
+                      <w:proofErr w:type="gramStart"/>
+                      <w:r>
+                        <w:t>plot(</w:t>
+                      </w:r>
+                      <w:proofErr w:type="spellStart"/>
+                      <w:proofErr w:type="gramEnd"/>
+                      <w:r>
+                        <w:t>df</w:t>
+                      </w:r>
+                      <w:proofErr w:type="spellEnd"/>
+                      <w:r>
+                        <w:t xml:space="preserve">$`Ball Possession %`, </w:t>
+                      </w:r>
+                      <w:proofErr w:type="spellStart"/>
+                      <w:r>
+                        <w:t>df</w:t>
+                      </w:r>
+                      <w:proofErr w:type="spellEnd"/>
+                      <w:r>
+                        <w:t>$`Goal Scored`,</w:t>
+                      </w:r>
+                    </w:p>
+                    <w:p>
+                      <w:pPr>
+                        <w:ind w:left="-90"/>
+                      </w:pPr>
+                      <w:r>
+                        <w:t xml:space="preserve">     </w:t>
+                      </w:r>
+                      <w:proofErr w:type="spellStart"/>
+                      <w:r>
+                        <w:t>xlab</w:t>
+                      </w:r>
+                      <w:proofErr w:type="spellEnd"/>
+                      <w:r>
+                        <w:t xml:space="preserve"> = "Ball Possession %", </w:t>
+                      </w:r>
+                      <w:proofErr w:type="spellStart"/>
+                      <w:r>
+                        <w:t>ylab</w:t>
+                      </w:r>
+                      <w:proofErr w:type="spellEnd"/>
+                      <w:r>
+                        <w:t xml:space="preserve"> =</w:t>
+                      </w:r>
+                    </w:p>
+                    <w:p>
+                      <w:pPr>
+                        <w:ind w:left="-90"/>
+                      </w:pPr>
+                      <w:r>
+                        <w:t xml:space="preserve">       "Goal Scored", main</w:t>
+                      </w:r>
+                    </w:p>
+                    <w:p>
+                      <w:pPr>
+                        <w:ind w:left="-90"/>
+                      </w:pPr>
+                      <w:r>
+                        <w:t xml:space="preserve">     = "Scatterplot of Ball Possession % vs Goal Scored") #</w:t>
+                      </w:r>
+                    </w:p>
+                    <w:p>
+                      <w:pPr>
+                        <w:ind w:left="-90"/>
+                      </w:pPr>
+                    </w:p>
+                    <w:p>
+                      <w:pPr>
+                        <w:ind w:left="-90"/>
+                      </w:pPr>
+                      <w:proofErr w:type="spellStart"/>
+                      <w:proofErr w:type="gramStart"/>
+                      <w:r>
+                        <w:t>abline</w:t>
+                      </w:r>
+                      <w:proofErr w:type="spellEnd"/>
+                      <w:r>
+                        <w:t>(</w:t>
+                      </w:r>
+                      <w:proofErr w:type="spellStart"/>
+                      <w:proofErr w:type="gramEnd"/>
+                      <w:r>
+                        <w:t>lm</w:t>
+                      </w:r>
+                      <w:proofErr w:type="spellEnd"/>
+                      <w:r>
+                        <w:t>(</w:t>
+                      </w:r>
+                      <w:proofErr w:type="spellStart"/>
+                      <w:r>
+                        <w:t>df</w:t>
+                      </w:r>
+                      <w:proofErr w:type="spellEnd"/>
+                      <w:r>
+                        <w:t>$`Goal Scored` ~</w:t>
+                      </w:r>
+                    </w:p>
+                    <w:p>
+                      <w:pPr>
+                        <w:ind w:left="-90"/>
+                      </w:pPr>
+                      <w:r>
+                        <w:t xml:space="preserve">            </w:t>
+                      </w:r>
+                      <w:proofErr w:type="spellStart"/>
+                      <w:r>
+                        <w:t>df</w:t>
+                      </w:r>
+                      <w:proofErr w:type="spellEnd"/>
+                      <w:r>
+                        <w:t>$`Ball Possession %`), col = "red")</w:t>
+                      </w:r>
+                    </w:p>
+                    <w:p>
+                      <w:pPr>
+                        <w:ind w:left="-90"/>
+                      </w:pPr>
+                    </w:p>
+                    <w:p>
+                      <w:pPr>
+                        <w:ind w:left="-90"/>
+                      </w:pPr>
+                      <w:r>
+                        <w:t># Spearman Test</w:t>
+                      </w:r>
+                    </w:p>
+                    <w:p>
+                      <w:pPr>
+                        <w:ind w:left="-90"/>
+                      </w:pPr>
+                      <w:proofErr w:type="spellStart"/>
+                      <w:r>
+                        <w:t>cor.</w:t>
+                      </w:r>
+                      <w:proofErr w:type="gramStart"/>
+                      <w:r>
+                        <w:t>test</w:t>
+                      </w:r>
+                      <w:proofErr w:type="spellEnd"/>
+                      <w:r>
+                        <w:t>(</w:t>
+                      </w:r>
+                      <w:proofErr w:type="spellStart"/>
+                      <w:proofErr w:type="gramEnd"/>
+                      <w:r>
+                        <w:t>df</w:t>
+                      </w:r>
+                      <w:proofErr w:type="spellEnd"/>
+                      <w:r>
+                        <w:t xml:space="preserve">$`Ball Possession %`, </w:t>
+                      </w:r>
+                      <w:proofErr w:type="spellStart"/>
+                      <w:r>
+                        <w:t>df</w:t>
+                      </w:r>
+                      <w:proofErr w:type="spellEnd"/>
+                      <w:r>
+                        <w:t>$`Goal Scored`, method = "spearman")</w:t>
+                      </w:r>
+                    </w:p>
+                    <w:p>
+                      <w:pPr>
+                        <w:ind w:left="-90"/>
+                      </w:pPr>
+                    </w:p>
+                    <w:p>
+                      <w:pPr>
+                        <w:ind w:left="-90"/>
+                      </w:pPr>
+                      <w:r>
+                        <w:t># Histogram with normal curve</w:t>
+                      </w:r>
+                    </w:p>
+                    <w:p>
+                      <w:pPr>
+                        <w:ind w:left="-90"/>
+                      </w:pPr>
+                      <w:r>
+                        <w:t xml:space="preserve">h &lt;- </w:t>
+                      </w:r>
+                      <w:proofErr w:type="gramStart"/>
+                      <w:r>
+                        <w:t>hist(</w:t>
+                      </w:r>
+                      <w:proofErr w:type="spellStart"/>
+                      <w:proofErr w:type="gramEnd"/>
+                      <w:r>
+                        <w:t>df</w:t>
+                      </w:r>
+                      <w:proofErr w:type="spellEnd"/>
+                      <w:r>
+                        <w:t xml:space="preserve">$`Goal Scored`, </w:t>
+                      </w:r>
+                    </w:p>
+                    <w:p>
+                      <w:pPr>
+                        <w:ind w:left="-90"/>
+                      </w:pPr>
+                      <w:r>
+                        <w:t xml:space="preserve">          breaks = 6, </w:t>
+                      </w:r>
+                    </w:p>
+                    <w:p>
+                      <w:pPr>
+                        <w:ind w:left="-90"/>
+                      </w:pPr>
+                      <w:r>
+                        <w:t xml:space="preserve">          main = "Goal Scored Histogram", </w:t>
+                      </w:r>
+                    </w:p>
+                    <w:p>
+                      <w:pPr>
+                        <w:ind w:left="-90"/>
+                      </w:pPr>
+                      <w:r>
+                        <w:t xml:space="preserve">          </w:t>
+                      </w:r>
+                      <w:proofErr w:type="spellStart"/>
+                      <w:r>
+                        <w:t>xlab</w:t>
+                      </w:r>
+                      <w:proofErr w:type="spellEnd"/>
+                      <w:r>
+                        <w:t xml:space="preserve"> = "Goal Scored", </w:t>
+                      </w:r>
+                    </w:p>
+                    <w:p>
+                      <w:pPr>
+                        <w:ind w:left="-90"/>
+                      </w:pPr>
+                      <w:r>
+                        <w:t xml:space="preserve">          </w:t>
+                      </w:r>
+                      <w:proofErr w:type="spellStart"/>
+                      <w:r>
+                        <w:t>ylab</w:t>
+                      </w:r>
+                      <w:proofErr w:type="spellEnd"/>
+                      <w:r>
+                        <w:t xml:space="preserve"> = "Frequency", </w:t>
+                      </w:r>
+                    </w:p>
+                    <w:p>
+                      <w:pPr>
+                        <w:ind w:left="-90"/>
+                      </w:pPr>
+                      <w:r>
+                        <w:t xml:space="preserve">          col = "azure", </w:t>
+                      </w:r>
+                    </w:p>
+                    <w:p>
+                      <w:pPr>
+                        <w:ind w:left="-90"/>
+                      </w:pPr>
+                      <w:r>
+                        <w:t xml:space="preserve">          </w:t>
+                      </w:r>
+                      <w:proofErr w:type="spellStart"/>
+                      <w:r>
+                        <w:t>freq</w:t>
+                      </w:r>
+                      <w:proofErr w:type="spellEnd"/>
+                      <w:r>
+                        <w:t xml:space="preserve"> = TRUE)</w:t>
+                      </w:r>
+                    </w:p>
+                    <w:p>
+                      <w:pPr>
+                        <w:ind w:left="-90"/>
+                      </w:pPr>
+                      <w:r>
+                        <w:t xml:space="preserve">x &lt;- </w:t>
+                      </w:r>
+                      <w:proofErr w:type="spellStart"/>
+                      <w:proofErr w:type="gramStart"/>
+                      <w:r>
+                        <w:t>seq</w:t>
+                      </w:r>
+                      <w:proofErr w:type="spellEnd"/>
+                      <w:r>
+                        <w:t>(</w:t>
+                      </w:r>
+                      <w:proofErr w:type="gramEnd"/>
+                      <w:r>
+                        <w:t>min(</w:t>
+                      </w:r>
+                      <w:proofErr w:type="spellStart"/>
+                      <w:r>
+                        <w:t>df</w:t>
+                      </w:r>
+                      <w:proofErr w:type="spellEnd"/>
+                      <w:r>
+                        <w:t>$`Goal Scored`), max(</w:t>
+                      </w:r>
+                      <w:proofErr w:type="spellStart"/>
+                      <w:r>
+                        <w:t>df</w:t>
+                      </w:r>
+                      <w:proofErr w:type="spellEnd"/>
+                      <w:r>
+                        <w:t xml:space="preserve">$`Goal Scored`), </w:t>
+                      </w:r>
+                      <w:proofErr w:type="spellStart"/>
+                      <w:r>
+                        <w:t>length.out</w:t>
+                      </w:r>
+                      <w:proofErr w:type="spellEnd"/>
+                      <w:r>
+                        <w:t xml:space="preserve"> = 100)</w:t>
+                      </w:r>
+                    </w:p>
+                    <w:p>
+                      <w:pPr>
+                        <w:ind w:left="-90"/>
+                      </w:pPr>
+                      <w:proofErr w:type="spellStart"/>
+                      <w:r>
+                        <w:t>mn</w:t>
+                      </w:r>
+                      <w:proofErr w:type="spellEnd"/>
+                      <w:r>
+                        <w:t xml:space="preserve"> &lt;- </w:t>
+                      </w:r>
+                      <w:proofErr w:type="gramStart"/>
+                      <w:r>
+                        <w:t>mean(</w:t>
+                      </w:r>
+                      <w:proofErr w:type="spellStart"/>
+                      <w:proofErr w:type="gramEnd"/>
+                      <w:r>
+                        <w:t>df</w:t>
+                      </w:r>
+                      <w:proofErr w:type="spellEnd"/>
+                      <w:r>
+                        <w:t>$`Goal Scored`)</w:t>
+                      </w:r>
+                    </w:p>
+                    <w:p>
+                      <w:pPr>
+                        <w:ind w:left="-90"/>
+                      </w:pPr>
+                      <w:proofErr w:type="spellStart"/>
+                      <w:r>
+                        <w:t>stdDev</w:t>
+                      </w:r>
+                      <w:proofErr w:type="spellEnd"/>
+                      <w:r>
+                        <w:t xml:space="preserve"> &lt;- </w:t>
+                      </w:r>
+                      <w:proofErr w:type="spellStart"/>
+                      <w:proofErr w:type="gramStart"/>
+                      <w:r>
+                        <w:t>sd</w:t>
+                      </w:r>
+                      <w:proofErr w:type="spellEnd"/>
+                      <w:r>
+                        <w:t>(</w:t>
+                      </w:r>
+                      <w:proofErr w:type="spellStart"/>
+                      <w:proofErr w:type="gramEnd"/>
+                      <w:r>
+                        <w:t>df</w:t>
+                      </w:r>
+                      <w:proofErr w:type="spellEnd"/>
+                      <w:r>
+                        <w:t>$`Goal Scored`)</w:t>
+                      </w:r>
+                    </w:p>
+                    <w:p>
+                      <w:pPr>
+                        <w:ind w:left="-90"/>
+                      </w:pPr>
+                      <w:proofErr w:type="spellStart"/>
+                      <w:r>
+                        <w:t>yn</w:t>
+                      </w:r>
+                      <w:proofErr w:type="spellEnd"/>
+                      <w:r>
+                        <w:t xml:space="preserve"> &lt;- </w:t>
+                      </w:r>
+                      <w:proofErr w:type="spellStart"/>
+                      <w:proofErr w:type="gramStart"/>
+                      <w:r>
+                        <w:t>dnorm</w:t>
+                      </w:r>
+                      <w:proofErr w:type="spellEnd"/>
+                      <w:r>
+                        <w:t>(</w:t>
+                      </w:r>
+                      <w:proofErr w:type="gramEnd"/>
+                      <w:r>
+                        <w:t xml:space="preserve">x, mean = </w:t>
+                      </w:r>
+                      <w:proofErr w:type="spellStart"/>
+                      <w:r>
+                        <w:t>mn</w:t>
+                      </w:r>
+                      <w:proofErr w:type="spellEnd"/>
+                      <w:r>
+                        <w:t xml:space="preserve">, </w:t>
+                      </w:r>
+                      <w:proofErr w:type="spellStart"/>
+                      <w:r>
+                        <w:t>sd</w:t>
+                      </w:r>
+                      <w:proofErr w:type="spellEnd"/>
+                      <w:r>
+                        <w:t xml:space="preserve"> = </w:t>
+                      </w:r>
+                      <w:proofErr w:type="spellStart"/>
+                      <w:r>
+                        <w:t>stdDev</w:t>
+                      </w:r>
+                      <w:proofErr w:type="spellEnd"/>
+                      <w:r>
+                        <w:t>)</w:t>
+                      </w:r>
+                    </w:p>
+                    <w:p>
+                      <w:pPr>
+                        <w:ind w:left="-90"/>
+                      </w:pPr>
+                      <w:proofErr w:type="spellStart"/>
+                      <w:proofErr w:type="gramStart"/>
+                      <w:r>
+                        <w:t>box.size</w:t>
+                      </w:r>
+                      <w:proofErr w:type="spellEnd"/>
+                      <w:proofErr w:type="gramEnd"/>
+                      <w:r>
+                        <w:t xml:space="preserve"> &lt;- diff(</w:t>
+                      </w:r>
+                      <w:proofErr w:type="spellStart"/>
+                      <w:r>
+                        <w:t>h$mids</w:t>
+                      </w:r>
+                      <w:proofErr w:type="spellEnd"/>
+                      <w:r>
+                        <w:t>)[1] * length(</w:t>
+                      </w:r>
+                      <w:proofErr w:type="spellStart"/>
+                      <w:r>
+                        <w:t>df</w:t>
+                      </w:r>
+                      <w:proofErr w:type="spellEnd"/>
+                      <w:r>
+                        <w:t>$`Goal Scored`)</w:t>
+                      </w:r>
+                    </w:p>
+                    <w:p>
+                      <w:pPr>
+                        <w:ind w:left="-90"/>
+                      </w:pPr>
+                      <w:proofErr w:type="spellStart"/>
+                      <w:r>
+                        <w:t>yn</w:t>
+                      </w:r>
+                      <w:proofErr w:type="spellEnd"/>
+                      <w:r>
+                        <w:t xml:space="preserve"> &lt;- </w:t>
+                      </w:r>
+                      <w:proofErr w:type="spellStart"/>
+                      <w:r>
+                        <w:t>yn</w:t>
+                      </w:r>
+                      <w:proofErr w:type="spellEnd"/>
+                      <w:r>
+                        <w:t xml:space="preserve"> * </w:t>
+                      </w:r>
+                      <w:proofErr w:type="spellStart"/>
+                      <w:proofErr w:type="gramStart"/>
+                      <w:r>
+                        <w:t>box.size</w:t>
+                      </w:r>
+                      <w:proofErr w:type="spellEnd"/>
+                      <w:proofErr w:type="gramEnd"/>
+                    </w:p>
+                    <w:p>
+                      <w:pPr>
+                        <w:ind w:left="-90"/>
+                      </w:pPr>
+                      <w:proofErr w:type="gramStart"/>
+                      <w:r>
+                        <w:t>lines(</w:t>
+                      </w:r>
+                      <w:proofErr w:type="gramEnd"/>
+                      <w:r>
+                        <w:t xml:space="preserve">x, </w:t>
+                      </w:r>
+                      <w:proofErr w:type="spellStart"/>
+                      <w:r>
+                        <w:t>yn</w:t>
+                      </w:r>
+                      <w:proofErr w:type="spellEnd"/>
+                      <w:r>
+                        <w:t xml:space="preserve">, col = "red", </w:t>
+                      </w:r>
+                      <w:proofErr w:type="spellStart"/>
+                      <w:r>
+                        <w:t>lwd</w:t>
+                      </w:r>
+                      <w:proofErr w:type="spellEnd"/>
+                      <w:r>
+                        <w:t xml:space="preserve"> = 2)</w:t>
+                      </w:r>
+                    </w:p>
+                  </w:txbxContent>
+                </v:textbox>
+                <w10:anchorlock/>
+              </v:shape>
+            </w:pict>
+          </mc:Fallback>
+        </mc:AlternateContent>
+      </w:r>
+    </w:p>
+    <w:p>
+      <w:pPr>
+        <w:rPr>
+          <w:rFonts w:ascii="Times New Roman" w:eastAsia="Times New Roman" w:hAnsi="Times New Roman" w:cs="Times New Roman"/>
+        </w:rPr>
+      </w:pPr>
+      <w:r>
+        <w:rPr>
+          <w:rFonts w:ascii="Times New Roman" w:eastAsia="Times New Roman" w:hAnsi="Times New Roman" w:cs="Times New Roman"/>
+        </w:rPr>
+        <w:br w:type="page"/>
       </w:r>
     </w:p>
     <w:p>
@@ -3806,6 +5398,7 @@
         <w:rPr>
           <w:rFonts w:ascii="Times New Roman" w:eastAsia="Times New Roman" w:hAnsi="Times New Roman" w:cs="Times New Roman"/>
         </w:rPr>
+        <w:lastRenderedPageBreak/>
         <w:t>Git</w:t>
       </w:r>
       <w:r>

</xml_diff>

<commit_message>
Task 2 completed 100%
</commit_message>
<xml_diff>
--- a/7COM1079_Final report_2.12.24-2.docx
+++ b/7COM1079_Final report_2.12.24-2.docx
@@ -892,6 +892,37 @@
           <w:rFonts w:ascii="Times New Roman" w:eastAsia="Times New Roman" w:hAnsi="Times New Roman" w:cs="Times New Roman"/>
         </w:rPr>
         <w:t>Problem statement and research motivation</w:t>
+      </w:r>
+      <w:r>
+        <w:rPr>
+          <w:rFonts w:ascii="Times New Roman" w:eastAsia="Times New Roman" w:hAnsi="Times New Roman" w:cs="Times New Roman"/>
+        </w:rPr>
+        <w:tab/>
+      </w:r>
+      <w:r>
+        <w:rPr>
+          <w:rFonts w:ascii="Times New Roman" w:eastAsia="Times New Roman" w:hAnsi="Times New Roman" w:cs="Times New Roman"/>
+        </w:rPr>
+        <w:tab/>
+      </w:r>
+      <w:r>
+        <w:rPr>
+          <w:rFonts w:ascii="Times New Roman" w:eastAsia="Times New Roman" w:hAnsi="Times New Roman" w:cs="Times New Roman"/>
+        </w:rPr>
+        <w:tab/>
+      </w:r>
+      <w:r>
+        <w:rPr>
+          <w:rFonts w:ascii="Times New Roman" w:eastAsia="Times New Roman" w:hAnsi="Times New Roman" w:cs="Times New Roman"/>
+        </w:rPr>
+        <w:tab/>
+      </w:r>
+      <w:r>
+        <w:rPr>
+          <w:rFonts w:ascii="Times New Roman" w:eastAsia="Times New Roman" w:hAnsi="Times New Roman" w:cs="Times New Roman"/>
+        </w:rPr>
+        <w:tab/>
+        <w:t>3</w:t>
       </w:r>
     </w:p>
     <w:p>
@@ -9708,6 +9739,7 @@
   <w:style w:type="character" w:default="1" w:styleId="DefaultParagraphFont">
     <w:name w:val="Default Paragraph Font"/>
     <w:uiPriority w:val="1"/>
+    <w:semiHidden/>
     <w:unhideWhenUsed/>
   </w:style>
   <w:style w:type="table" w:default="1" w:styleId="TableNormal">

</xml_diff>

<commit_message>
Final version of the Final Report.
</commit_message>
<xml_diff>
--- a/7COM1079_Final report_2.12.24-2.docx
+++ b/7COM1079_Final report_2.12.24-2.docx
@@ -42,7 +42,12 @@
           <w14:ligatures w14:val="none"/>
         </w:rPr>
       </w:pPr>
-      <w:r>
+    </w:p>
+    <w:p>
+      <w:pPr>
+        <w:shd w:val="clear" w:color="auto" w:fill="FFFFFF" w:themeFill="background1"/>
+        <w:jc w:val="center"/>
+        <w:outlineLvl w:val="1"/>
         <w:rPr>
           <w:rFonts w:ascii="Times New Roman" w:eastAsia="Times New Roman" w:hAnsi="Times New Roman" w:cs="Times New Roman"/>
           <w:color w:val="2D3B45"/>
@@ -50,6 +55,29 @@
           <w:lang w:eastAsia="en-GB"/>
           <w14:ligatures w14:val="none"/>
         </w:rPr>
+      </w:pPr>
+    </w:p>
+    <w:p>
+      <w:pPr>
+        <w:shd w:val="clear" w:color="auto" w:fill="FFFFFF" w:themeFill="background1"/>
+        <w:jc w:val="center"/>
+        <w:outlineLvl w:val="1"/>
+        <w:rPr>
+          <w:rFonts w:ascii="Times New Roman" w:eastAsia="Times New Roman" w:hAnsi="Times New Roman" w:cs="Times New Roman"/>
+          <w:color w:val="2D3B45"/>
+          <w:kern w:val="0"/>
+          <w:lang w:eastAsia="en-GB"/>
+          <w14:ligatures w14:val="none"/>
+        </w:rPr>
+      </w:pPr>
+      <w:r>
+        <w:rPr>
+          <w:rFonts w:ascii="Times New Roman" w:eastAsia="Times New Roman" w:hAnsi="Times New Roman" w:cs="Times New Roman"/>
+          <w:color w:val="2D3B45"/>
+          <w:kern w:val="0"/>
+          <w:lang w:eastAsia="en-GB"/>
+          <w14:ligatures w14:val="none"/>
+        </w:rPr>
         <w:t>7COM1079-0901-2024 - Team Research and Development Project</w:t>
       </w:r>
     </w:p>
@@ -283,11 +311,33 @@
         </w:rPr>
         <w:t xml:space="preserve"> </w:t>
       </w:r>
-      <w:r>
-        <w:rPr>
-          <w:rFonts w:ascii="Times New Roman" w:eastAsia="Times New Roman" w:hAnsi="Times New Roman" w:cs="Times New Roman"/>
-        </w:rPr>
-        <w:t>Kavindu Hashan Porambage - 23081660</w:t>
+      <w:proofErr w:type="spellStart"/>
+      <w:r>
+        <w:rPr>
+          <w:rFonts w:ascii="Times New Roman" w:eastAsia="Times New Roman" w:hAnsi="Times New Roman" w:cs="Times New Roman"/>
+        </w:rPr>
+        <w:t>Kavindu</w:t>
+      </w:r>
+      <w:proofErr w:type="spellEnd"/>
+      <w:r>
+        <w:rPr>
+          <w:rFonts w:ascii="Times New Roman" w:eastAsia="Times New Roman" w:hAnsi="Times New Roman" w:cs="Times New Roman"/>
+        </w:rPr>
+        <w:t xml:space="preserve"> Hashan </w:t>
+      </w:r>
+      <w:proofErr w:type="spellStart"/>
+      <w:r>
+        <w:rPr>
+          <w:rFonts w:ascii="Times New Roman" w:eastAsia="Times New Roman" w:hAnsi="Times New Roman" w:cs="Times New Roman"/>
+        </w:rPr>
+        <w:t>Porambage</w:t>
+      </w:r>
+      <w:proofErr w:type="spellEnd"/>
+      <w:r>
+        <w:rPr>
+          <w:rFonts w:ascii="Times New Roman" w:eastAsia="Times New Roman" w:hAnsi="Times New Roman" w:cs="Times New Roman"/>
+        </w:rPr>
+        <w:t xml:space="preserve"> - 23081660</w:t>
       </w:r>
     </w:p>
     <w:p>
@@ -319,7 +369,49 @@
         <w:rPr>
           <w:rFonts w:ascii="Times New Roman" w:eastAsia="Times New Roman" w:hAnsi="Times New Roman" w:cs="Times New Roman"/>
         </w:rPr>
-        <w:t>Nipuna Nilupul Samarakoon Samarakoon Mudiyanselage - 23099687</w:t>
+        <w:t xml:space="preserve">Nipuna </w:t>
+      </w:r>
+      <w:proofErr w:type="spellStart"/>
+      <w:r>
+        <w:rPr>
+          <w:rFonts w:ascii="Times New Roman" w:eastAsia="Times New Roman" w:hAnsi="Times New Roman" w:cs="Times New Roman"/>
+        </w:rPr>
+        <w:t>Nilupul</w:t>
+      </w:r>
+      <w:proofErr w:type="spellEnd"/>
+      <w:r>
+        <w:rPr>
+          <w:rFonts w:ascii="Times New Roman" w:eastAsia="Times New Roman" w:hAnsi="Times New Roman" w:cs="Times New Roman"/>
+        </w:rPr>
+        <w:t xml:space="preserve"> Samarakoon </w:t>
+      </w:r>
+      <w:proofErr w:type="spellStart"/>
+      <w:r>
+        <w:rPr>
+          <w:rFonts w:ascii="Times New Roman" w:eastAsia="Times New Roman" w:hAnsi="Times New Roman" w:cs="Times New Roman"/>
+        </w:rPr>
+        <w:t>Samarakoon</w:t>
+      </w:r>
+      <w:proofErr w:type="spellEnd"/>
+      <w:r>
+        <w:rPr>
+          <w:rFonts w:ascii="Times New Roman" w:eastAsia="Times New Roman" w:hAnsi="Times New Roman" w:cs="Times New Roman"/>
+        </w:rPr>
+        <w:t xml:space="preserve"> </w:t>
+      </w:r>
+      <w:proofErr w:type="spellStart"/>
+      <w:r>
+        <w:rPr>
+          <w:rFonts w:ascii="Times New Roman" w:eastAsia="Times New Roman" w:hAnsi="Times New Roman" w:cs="Times New Roman"/>
+        </w:rPr>
+        <w:t>Mudiyanselage</w:t>
+      </w:r>
+      <w:proofErr w:type="spellEnd"/>
+      <w:r>
+        <w:rPr>
+          <w:rFonts w:ascii="Times New Roman" w:eastAsia="Times New Roman" w:hAnsi="Times New Roman" w:cs="Times New Roman"/>
+        </w:rPr>
+        <w:t xml:space="preserve"> - 23099687</w:t>
       </w:r>
     </w:p>
     <w:p>
@@ -351,7 +443,21 @@
         <w:rPr>
           <w:rFonts w:ascii="Times New Roman" w:eastAsia="Times New Roman" w:hAnsi="Times New Roman" w:cs="Times New Roman"/>
         </w:rPr>
-        <w:t>Lakshman Sivarathan - 23086585</w:t>
+        <w:t xml:space="preserve">Lakshman </w:t>
+      </w:r>
+      <w:proofErr w:type="spellStart"/>
+      <w:r>
+        <w:rPr>
+          <w:rFonts w:ascii="Times New Roman" w:eastAsia="Times New Roman" w:hAnsi="Times New Roman" w:cs="Times New Roman"/>
+        </w:rPr>
+        <w:t>Sivarathan</w:t>
+      </w:r>
+      <w:proofErr w:type="spellEnd"/>
+      <w:r>
+        <w:rPr>
+          <w:rFonts w:ascii="Times New Roman" w:eastAsia="Times New Roman" w:hAnsi="Times New Roman" w:cs="Times New Roman"/>
+        </w:rPr>
+        <w:t xml:space="preserve"> - 23086585</w:t>
       </w:r>
     </w:p>
     <w:p>
@@ -380,11 +486,47 @@
         </w:rPr>
         <w:t xml:space="preserve"> </w:t>
       </w:r>
-      <w:r>
-        <w:rPr>
-          <w:rFonts w:ascii="Times New Roman" w:eastAsia="Times New Roman" w:hAnsi="Times New Roman" w:cs="Times New Roman"/>
-        </w:rPr>
-        <w:t>Binalka Swarnathilaka Nawarathnalage - 23081218</w:t>
+      <w:proofErr w:type="spellStart"/>
+      <w:r>
+        <w:rPr>
+          <w:rFonts w:ascii="Times New Roman" w:eastAsia="Times New Roman" w:hAnsi="Times New Roman" w:cs="Times New Roman"/>
+        </w:rPr>
+        <w:t>Binalka</w:t>
+      </w:r>
+      <w:proofErr w:type="spellEnd"/>
+      <w:r>
+        <w:rPr>
+          <w:rFonts w:ascii="Times New Roman" w:eastAsia="Times New Roman" w:hAnsi="Times New Roman" w:cs="Times New Roman"/>
+        </w:rPr>
+        <w:t xml:space="preserve"> </w:t>
+      </w:r>
+      <w:proofErr w:type="spellStart"/>
+      <w:r>
+        <w:rPr>
+          <w:rFonts w:ascii="Times New Roman" w:eastAsia="Times New Roman" w:hAnsi="Times New Roman" w:cs="Times New Roman"/>
+        </w:rPr>
+        <w:t>Swarnathilaka</w:t>
+      </w:r>
+      <w:proofErr w:type="spellEnd"/>
+      <w:r>
+        <w:rPr>
+          <w:rFonts w:ascii="Times New Roman" w:eastAsia="Times New Roman" w:hAnsi="Times New Roman" w:cs="Times New Roman"/>
+        </w:rPr>
+        <w:t xml:space="preserve"> </w:t>
+      </w:r>
+      <w:proofErr w:type="spellStart"/>
+      <w:r>
+        <w:rPr>
+          <w:rFonts w:ascii="Times New Roman" w:eastAsia="Times New Roman" w:hAnsi="Times New Roman" w:cs="Times New Roman"/>
+        </w:rPr>
+        <w:t>Nawarathnalage</w:t>
+      </w:r>
+      <w:proofErr w:type="spellEnd"/>
+      <w:r>
+        <w:rPr>
+          <w:rFonts w:ascii="Times New Roman" w:eastAsia="Times New Roman" w:hAnsi="Times New Roman" w:cs="Times New Roman"/>
+        </w:rPr>
+        <w:t xml:space="preserve"> - 23081218</w:t>
       </w:r>
       <w:r>
         <w:rPr>
@@ -609,6 +751,7 @@
         </w:rPr>
         <w:tab/>
       </w:r>
+      <w:proofErr w:type="gramStart"/>
       <w:r>
         <w:rPr>
           <w:rFonts w:ascii="Times New Roman" w:eastAsia="Times New Roman" w:hAnsi="Times New Roman" w:cs="Times New Roman"/>
@@ -627,6 +770,7 @@
         </w:rPr>
         <w:t>3</w:t>
       </w:r>
+      <w:proofErr w:type="gramEnd"/>
     </w:p>
     <w:p>
       <w:pPr>
@@ -694,6 +838,7 @@
         </w:rPr>
         <w:tab/>
       </w:r>
+      <w:proofErr w:type="gramStart"/>
       <w:r>
         <w:rPr>
           <w:rFonts w:ascii="Times New Roman" w:eastAsia="Times New Roman" w:hAnsi="Times New Roman" w:cs="Times New Roman"/>
@@ -701,6 +846,7 @@
         <w:tab/>
         <w:t xml:space="preserve">  3</w:t>
       </w:r>
+      <w:proofErr w:type="gramEnd"/>
     </w:p>
     <w:p>
       <w:pPr>
@@ -762,6 +908,7 @@
         </w:rPr>
         <w:tab/>
       </w:r>
+      <w:proofErr w:type="gramStart"/>
       <w:r>
         <w:rPr>
           <w:rFonts w:ascii="Times New Roman" w:eastAsia="Times New Roman" w:hAnsi="Times New Roman" w:cs="Times New Roman"/>
@@ -769,6 +916,7 @@
         <w:tab/>
         <w:t xml:space="preserve">  3</w:t>
       </w:r>
+      <w:proofErr w:type="gramEnd"/>
     </w:p>
     <w:p>
       <w:pPr>
@@ -806,6 +954,7 @@
         </w:rPr>
         <w:tab/>
       </w:r>
+      <w:proofErr w:type="gramStart"/>
       <w:r>
         <w:rPr>
           <w:rFonts w:ascii="Times New Roman" w:eastAsia="Times New Roman" w:hAnsi="Times New Roman" w:cs="Times New Roman"/>
@@ -813,6 +962,7 @@
         <w:tab/>
         <w:t xml:space="preserve">  3</w:t>
       </w:r>
+      <w:proofErr w:type="gramEnd"/>
     </w:p>
     <w:p>
       <w:pPr>
@@ -876,6 +1026,7 @@
         </w:rPr>
         <w:tab/>
       </w:r>
+      <w:proofErr w:type="gramStart"/>
       <w:r>
         <w:rPr>
           <w:rFonts w:ascii="Times New Roman" w:eastAsia="Times New Roman" w:hAnsi="Times New Roman" w:cs="Times New Roman"/>
@@ -883,6 +1034,7 @@
         <w:tab/>
         <w:t xml:space="preserve">  4</w:t>
       </w:r>
+      <w:proofErr w:type="gramEnd"/>
     </w:p>
     <w:p>
       <w:pPr>
@@ -950,6 +1102,7 @@
         </w:rPr>
         <w:tab/>
       </w:r>
+      <w:proofErr w:type="gramStart"/>
       <w:r>
         <w:rPr>
           <w:rFonts w:ascii="Times New Roman" w:eastAsia="Times New Roman" w:hAnsi="Times New Roman" w:cs="Times New Roman"/>
@@ -957,6 +1110,7 @@
         <w:tab/>
         <w:t xml:space="preserve">  4</w:t>
       </w:r>
+      <w:proofErr w:type="gramEnd"/>
     </w:p>
     <w:p>
       <w:pPr>
@@ -1022,6 +1176,7 @@
         </w:rPr>
         <w:t>output of an R script (NOT a screenshot)</w:t>
       </w:r>
+      <w:proofErr w:type="gramStart"/>
       <w:r>
         <w:rPr>
           <w:rFonts w:ascii="Times New Roman" w:eastAsia="Times New Roman" w:hAnsi="Times New Roman" w:cs="Times New Roman"/>
@@ -1037,6 +1192,7 @@
         </w:rPr>
         <w:t>5</w:t>
       </w:r>
+      <w:proofErr w:type="gramEnd"/>
     </w:p>
     <w:p>
       <w:pPr>
@@ -1092,6 +1248,7 @@
         </w:rPr>
         <w:t>)</w:t>
       </w:r>
+      <w:proofErr w:type="gramStart"/>
       <w:r>
         <w:rPr>
           <w:rFonts w:ascii="Times New Roman" w:eastAsia="Times New Roman" w:hAnsi="Times New Roman" w:cs="Times New Roman"/>
@@ -1099,6 +1256,7 @@
         <w:tab/>
         <w:t xml:space="preserve">  5</w:t>
       </w:r>
+      <w:proofErr w:type="gramEnd"/>
     </w:p>
     <w:p>
       <w:pPr>
@@ -1136,6 +1294,7 @@
         </w:rPr>
         <w:tab/>
       </w:r>
+      <w:proofErr w:type="gramStart"/>
       <w:r>
         <w:rPr>
           <w:rFonts w:ascii="Times New Roman" w:eastAsia="Times New Roman" w:hAnsi="Times New Roman" w:cs="Times New Roman"/>
@@ -1143,6 +1302,7 @@
         <w:tab/>
         <w:t xml:space="preserve">  6</w:t>
       </w:r>
+      <w:proofErr w:type="gramEnd"/>
     </w:p>
     <w:p>
       <w:pPr>
@@ -1218,6 +1378,7 @@
         </w:rPr>
         <w:tab/>
       </w:r>
+      <w:proofErr w:type="gramStart"/>
       <w:r>
         <w:rPr>
           <w:rFonts w:ascii="Times New Roman" w:eastAsia="Times New Roman" w:hAnsi="Times New Roman" w:cs="Times New Roman"/>
@@ -1225,6 +1386,7 @@
         <w:tab/>
         <w:t xml:space="preserve">  6</w:t>
       </w:r>
+      <w:proofErr w:type="gramEnd"/>
     </w:p>
     <w:p>
       <w:pPr>
@@ -1256,6 +1418,7 @@
         </w:rPr>
         <w:tab/>
       </w:r>
+      <w:proofErr w:type="gramStart"/>
       <w:r>
         <w:rPr>
           <w:rFonts w:ascii="Times New Roman" w:eastAsia="Times New Roman" w:hAnsi="Times New Roman" w:cs="Times New Roman"/>
@@ -1263,6 +1426,7 @@
         <w:tab/>
         <w:t xml:space="preserve">  6</w:t>
       </w:r>
+      <w:proofErr w:type="gramEnd"/>
     </w:p>
     <w:p>
       <w:pPr>
@@ -1356,6 +1520,7 @@
         </w:rPr>
         <w:tab/>
       </w:r>
+      <w:proofErr w:type="gramStart"/>
       <w:r>
         <w:rPr>
           <w:rFonts w:ascii="Times New Roman" w:eastAsia="Times New Roman" w:hAnsi="Times New Roman" w:cs="Times New Roman"/>
@@ -1363,6 +1528,7 @@
         <w:tab/>
         <w:t xml:space="preserve">  6</w:t>
       </w:r>
+      <w:proofErr w:type="gramEnd"/>
     </w:p>
     <w:p>
       <w:pPr>
@@ -1436,6 +1602,7 @@
         </w:rPr>
         <w:tab/>
       </w:r>
+      <w:proofErr w:type="gramStart"/>
       <w:r>
         <w:rPr>
           <w:rFonts w:ascii="Times New Roman" w:eastAsia="Times New Roman" w:hAnsi="Times New Roman" w:cs="Times New Roman"/>
@@ -1443,6 +1610,7 @@
         <w:tab/>
         <w:t xml:space="preserve">  7</w:t>
       </w:r>
+      <w:proofErr w:type="gramEnd"/>
     </w:p>
     <w:p>
       <w:pPr>
@@ -1498,6 +1666,7 @@
         </w:rPr>
         <w:tab/>
       </w:r>
+      <w:proofErr w:type="gramStart"/>
       <w:r>
         <w:rPr>
           <w:rFonts w:ascii="Times New Roman" w:eastAsia="Times New Roman" w:hAnsi="Times New Roman" w:cs="Times New Roman"/>
@@ -1505,6 +1674,7 @@
         <w:tab/>
         <w:t xml:space="preserve">  7</w:t>
       </w:r>
+      <w:proofErr w:type="gramEnd"/>
     </w:p>
     <w:p>
       <w:pPr>
@@ -1560,6 +1730,7 @@
         </w:rPr>
         <w:tab/>
       </w:r>
+      <w:proofErr w:type="gramStart"/>
       <w:r>
         <w:rPr>
           <w:rFonts w:ascii="Times New Roman" w:eastAsia="Times New Roman" w:hAnsi="Times New Roman" w:cs="Times New Roman"/>
@@ -1567,6 +1738,7 @@
         <w:tab/>
         <w:t xml:space="preserve">  7</w:t>
       </w:r>
+      <w:proofErr w:type="gramEnd"/>
     </w:p>
     <w:p>
       <w:pPr>
@@ -1616,6 +1788,7 @@
         </w:rPr>
         <w:tab/>
       </w:r>
+      <w:proofErr w:type="gramStart"/>
       <w:r>
         <w:rPr>
           <w:rFonts w:ascii="Times New Roman" w:eastAsia="Times New Roman" w:hAnsi="Times New Roman" w:cs="Times New Roman"/>
@@ -1623,6 +1796,7 @@
         <w:tab/>
         <w:t xml:space="preserve">  7</w:t>
       </w:r>
+      <w:proofErr w:type="gramEnd"/>
     </w:p>
     <w:p>
       <w:pPr>
@@ -1778,6 +1952,7 @@
         </w:rPr>
         <w:tab/>
       </w:r>
+      <w:proofErr w:type="gramStart"/>
       <w:r>
         <w:rPr>
           <w:rFonts w:ascii="Times New Roman" w:eastAsia="Times New Roman" w:hAnsi="Times New Roman" w:cs="Times New Roman"/>
@@ -1785,6 +1960,7 @@
         <w:tab/>
         <w:t xml:space="preserve">  8</w:t>
       </w:r>
+      <w:proofErr w:type="gramEnd"/>
     </w:p>
     <w:p>
       <w:pPr>
@@ -1804,6 +1980,7 @@
         </w:rPr>
         <w:t>Reasons and/or implications for future work, limitations of your stud</w:t>
       </w:r>
+      <w:proofErr w:type="gramStart"/>
       <w:r>
         <w:rPr>
           <w:rFonts w:ascii="Times New Roman" w:eastAsia="Times New Roman" w:hAnsi="Times New Roman" w:cs="Times New Roman"/>
@@ -1811,6 +1988,7 @@
         <w:tab/>
         <w:t xml:space="preserve">  8</w:t>
       </w:r>
+      <w:proofErr w:type="gramEnd"/>
     </w:p>
     <w:p>
       <w:pPr>
@@ -1897,6 +2075,7 @@
         </w:rPr>
         <w:tab/>
       </w:r>
+      <w:proofErr w:type="gramStart"/>
       <w:r>
         <w:rPr>
           <w:rFonts w:ascii="Times New Roman" w:eastAsia="Times New Roman" w:hAnsi="Times New Roman" w:cs="Times New Roman"/>
@@ -1904,6 +2083,7 @@
         <w:tab/>
         <w:t xml:space="preserve">  9</w:t>
       </w:r>
+      <w:proofErr w:type="gramEnd"/>
     </w:p>
     <w:p>
       <w:pPr>
@@ -2747,7 +2927,21 @@
         <w:rPr>
           <w:rFonts w:ascii="Times New Roman" w:hAnsi="Times New Roman" w:cs="Times New Roman"/>
         </w:rPr>
-        <w:t>The study called “Analysis of Goal Scoring Patterns in the 2018 FIFA World Cup”, done by Alliance Kubayi, also examines various goal-scoring patterns during the 2018 FIFA World Cup in Russia using InStat video analysis. The primary objective is to classify and analyse all goals scored during the tournament (Kubayi, 2020).</w:t>
+        <w:t xml:space="preserve">The study called “Analysis of Goal Scoring Patterns in the 2018 FIFA World Cup”, done by Alliance Kubayi, also examines various goal-scoring patterns during the 2018 FIFA World Cup in Russia using </w:t>
+      </w:r>
+      <w:proofErr w:type="spellStart"/>
+      <w:r>
+        <w:rPr>
+          <w:rFonts w:ascii="Times New Roman" w:hAnsi="Times New Roman" w:cs="Times New Roman"/>
+        </w:rPr>
+        <w:t>InStat</w:t>
+      </w:r>
+      <w:proofErr w:type="spellEnd"/>
+      <w:r>
+        <w:rPr>
+          <w:rFonts w:ascii="Times New Roman" w:hAnsi="Times New Roman" w:cs="Times New Roman"/>
+        </w:rPr>
+        <w:t xml:space="preserve"> video analysis. The primary objective is to classify and analyse all goals scored during the tournament (Kubayi, 2020).</w:t>
       </w:r>
     </w:p>
     <w:p>
@@ -2777,7 +2971,21 @@
         <w:rPr>
           <w:rFonts w:ascii="Times New Roman" w:hAnsi="Times New Roman" w:cs="Times New Roman"/>
         </w:rPr>
-        <w:t>"Prediction of the FIFA World Cup 2018 - A Random Forest Approach with an Emphasis on Estimated Team Ability Parameters" by Andreas Groll, Christophe Ley, Gunther Schauberger, and Hans Van compares three different modelling approaches: Poisson Regression models, Random Forests, and Ranking methods to predict the scores of soccer matches based on data from the four previous FIFA World Cups (Groll and et al.</w:t>
+        <w:t xml:space="preserve">"Prediction of the FIFA World Cup 2018 - A Random Forest Approach with an Emphasis on Estimated Team Ability Parameters" by Andreas Groll, Christophe Ley, Gunther </w:t>
+      </w:r>
+      <w:proofErr w:type="spellStart"/>
+      <w:r>
+        <w:rPr>
+          <w:rFonts w:ascii="Times New Roman" w:hAnsi="Times New Roman" w:cs="Times New Roman"/>
+        </w:rPr>
+        <w:t>Schauberger</w:t>
+      </w:r>
+      <w:proofErr w:type="spellEnd"/>
+      <w:r>
+        <w:rPr>
+          <w:rFonts w:ascii="Times New Roman" w:hAnsi="Times New Roman" w:cs="Times New Roman"/>
+        </w:rPr>
+        <w:t>, and Hans Van compares three different modelling approaches: Poisson Regression models, Random Forests, and Ranking methods to predict the scores of soccer matches based on data from the four previous FIFA World Cups (Groll and et al.</w:t>
       </w:r>
       <w:r>
         <w:rPr>
@@ -4309,7 +4517,23 @@
         <w:rPr>
           <w:rFonts w:ascii="Times New Roman" w:hAnsi="Times New Roman" w:cs="Times New Roman"/>
         </w:rPr>
-        <w:t xml:space="preserve">Update temp.R: </w:t>
+        <w:t xml:space="preserve">Update </w:t>
+      </w:r>
+      <w:proofErr w:type="spellStart"/>
+      <w:proofErr w:type="gramStart"/>
+      <w:r>
+        <w:rPr>
+          <w:rFonts w:ascii="Times New Roman" w:hAnsi="Times New Roman" w:cs="Times New Roman"/>
+        </w:rPr>
+        <w:t>temp.R</w:t>
+      </w:r>
+      <w:proofErr w:type="spellEnd"/>
+      <w:proofErr w:type="gramEnd"/>
+      <w:r>
+        <w:rPr>
+          <w:rFonts w:ascii="Times New Roman" w:hAnsi="Times New Roman" w:cs="Times New Roman"/>
+        </w:rPr>
+        <w:t xml:space="preserve">: </w:t>
       </w:r>
       <w:r>
         <w:rPr>
@@ -4942,7 +5166,35 @@
         <w:rPr>
           <w:rFonts w:ascii="Times New Roman" w:hAnsi="Times New Roman" w:cs="Times New Roman"/>
         </w:rPr>
-        <w:t xml:space="preserve">Groll, A., Ley, C., Schauberger, G. and Van Eetvelde, H., (2018) 'Prediction of the FIFA </w:t>
+        <w:t xml:space="preserve">Groll, A., Ley, C., </w:t>
+      </w:r>
+      <w:proofErr w:type="spellStart"/>
+      <w:r>
+        <w:rPr>
+          <w:rFonts w:ascii="Times New Roman" w:hAnsi="Times New Roman" w:cs="Times New Roman"/>
+        </w:rPr>
+        <w:t>Schauberger</w:t>
+      </w:r>
+      <w:proofErr w:type="spellEnd"/>
+      <w:r>
+        <w:rPr>
+          <w:rFonts w:ascii="Times New Roman" w:hAnsi="Times New Roman" w:cs="Times New Roman"/>
+        </w:rPr>
+        <w:t xml:space="preserve">, G. and Van </w:t>
+      </w:r>
+      <w:proofErr w:type="spellStart"/>
+      <w:r>
+        <w:rPr>
+          <w:rFonts w:ascii="Times New Roman" w:hAnsi="Times New Roman" w:cs="Times New Roman"/>
+        </w:rPr>
+        <w:t>Eetvelde</w:t>
+      </w:r>
+      <w:proofErr w:type="spellEnd"/>
+      <w:r>
+        <w:rPr>
+          <w:rFonts w:ascii="Times New Roman" w:hAnsi="Times New Roman" w:cs="Times New Roman"/>
+        </w:rPr>
+        <w:t xml:space="preserve">, H., (2018) 'Prediction of the FIFA </w:t>
       </w:r>
       <w:r>
         <w:rPr>
@@ -4956,13 +5208,23 @@
         </w:rPr>
         <w:t xml:space="preserve"> 2018-a random forest approach with an emphasis on estimated team ability parameters', </w:t>
       </w:r>
+      <w:proofErr w:type="spellStart"/>
       <w:r>
         <w:rPr>
           <w:rFonts w:ascii="Times New Roman" w:hAnsi="Times New Roman" w:cs="Times New Roman"/>
           <w:i/>
           <w:iCs/>
         </w:rPr>
-        <w:t>arXiv preprint arXiv:1806.03208</w:t>
+        <w:t>arXiv</w:t>
+      </w:r>
+      <w:proofErr w:type="spellEnd"/>
+      <w:r>
+        <w:rPr>
+          <w:rFonts w:ascii="Times New Roman" w:hAnsi="Times New Roman" w:cs="Times New Roman"/>
+          <w:i/>
+          <w:iCs/>
+        </w:rPr>
+        <w:t xml:space="preserve"> preprint arXiv:1806.03208</w:t>
       </w:r>
       <w:r>
         <w:rPr>
@@ -5123,11 +5385,19 @@
           <w:rFonts w:ascii="Times New Roman" w:eastAsia="Times New Roman" w:hAnsi="Times New Roman" w:cs="Times New Roman"/>
         </w:rPr>
       </w:pPr>
-      <w:r>
-        <w:rPr>
-          <w:rFonts w:ascii="Times New Roman" w:eastAsia="Times New Roman" w:hAnsi="Times New Roman" w:cs="Times New Roman"/>
-        </w:rPr>
-        <w:t>Analysis.R code with the appropriate statistics to test the hypotheses.</w:t>
+      <w:proofErr w:type="spellStart"/>
+      <w:r>
+        <w:rPr>
+          <w:rFonts w:ascii="Times New Roman" w:eastAsia="Times New Roman" w:hAnsi="Times New Roman" w:cs="Times New Roman"/>
+        </w:rPr>
+        <w:t>Analysis.R</w:t>
+      </w:r>
+      <w:proofErr w:type="spellEnd"/>
+      <w:r>
+        <w:rPr>
+          <w:rFonts w:ascii="Times New Roman" w:eastAsia="Times New Roman" w:hAnsi="Times New Roman" w:cs="Times New Roman"/>
+        </w:rPr>
+        <w:t xml:space="preserve"> code with the appropriate statistics to test the hypotheses.</w:t>
       </w:r>
     </w:p>
     <w:p>
@@ -5185,7 +5455,21 @@
                               <w:rPr>
                                 <w:rFonts w:ascii="Times New Roman" w:hAnsi="Times New Roman" w:cs="Times New Roman"/>
                               </w:rPr>
-                              <w:t>library(readr)</w:t>
+                              <w:t>library(</w:t>
+                            </w:r>
+                            <w:proofErr w:type="spellStart"/>
+                            <w:r>
+                              <w:rPr>
+                                <w:rFonts w:ascii="Times New Roman" w:hAnsi="Times New Roman" w:cs="Times New Roman"/>
+                              </w:rPr>
+                              <w:t>readr</w:t>
+                            </w:r>
+                            <w:proofErr w:type="spellEnd"/>
+                            <w:r>
+                              <w:rPr>
+                                <w:rFonts w:ascii="Times New Roman" w:hAnsi="Times New Roman" w:cs="Times New Roman"/>
+                              </w:rPr>
+                              <w:t>)</w:t>
                             </w:r>
                           </w:p>
                           <w:p>
@@ -5207,7 +5491,21 @@
                               <w:rPr>
                                 <w:rFonts w:ascii="Times New Roman" w:hAnsi="Times New Roman" w:cs="Times New Roman"/>
                               </w:rPr>
-                              <w:t>#show data set</w:t>
+                              <w:t>#</w:t>
+                            </w:r>
+                            <w:proofErr w:type="gramStart"/>
+                            <w:r>
+                              <w:rPr>
+                                <w:rFonts w:ascii="Times New Roman" w:hAnsi="Times New Roman" w:cs="Times New Roman"/>
+                              </w:rPr>
+                              <w:t>show</w:t>
+                            </w:r>
+                            <w:proofErr w:type="gramEnd"/>
+                            <w:r>
+                              <w:rPr>
+                                <w:rFonts w:ascii="Times New Roman" w:hAnsi="Times New Roman" w:cs="Times New Roman"/>
+                              </w:rPr>
+                              <w:t xml:space="preserve"> data set</w:t>
                             </w:r>
                           </w:p>
                           <w:p>
@@ -5217,11 +5515,19 @@
                                 <w:rFonts w:ascii="Times New Roman" w:hAnsi="Times New Roman" w:cs="Times New Roman"/>
                               </w:rPr>
                             </w:pPr>
+                            <w:proofErr w:type="gramStart"/>
                             <w:r>
                               <w:rPr>
                                 <w:rFonts w:ascii="Times New Roman" w:hAnsi="Times New Roman" w:cs="Times New Roman"/>
                               </w:rPr>
-                              <w:t>head(FIFA_2018_Statistics,2)</w:t>
+                              <w:t>head(</w:t>
+                            </w:r>
+                            <w:proofErr w:type="gramEnd"/>
+                            <w:r>
+                              <w:rPr>
+                                <w:rFonts w:ascii="Times New Roman" w:hAnsi="Times New Roman" w:cs="Times New Roman"/>
+                              </w:rPr>
+                              <w:t>FIFA_2018_Statistics,2)</w:t>
                             </w:r>
                           </w:p>
                           <w:p>
@@ -5231,11 +5537,19 @@
                                 <w:rFonts w:ascii="Times New Roman" w:hAnsi="Times New Roman" w:cs="Times New Roman"/>
                               </w:rPr>
                             </w:pPr>
+                            <w:proofErr w:type="spellStart"/>
                             <w:r>
                               <w:rPr>
                                 <w:rFonts w:ascii="Times New Roman" w:hAnsi="Times New Roman" w:cs="Times New Roman"/>
                               </w:rPr>
-                              <w:t>df &lt;- FIFA_2018_Statistics</w:t>
+                              <w:t>df</w:t>
+                            </w:r>
+                            <w:proofErr w:type="spellEnd"/>
+                            <w:r>
+                              <w:rPr>
+                                <w:rFonts w:ascii="Times New Roman" w:hAnsi="Times New Roman" w:cs="Times New Roman"/>
+                              </w:rPr>
+                              <w:t xml:space="preserve"> &lt;- FIFA_2018_Statistics</w:t>
                             </w:r>
                           </w:p>
                           <w:p>
@@ -5249,7 +5563,21 @@
                               <w:rPr>
                                 <w:rFonts w:ascii="Times New Roman" w:hAnsi="Times New Roman" w:cs="Times New Roman"/>
                               </w:rPr>
-                              <w:t>View(df)</w:t>
+                              <w:t>View(</w:t>
+                            </w:r>
+                            <w:proofErr w:type="spellStart"/>
+                            <w:r>
+                              <w:rPr>
+                                <w:rFonts w:ascii="Times New Roman" w:hAnsi="Times New Roman" w:cs="Times New Roman"/>
+                              </w:rPr>
+                              <w:t>df</w:t>
+                            </w:r>
+                            <w:proofErr w:type="spellEnd"/>
+                            <w:r>
+                              <w:rPr>
+                                <w:rFonts w:ascii="Times New Roman" w:hAnsi="Times New Roman" w:cs="Times New Roman"/>
+                              </w:rPr>
+                              <w:t>)</w:t>
                             </w:r>
                           </w:p>
                           <w:p>
@@ -5271,7 +5599,23 @@
                               <w:rPr>
                                 <w:rFonts w:ascii="Times New Roman" w:hAnsi="Times New Roman" w:cs="Times New Roman"/>
                               </w:rPr>
-                              <w:t>#lets make all the values in each of `Goal Scored` and `Ball Possession %`columns as numeric</w:t>
+                              <w:t>#</w:t>
+                            </w:r>
+                            <w:proofErr w:type="spellStart"/>
+                            <w:proofErr w:type="gramStart"/>
+                            <w:r>
+                              <w:rPr>
+                                <w:rFonts w:ascii="Times New Roman" w:hAnsi="Times New Roman" w:cs="Times New Roman"/>
+                              </w:rPr>
+                              <w:t>lets</w:t>
+                            </w:r>
+                            <w:proofErr w:type="spellEnd"/>
+                            <w:proofErr w:type="gramEnd"/>
+                            <w:r>
+                              <w:rPr>
+                                <w:rFonts w:ascii="Times New Roman" w:hAnsi="Times New Roman" w:cs="Times New Roman"/>
+                              </w:rPr>
+                              <w:t xml:space="preserve"> make all the values in each of `Goal Scored` and `Ball Possession %`columns as numeric</w:t>
                             </w:r>
                           </w:p>
                           <w:p>
@@ -5281,11 +5625,49 @@
                                 <w:rFonts w:ascii="Times New Roman" w:hAnsi="Times New Roman" w:cs="Times New Roman"/>
                               </w:rPr>
                             </w:pPr>
+                            <w:proofErr w:type="spellStart"/>
                             <w:r>
                               <w:rPr>
                                 <w:rFonts w:ascii="Times New Roman" w:hAnsi="Times New Roman" w:cs="Times New Roman"/>
                               </w:rPr>
-                              <w:t>df$`Goal Scored` &lt;- as.numeric(df$`Goal Scored`)</w:t>
+                              <w:t>df</w:t>
+                            </w:r>
+                            <w:proofErr w:type="spellEnd"/>
+                            <w:r>
+                              <w:rPr>
+                                <w:rFonts w:ascii="Times New Roman" w:hAnsi="Times New Roman" w:cs="Times New Roman"/>
+                              </w:rPr>
+                              <w:t xml:space="preserve">$`Goal Scored` &lt;- </w:t>
+                            </w:r>
+                            <w:proofErr w:type="spellStart"/>
+                            <w:proofErr w:type="gramStart"/>
+                            <w:r>
+                              <w:rPr>
+                                <w:rFonts w:ascii="Times New Roman" w:hAnsi="Times New Roman" w:cs="Times New Roman"/>
+                              </w:rPr>
+                              <w:t>as.numeric</w:t>
+                            </w:r>
+                            <w:proofErr w:type="spellEnd"/>
+                            <w:proofErr w:type="gramEnd"/>
+                            <w:r>
+                              <w:rPr>
+                                <w:rFonts w:ascii="Times New Roman" w:hAnsi="Times New Roman" w:cs="Times New Roman"/>
+                              </w:rPr>
+                              <w:t>(</w:t>
+                            </w:r>
+                            <w:proofErr w:type="spellStart"/>
+                            <w:r>
+                              <w:rPr>
+                                <w:rFonts w:ascii="Times New Roman" w:hAnsi="Times New Roman" w:cs="Times New Roman"/>
+                              </w:rPr>
+                              <w:t>df</w:t>
+                            </w:r>
+                            <w:proofErr w:type="spellEnd"/>
+                            <w:r>
+                              <w:rPr>
+                                <w:rFonts w:ascii="Times New Roman" w:hAnsi="Times New Roman" w:cs="Times New Roman"/>
+                              </w:rPr>
+                              <w:t>$`Goal Scored`)</w:t>
                             </w:r>
                           </w:p>
                           <w:p>
@@ -5295,11 +5677,49 @@
                                 <w:rFonts w:ascii="Times New Roman" w:hAnsi="Times New Roman" w:cs="Times New Roman"/>
                               </w:rPr>
                             </w:pPr>
+                            <w:proofErr w:type="spellStart"/>
                             <w:r>
                               <w:rPr>
                                 <w:rFonts w:ascii="Times New Roman" w:hAnsi="Times New Roman" w:cs="Times New Roman"/>
                               </w:rPr>
-                              <w:t>df$`Ball Possession %` &lt;- as.numeric(df$`Ball Possession %`)</w:t>
+                              <w:t>df</w:t>
+                            </w:r>
+                            <w:proofErr w:type="spellEnd"/>
+                            <w:r>
+                              <w:rPr>
+                                <w:rFonts w:ascii="Times New Roman" w:hAnsi="Times New Roman" w:cs="Times New Roman"/>
+                              </w:rPr>
+                              <w:t xml:space="preserve">$`Ball Possession %` &lt;- </w:t>
+                            </w:r>
+                            <w:proofErr w:type="spellStart"/>
+                            <w:proofErr w:type="gramStart"/>
+                            <w:r>
+                              <w:rPr>
+                                <w:rFonts w:ascii="Times New Roman" w:hAnsi="Times New Roman" w:cs="Times New Roman"/>
+                              </w:rPr>
+                              <w:t>as.numeric</w:t>
+                            </w:r>
+                            <w:proofErr w:type="spellEnd"/>
+                            <w:proofErr w:type="gramEnd"/>
+                            <w:r>
+                              <w:rPr>
+                                <w:rFonts w:ascii="Times New Roman" w:hAnsi="Times New Roman" w:cs="Times New Roman"/>
+                              </w:rPr>
+                              <w:t>(</w:t>
+                            </w:r>
+                            <w:proofErr w:type="spellStart"/>
+                            <w:r>
+                              <w:rPr>
+                                <w:rFonts w:ascii="Times New Roman" w:hAnsi="Times New Roman" w:cs="Times New Roman"/>
+                              </w:rPr>
+                              <w:t>df</w:t>
+                            </w:r>
+                            <w:proofErr w:type="spellEnd"/>
+                            <w:r>
+                              <w:rPr>
+                                <w:rFonts w:ascii="Times New Roman" w:hAnsi="Times New Roman" w:cs="Times New Roman"/>
+                              </w:rPr>
+                              <w:t>$`Ball Possession %`)</w:t>
                             </w:r>
                           </w:p>
                           <w:p>
@@ -5331,11 +5751,41 @@
                                 <w:rFonts w:ascii="Times New Roman" w:hAnsi="Times New Roman" w:cs="Times New Roman"/>
                               </w:rPr>
                             </w:pPr>
+                            <w:proofErr w:type="gramStart"/>
                             <w:r>
                               <w:rPr>
                                 <w:rFonts w:ascii="Times New Roman" w:hAnsi="Times New Roman" w:cs="Times New Roman"/>
                               </w:rPr>
-                              <w:t>plot(df$`Ball Possession %`, df$`Goal Scored`,</w:t>
+                              <w:t>plot(</w:t>
+                            </w:r>
+                            <w:proofErr w:type="spellStart"/>
+                            <w:proofErr w:type="gramEnd"/>
+                            <w:r>
+                              <w:rPr>
+                                <w:rFonts w:ascii="Times New Roman" w:hAnsi="Times New Roman" w:cs="Times New Roman"/>
+                              </w:rPr>
+                              <w:t>df</w:t>
+                            </w:r>
+                            <w:proofErr w:type="spellEnd"/>
+                            <w:r>
+                              <w:rPr>
+                                <w:rFonts w:ascii="Times New Roman" w:hAnsi="Times New Roman" w:cs="Times New Roman"/>
+                              </w:rPr>
+                              <w:t xml:space="preserve">$`Ball Possession %`, </w:t>
+                            </w:r>
+                            <w:proofErr w:type="spellStart"/>
+                            <w:r>
+                              <w:rPr>
+                                <w:rFonts w:ascii="Times New Roman" w:hAnsi="Times New Roman" w:cs="Times New Roman"/>
+                              </w:rPr>
+                              <w:t>df</w:t>
+                            </w:r>
+                            <w:proofErr w:type="spellEnd"/>
+                            <w:r>
+                              <w:rPr>
+                                <w:rFonts w:ascii="Times New Roman" w:hAnsi="Times New Roman" w:cs="Times New Roman"/>
+                              </w:rPr>
+                              <w:t>$`Goal Scored`,</w:t>
                             </w:r>
                           </w:p>
                           <w:p>
@@ -5349,7 +5799,35 @@
                               <w:rPr>
                                 <w:rFonts w:ascii="Times New Roman" w:hAnsi="Times New Roman" w:cs="Times New Roman"/>
                               </w:rPr>
-                              <w:t xml:space="preserve">     xlab = "Ball Possession %", ylab =</w:t>
+                              <w:t xml:space="preserve">     </w:t>
+                            </w:r>
+                            <w:proofErr w:type="spellStart"/>
+                            <w:r>
+                              <w:rPr>
+                                <w:rFonts w:ascii="Times New Roman" w:hAnsi="Times New Roman" w:cs="Times New Roman"/>
+                              </w:rPr>
+                              <w:t>xlab</w:t>
+                            </w:r>
+                            <w:proofErr w:type="spellEnd"/>
+                            <w:r>
+                              <w:rPr>
+                                <w:rFonts w:ascii="Times New Roman" w:hAnsi="Times New Roman" w:cs="Times New Roman"/>
+                              </w:rPr>
+                              <w:t xml:space="preserve"> = "Ball Possession %", </w:t>
+                            </w:r>
+                            <w:proofErr w:type="spellStart"/>
+                            <w:r>
+                              <w:rPr>
+                                <w:rFonts w:ascii="Times New Roman" w:hAnsi="Times New Roman" w:cs="Times New Roman"/>
+                              </w:rPr>
+                              <w:t>ylab</w:t>
+                            </w:r>
+                            <w:proofErr w:type="spellEnd"/>
+                            <w:r>
+                              <w:rPr>
+                                <w:rFonts w:ascii="Times New Roman" w:hAnsi="Times New Roman" w:cs="Times New Roman"/>
+                              </w:rPr>
+                              <w:t xml:space="preserve"> =</w:t>
                             </w:r>
                           </w:p>
                           <w:p>
@@ -5395,11 +5873,49 @@
                                 <w:rFonts w:ascii="Times New Roman" w:hAnsi="Times New Roman" w:cs="Times New Roman"/>
                               </w:rPr>
                             </w:pPr>
+                            <w:proofErr w:type="spellStart"/>
+                            <w:proofErr w:type="gramStart"/>
                             <w:r>
                               <w:rPr>
                                 <w:rFonts w:ascii="Times New Roman" w:hAnsi="Times New Roman" w:cs="Times New Roman"/>
                               </w:rPr>
-                              <w:t>abline(lm(df$`Goal Scored` ~</w:t>
+                              <w:t>abline</w:t>
+                            </w:r>
+                            <w:proofErr w:type="spellEnd"/>
+                            <w:r>
+                              <w:rPr>
+                                <w:rFonts w:ascii="Times New Roman" w:hAnsi="Times New Roman" w:cs="Times New Roman"/>
+                              </w:rPr>
+                              <w:t>(</w:t>
+                            </w:r>
+                            <w:proofErr w:type="spellStart"/>
+                            <w:proofErr w:type="gramEnd"/>
+                            <w:r>
+                              <w:rPr>
+                                <w:rFonts w:ascii="Times New Roman" w:hAnsi="Times New Roman" w:cs="Times New Roman"/>
+                              </w:rPr>
+                              <w:t>lm</w:t>
+                            </w:r>
+                            <w:proofErr w:type="spellEnd"/>
+                            <w:r>
+                              <w:rPr>
+                                <w:rFonts w:ascii="Times New Roman" w:hAnsi="Times New Roman" w:cs="Times New Roman"/>
+                              </w:rPr>
+                              <w:t>(</w:t>
+                            </w:r>
+                            <w:proofErr w:type="spellStart"/>
+                            <w:r>
+                              <w:rPr>
+                                <w:rFonts w:ascii="Times New Roman" w:hAnsi="Times New Roman" w:cs="Times New Roman"/>
+                              </w:rPr>
+                              <w:t>df</w:t>
+                            </w:r>
+                            <w:proofErr w:type="spellEnd"/>
+                            <w:r>
+                              <w:rPr>
+                                <w:rFonts w:ascii="Times New Roman" w:hAnsi="Times New Roman" w:cs="Times New Roman"/>
+                              </w:rPr>
+                              <w:t>$`Goal Scored` ~</w:t>
                             </w:r>
                           </w:p>
                           <w:p>
@@ -5413,7 +5929,21 @@
                               <w:rPr>
                                 <w:rFonts w:ascii="Times New Roman" w:hAnsi="Times New Roman" w:cs="Times New Roman"/>
                               </w:rPr>
-                              <w:t xml:space="preserve">            df$`Ball Possession %`), col = "red")</w:t>
+                              <w:t xml:space="preserve">            </w:t>
+                            </w:r>
+                            <w:proofErr w:type="spellStart"/>
+                            <w:r>
+                              <w:rPr>
+                                <w:rFonts w:ascii="Times New Roman" w:hAnsi="Times New Roman" w:cs="Times New Roman"/>
+                              </w:rPr>
+                              <w:t>df</w:t>
+                            </w:r>
+                            <w:proofErr w:type="spellEnd"/>
+                            <w:r>
+                              <w:rPr>
+                                <w:rFonts w:ascii="Times New Roman" w:hAnsi="Times New Roman" w:cs="Times New Roman"/>
+                              </w:rPr>
+                              <w:t>$`Ball Possession %`), col = "red")</w:t>
                             </w:r>
                           </w:p>
                           <w:p>
@@ -5445,11 +5975,55 @@
                                 <w:rFonts w:ascii="Times New Roman" w:hAnsi="Times New Roman" w:cs="Times New Roman"/>
                               </w:rPr>
                             </w:pPr>
+                            <w:proofErr w:type="spellStart"/>
                             <w:r>
                               <w:rPr>
                                 <w:rFonts w:ascii="Times New Roman" w:hAnsi="Times New Roman" w:cs="Times New Roman"/>
                               </w:rPr>
-                              <w:t>cor.test(df$`Ball Possession %`, df$`Goal Scored`, method = "spearman")</w:t>
+                              <w:t>cor.</w:t>
+                            </w:r>
+                            <w:proofErr w:type="gramStart"/>
+                            <w:r>
+                              <w:rPr>
+                                <w:rFonts w:ascii="Times New Roman" w:hAnsi="Times New Roman" w:cs="Times New Roman"/>
+                              </w:rPr>
+                              <w:t>test</w:t>
+                            </w:r>
+                            <w:proofErr w:type="spellEnd"/>
+                            <w:r>
+                              <w:rPr>
+                                <w:rFonts w:ascii="Times New Roman" w:hAnsi="Times New Roman" w:cs="Times New Roman"/>
+                              </w:rPr>
+                              <w:t>(</w:t>
+                            </w:r>
+                            <w:proofErr w:type="spellStart"/>
+                            <w:proofErr w:type="gramEnd"/>
+                            <w:r>
+                              <w:rPr>
+                                <w:rFonts w:ascii="Times New Roman" w:hAnsi="Times New Roman" w:cs="Times New Roman"/>
+                              </w:rPr>
+                              <w:t>df</w:t>
+                            </w:r>
+                            <w:proofErr w:type="spellEnd"/>
+                            <w:r>
+                              <w:rPr>
+                                <w:rFonts w:ascii="Times New Roman" w:hAnsi="Times New Roman" w:cs="Times New Roman"/>
+                              </w:rPr>
+                              <w:t xml:space="preserve">$`Ball Possession %`, </w:t>
+                            </w:r>
+                            <w:proofErr w:type="spellStart"/>
+                            <w:r>
+                              <w:rPr>
+                                <w:rFonts w:ascii="Times New Roman" w:hAnsi="Times New Roman" w:cs="Times New Roman"/>
+                              </w:rPr>
+                              <w:t>df</w:t>
+                            </w:r>
+                            <w:proofErr w:type="spellEnd"/>
+                            <w:r>
+                              <w:rPr>
+                                <w:rFonts w:ascii="Times New Roman" w:hAnsi="Times New Roman" w:cs="Times New Roman"/>
+                              </w:rPr>
+                              <w:t>$`Goal Scored`, method = "spearman")</w:t>
                             </w:r>
                           </w:p>
                           <w:p>
@@ -5485,7 +6059,29 @@
                               <w:rPr>
                                 <w:rFonts w:ascii="Times New Roman" w:hAnsi="Times New Roman" w:cs="Times New Roman"/>
                               </w:rPr>
-                              <w:t xml:space="preserve">h &lt;- hist(df$`Goal Scored`, </w:t>
+                              <w:t xml:space="preserve">h &lt;- </w:t>
+                            </w:r>
+                            <w:proofErr w:type="gramStart"/>
+                            <w:r>
+                              <w:rPr>
+                                <w:rFonts w:ascii="Times New Roman" w:hAnsi="Times New Roman" w:cs="Times New Roman"/>
+                              </w:rPr>
+                              <w:t>hist(</w:t>
+                            </w:r>
+                            <w:proofErr w:type="spellStart"/>
+                            <w:proofErr w:type="gramEnd"/>
+                            <w:r>
+                              <w:rPr>
+                                <w:rFonts w:ascii="Times New Roman" w:hAnsi="Times New Roman" w:cs="Times New Roman"/>
+                              </w:rPr>
+                              <w:t>df</w:t>
+                            </w:r>
+                            <w:proofErr w:type="spellEnd"/>
+                            <w:r>
+                              <w:rPr>
+                                <w:rFonts w:ascii="Times New Roman" w:hAnsi="Times New Roman" w:cs="Times New Roman"/>
+                              </w:rPr>
+                              <w:t xml:space="preserve">$`Goal Scored`, </w:t>
                             </w:r>
                           </w:p>
                           <w:p>
@@ -5527,7 +6123,21 @@
                               <w:rPr>
                                 <w:rFonts w:ascii="Times New Roman" w:hAnsi="Times New Roman" w:cs="Times New Roman"/>
                               </w:rPr>
-                              <w:t xml:space="preserve">          xlab = "Goal Scored", </w:t>
+                              <w:t xml:space="preserve">          </w:t>
+                            </w:r>
+                            <w:proofErr w:type="spellStart"/>
+                            <w:r>
+                              <w:rPr>
+                                <w:rFonts w:ascii="Times New Roman" w:hAnsi="Times New Roman" w:cs="Times New Roman"/>
+                              </w:rPr>
+                              <w:t>xlab</w:t>
+                            </w:r>
+                            <w:proofErr w:type="spellEnd"/>
+                            <w:r>
+                              <w:rPr>
+                                <w:rFonts w:ascii="Times New Roman" w:hAnsi="Times New Roman" w:cs="Times New Roman"/>
+                              </w:rPr>
+                              <w:t xml:space="preserve"> = "Goal Scored", </w:t>
                             </w:r>
                           </w:p>
                           <w:p>
@@ -5541,7 +6151,21 @@
                               <w:rPr>
                                 <w:rFonts w:ascii="Times New Roman" w:hAnsi="Times New Roman" w:cs="Times New Roman"/>
                               </w:rPr>
-                              <w:t xml:space="preserve">          ylab = "Frequency", </w:t>
+                              <w:t xml:space="preserve">          </w:t>
+                            </w:r>
+                            <w:proofErr w:type="spellStart"/>
+                            <w:r>
+                              <w:rPr>
+                                <w:rFonts w:ascii="Times New Roman" w:hAnsi="Times New Roman" w:cs="Times New Roman"/>
+                              </w:rPr>
+                              <w:t>ylab</w:t>
+                            </w:r>
+                            <w:proofErr w:type="spellEnd"/>
+                            <w:r>
+                              <w:rPr>
+                                <w:rFonts w:ascii="Times New Roman" w:hAnsi="Times New Roman" w:cs="Times New Roman"/>
+                              </w:rPr>
+                              <w:t xml:space="preserve"> = "Frequency", </w:t>
                             </w:r>
                           </w:p>
                           <w:p>
@@ -5569,7 +6193,21 @@
                               <w:rPr>
                                 <w:rFonts w:ascii="Times New Roman" w:hAnsi="Times New Roman" w:cs="Times New Roman"/>
                               </w:rPr>
-                              <w:t xml:space="preserve">          freq = TRUE)</w:t>
+                              <w:t xml:space="preserve">          </w:t>
+                            </w:r>
+                            <w:proofErr w:type="spellStart"/>
+                            <w:r>
+                              <w:rPr>
+                                <w:rFonts w:ascii="Times New Roman" w:hAnsi="Times New Roman" w:cs="Times New Roman"/>
+                              </w:rPr>
+                              <w:t>freq</w:t>
+                            </w:r>
+                            <w:proofErr w:type="spellEnd"/>
+                            <w:r>
+                              <w:rPr>
+                                <w:rFonts w:ascii="Times New Roman" w:hAnsi="Times New Roman" w:cs="Times New Roman"/>
+                              </w:rPr>
+                              <w:t xml:space="preserve"> = TRUE)</w:t>
                             </w:r>
                           </w:p>
                           <w:p>
@@ -5583,7 +6221,71 @@
                               <w:rPr>
                                 <w:rFonts w:ascii="Times New Roman" w:hAnsi="Times New Roman" w:cs="Times New Roman"/>
                               </w:rPr>
-                              <w:t>x &lt;- seq(min(df$`Goal Scored`), max(df$`Goal Scored`), length.out = 100)</w:t>
+                              <w:t xml:space="preserve">x &lt;- </w:t>
+                            </w:r>
+                            <w:proofErr w:type="spellStart"/>
+                            <w:proofErr w:type="gramStart"/>
+                            <w:r>
+                              <w:rPr>
+                                <w:rFonts w:ascii="Times New Roman" w:hAnsi="Times New Roman" w:cs="Times New Roman"/>
+                              </w:rPr>
+                              <w:t>seq</w:t>
+                            </w:r>
+                            <w:proofErr w:type="spellEnd"/>
+                            <w:r>
+                              <w:rPr>
+                                <w:rFonts w:ascii="Times New Roman" w:hAnsi="Times New Roman" w:cs="Times New Roman"/>
+                              </w:rPr>
+                              <w:t>(</w:t>
+                            </w:r>
+                            <w:proofErr w:type="gramEnd"/>
+                            <w:r>
+                              <w:rPr>
+                                <w:rFonts w:ascii="Times New Roman" w:hAnsi="Times New Roman" w:cs="Times New Roman"/>
+                              </w:rPr>
+                              <w:t>min(</w:t>
+                            </w:r>
+                            <w:proofErr w:type="spellStart"/>
+                            <w:r>
+                              <w:rPr>
+                                <w:rFonts w:ascii="Times New Roman" w:hAnsi="Times New Roman" w:cs="Times New Roman"/>
+                              </w:rPr>
+                              <w:t>df</w:t>
+                            </w:r>
+                            <w:proofErr w:type="spellEnd"/>
+                            <w:r>
+                              <w:rPr>
+                                <w:rFonts w:ascii="Times New Roman" w:hAnsi="Times New Roman" w:cs="Times New Roman"/>
+                              </w:rPr>
+                              <w:t>$`Goal Scored`), max(</w:t>
+                            </w:r>
+                            <w:proofErr w:type="spellStart"/>
+                            <w:r>
+                              <w:rPr>
+                                <w:rFonts w:ascii="Times New Roman" w:hAnsi="Times New Roman" w:cs="Times New Roman"/>
+                              </w:rPr>
+                              <w:t>df</w:t>
+                            </w:r>
+                            <w:proofErr w:type="spellEnd"/>
+                            <w:r>
+                              <w:rPr>
+                                <w:rFonts w:ascii="Times New Roman" w:hAnsi="Times New Roman" w:cs="Times New Roman"/>
+                              </w:rPr>
+                              <w:t xml:space="preserve">$`Goal Scored`), </w:t>
+                            </w:r>
+                            <w:proofErr w:type="spellStart"/>
+                            <w:r>
+                              <w:rPr>
+                                <w:rFonts w:ascii="Times New Roman" w:hAnsi="Times New Roman" w:cs="Times New Roman"/>
+                              </w:rPr>
+                              <w:t>length.out</w:t>
+                            </w:r>
+                            <w:proofErr w:type="spellEnd"/>
+                            <w:r>
+                              <w:rPr>
+                                <w:rFonts w:ascii="Times New Roman" w:hAnsi="Times New Roman" w:cs="Times New Roman"/>
+                              </w:rPr>
+                              <w:t xml:space="preserve"> = 100)</w:t>
                             </w:r>
                           </w:p>
                           <w:p>
@@ -5593,11 +6295,41 @@
                                 <w:rFonts w:ascii="Times New Roman" w:hAnsi="Times New Roman" w:cs="Times New Roman"/>
                               </w:rPr>
                             </w:pPr>
+                            <w:proofErr w:type="spellStart"/>
                             <w:r>
                               <w:rPr>
                                 <w:rFonts w:ascii="Times New Roman" w:hAnsi="Times New Roman" w:cs="Times New Roman"/>
                               </w:rPr>
-                              <w:t>mn &lt;- mean(df$`Goal Scored`)</w:t>
+                              <w:t>mn</w:t>
+                            </w:r>
+                            <w:proofErr w:type="spellEnd"/>
+                            <w:r>
+                              <w:rPr>
+                                <w:rFonts w:ascii="Times New Roman" w:hAnsi="Times New Roman" w:cs="Times New Roman"/>
+                              </w:rPr>
+                              <w:t xml:space="preserve"> &lt;- </w:t>
+                            </w:r>
+                            <w:proofErr w:type="gramStart"/>
+                            <w:r>
+                              <w:rPr>
+                                <w:rFonts w:ascii="Times New Roman" w:hAnsi="Times New Roman" w:cs="Times New Roman"/>
+                              </w:rPr>
+                              <w:t>mean(</w:t>
+                            </w:r>
+                            <w:proofErr w:type="spellStart"/>
+                            <w:proofErr w:type="gramEnd"/>
+                            <w:r>
+                              <w:rPr>
+                                <w:rFonts w:ascii="Times New Roman" w:hAnsi="Times New Roman" w:cs="Times New Roman"/>
+                              </w:rPr>
+                              <w:t>df</w:t>
+                            </w:r>
+                            <w:proofErr w:type="spellEnd"/>
+                            <w:r>
+                              <w:rPr>
+                                <w:rFonts w:ascii="Times New Roman" w:hAnsi="Times New Roman" w:cs="Times New Roman"/>
+                              </w:rPr>
+                              <w:t>$`Goal Scored`)</w:t>
                             </w:r>
                           </w:p>
                           <w:p>
@@ -5607,11 +6339,49 @@
                                 <w:rFonts w:ascii="Times New Roman" w:hAnsi="Times New Roman" w:cs="Times New Roman"/>
                               </w:rPr>
                             </w:pPr>
+                            <w:proofErr w:type="spellStart"/>
                             <w:r>
                               <w:rPr>
                                 <w:rFonts w:ascii="Times New Roman" w:hAnsi="Times New Roman" w:cs="Times New Roman"/>
                               </w:rPr>
-                              <w:t>stdDev &lt;- sd(df$`Goal Scored`)</w:t>
+                              <w:t>stdDev</w:t>
+                            </w:r>
+                            <w:proofErr w:type="spellEnd"/>
+                            <w:r>
+                              <w:rPr>
+                                <w:rFonts w:ascii="Times New Roman" w:hAnsi="Times New Roman" w:cs="Times New Roman"/>
+                              </w:rPr>
+                              <w:t xml:space="preserve"> &lt;- </w:t>
+                            </w:r>
+                            <w:proofErr w:type="spellStart"/>
+                            <w:proofErr w:type="gramStart"/>
+                            <w:r>
+                              <w:rPr>
+                                <w:rFonts w:ascii="Times New Roman" w:hAnsi="Times New Roman" w:cs="Times New Roman"/>
+                              </w:rPr>
+                              <w:t>sd</w:t>
+                            </w:r>
+                            <w:proofErr w:type="spellEnd"/>
+                            <w:r>
+                              <w:rPr>
+                                <w:rFonts w:ascii="Times New Roman" w:hAnsi="Times New Roman" w:cs="Times New Roman"/>
+                              </w:rPr>
+                              <w:t>(</w:t>
+                            </w:r>
+                            <w:proofErr w:type="spellStart"/>
+                            <w:proofErr w:type="gramEnd"/>
+                            <w:r>
+                              <w:rPr>
+                                <w:rFonts w:ascii="Times New Roman" w:hAnsi="Times New Roman" w:cs="Times New Roman"/>
+                              </w:rPr>
+                              <w:t>df</w:t>
+                            </w:r>
+                            <w:proofErr w:type="spellEnd"/>
+                            <w:r>
+                              <w:rPr>
+                                <w:rFonts w:ascii="Times New Roman" w:hAnsi="Times New Roman" w:cs="Times New Roman"/>
+                              </w:rPr>
+                              <w:t>$`Goal Scored`)</w:t>
                             </w:r>
                           </w:p>
                           <w:p>
@@ -5621,11 +6391,83 @@
                                 <w:rFonts w:ascii="Times New Roman" w:hAnsi="Times New Roman" w:cs="Times New Roman"/>
                               </w:rPr>
                             </w:pPr>
+                            <w:proofErr w:type="spellStart"/>
                             <w:r>
                               <w:rPr>
                                 <w:rFonts w:ascii="Times New Roman" w:hAnsi="Times New Roman" w:cs="Times New Roman"/>
                               </w:rPr>
-                              <w:t>yn &lt;- dnorm(x, mean = mn, sd = stdDev)</w:t>
+                              <w:t>yn</w:t>
+                            </w:r>
+                            <w:proofErr w:type="spellEnd"/>
+                            <w:r>
+                              <w:rPr>
+                                <w:rFonts w:ascii="Times New Roman" w:hAnsi="Times New Roman" w:cs="Times New Roman"/>
+                              </w:rPr>
+                              <w:t xml:space="preserve"> &lt;- </w:t>
+                            </w:r>
+                            <w:proofErr w:type="spellStart"/>
+                            <w:proofErr w:type="gramStart"/>
+                            <w:r>
+                              <w:rPr>
+                                <w:rFonts w:ascii="Times New Roman" w:hAnsi="Times New Roman" w:cs="Times New Roman"/>
+                              </w:rPr>
+                              <w:t>dnorm</w:t>
+                            </w:r>
+                            <w:proofErr w:type="spellEnd"/>
+                            <w:r>
+                              <w:rPr>
+                                <w:rFonts w:ascii="Times New Roman" w:hAnsi="Times New Roman" w:cs="Times New Roman"/>
+                              </w:rPr>
+                              <w:t>(</w:t>
+                            </w:r>
+                            <w:proofErr w:type="gramEnd"/>
+                            <w:r>
+                              <w:rPr>
+                                <w:rFonts w:ascii="Times New Roman" w:hAnsi="Times New Roman" w:cs="Times New Roman"/>
+                              </w:rPr>
+                              <w:t xml:space="preserve">x, mean = </w:t>
+                            </w:r>
+                            <w:proofErr w:type="spellStart"/>
+                            <w:r>
+                              <w:rPr>
+                                <w:rFonts w:ascii="Times New Roman" w:hAnsi="Times New Roman" w:cs="Times New Roman"/>
+                              </w:rPr>
+                              <w:t>mn</w:t>
+                            </w:r>
+                            <w:proofErr w:type="spellEnd"/>
+                            <w:r>
+                              <w:rPr>
+                                <w:rFonts w:ascii="Times New Roman" w:hAnsi="Times New Roman" w:cs="Times New Roman"/>
+                              </w:rPr>
+                              <w:t xml:space="preserve">, </w:t>
+                            </w:r>
+                            <w:proofErr w:type="spellStart"/>
+                            <w:r>
+                              <w:rPr>
+                                <w:rFonts w:ascii="Times New Roman" w:hAnsi="Times New Roman" w:cs="Times New Roman"/>
+                              </w:rPr>
+                              <w:t>sd</w:t>
+                            </w:r>
+                            <w:proofErr w:type="spellEnd"/>
+                            <w:r>
+                              <w:rPr>
+                                <w:rFonts w:ascii="Times New Roman" w:hAnsi="Times New Roman" w:cs="Times New Roman"/>
+                              </w:rPr>
+                              <w:t xml:space="preserve"> = </w:t>
+                            </w:r>
+                            <w:proofErr w:type="spellStart"/>
+                            <w:r>
+                              <w:rPr>
+                                <w:rFonts w:ascii="Times New Roman" w:hAnsi="Times New Roman" w:cs="Times New Roman"/>
+                              </w:rPr>
+                              <w:t>stdDev</w:t>
+                            </w:r>
+                            <w:proofErr w:type="spellEnd"/>
+                            <w:r>
+                              <w:rPr>
+                                <w:rFonts w:ascii="Times New Roman" w:hAnsi="Times New Roman" w:cs="Times New Roman"/>
+                              </w:rPr>
+                              <w:t>)</w:t>
                             </w:r>
                           </w:p>
                           <w:p>
@@ -5635,11 +6477,49 @@
                                 <w:rFonts w:ascii="Times New Roman" w:hAnsi="Times New Roman" w:cs="Times New Roman"/>
                               </w:rPr>
                             </w:pPr>
+                            <w:proofErr w:type="spellStart"/>
+                            <w:proofErr w:type="gramStart"/>
                             <w:r>
                               <w:rPr>
                                 <w:rFonts w:ascii="Times New Roman" w:hAnsi="Times New Roman" w:cs="Times New Roman"/>
                               </w:rPr>
-                              <w:t>box.size &lt;- diff(h$mids)[1] * length(df$`Goal Scored`)</w:t>
+                              <w:t>box.size</w:t>
+                            </w:r>
+                            <w:proofErr w:type="spellEnd"/>
+                            <w:proofErr w:type="gramEnd"/>
+                            <w:r>
+                              <w:rPr>
+                                <w:rFonts w:ascii="Times New Roman" w:hAnsi="Times New Roman" w:cs="Times New Roman"/>
+                              </w:rPr>
+                              <w:t xml:space="preserve"> &lt;- diff(</w:t>
+                            </w:r>
+                            <w:proofErr w:type="spellStart"/>
+                            <w:r>
+                              <w:rPr>
+                                <w:rFonts w:ascii="Times New Roman" w:hAnsi="Times New Roman" w:cs="Times New Roman"/>
+                              </w:rPr>
+                              <w:t>h$mids</w:t>
+                            </w:r>
+                            <w:proofErr w:type="spellEnd"/>
+                            <w:r>
+                              <w:rPr>
+                                <w:rFonts w:ascii="Times New Roman" w:hAnsi="Times New Roman" w:cs="Times New Roman"/>
+                              </w:rPr>
+                              <w:t>)[1] * length(</w:t>
+                            </w:r>
+                            <w:proofErr w:type="spellStart"/>
+                            <w:r>
+                              <w:rPr>
+                                <w:rFonts w:ascii="Times New Roman" w:hAnsi="Times New Roman" w:cs="Times New Roman"/>
+                              </w:rPr>
+                              <w:t>df</w:t>
+                            </w:r>
+                            <w:proofErr w:type="spellEnd"/>
+                            <w:r>
+                              <w:rPr>
+                                <w:rFonts w:ascii="Times New Roman" w:hAnsi="Times New Roman" w:cs="Times New Roman"/>
+                              </w:rPr>
+                              <w:t>$`Goal Scored`)</w:t>
                             </w:r>
                           </w:p>
                           <w:p>
@@ -5649,12 +6529,44 @@
                                 <w:rFonts w:ascii="Times New Roman" w:hAnsi="Times New Roman" w:cs="Times New Roman"/>
                               </w:rPr>
                             </w:pPr>
+                            <w:proofErr w:type="spellStart"/>
                             <w:r>
                               <w:rPr>
                                 <w:rFonts w:ascii="Times New Roman" w:hAnsi="Times New Roman" w:cs="Times New Roman"/>
                               </w:rPr>
-                              <w:t>yn &lt;- yn * box.size</w:t>
+                              <w:t>yn</w:t>
                             </w:r>
+                            <w:proofErr w:type="spellEnd"/>
+                            <w:r>
+                              <w:rPr>
+                                <w:rFonts w:ascii="Times New Roman" w:hAnsi="Times New Roman" w:cs="Times New Roman"/>
+                              </w:rPr>
+                              <w:t xml:space="preserve"> &lt;- </w:t>
+                            </w:r>
+                            <w:proofErr w:type="spellStart"/>
+                            <w:r>
+                              <w:rPr>
+                                <w:rFonts w:ascii="Times New Roman" w:hAnsi="Times New Roman" w:cs="Times New Roman"/>
+                              </w:rPr>
+                              <w:t>yn</w:t>
+                            </w:r>
+                            <w:proofErr w:type="spellEnd"/>
+                            <w:r>
+                              <w:rPr>
+                                <w:rFonts w:ascii="Times New Roman" w:hAnsi="Times New Roman" w:cs="Times New Roman"/>
+                              </w:rPr>
+                              <w:t xml:space="preserve"> * </w:t>
+                            </w:r>
+                            <w:proofErr w:type="spellStart"/>
+                            <w:proofErr w:type="gramStart"/>
+                            <w:r>
+                              <w:rPr>
+                                <w:rFonts w:ascii="Times New Roman" w:hAnsi="Times New Roman" w:cs="Times New Roman"/>
+                              </w:rPr>
+                              <w:t>box.size</w:t>
+                            </w:r>
+                            <w:proofErr w:type="spellEnd"/>
+                            <w:proofErr w:type="gramEnd"/>
                           </w:p>
                           <w:p>
                             <w:pPr>
@@ -5663,11 +6575,47 @@
                                 <w:rFonts w:ascii="Times New Roman" w:hAnsi="Times New Roman" w:cs="Times New Roman"/>
                               </w:rPr>
                             </w:pPr>
+                            <w:proofErr w:type="gramStart"/>
                             <w:r>
                               <w:rPr>
                                 <w:rFonts w:ascii="Times New Roman" w:hAnsi="Times New Roman" w:cs="Times New Roman"/>
                               </w:rPr>
-                              <w:t>lines(x, yn, col = "red", lwd = 2)</w:t>
+                              <w:t>lines(</w:t>
+                            </w:r>
+                            <w:proofErr w:type="gramEnd"/>
+                            <w:r>
+                              <w:rPr>
+                                <w:rFonts w:ascii="Times New Roman" w:hAnsi="Times New Roman" w:cs="Times New Roman"/>
+                              </w:rPr>
+                              <w:t xml:space="preserve">x, </w:t>
+                            </w:r>
+                            <w:proofErr w:type="spellStart"/>
+                            <w:r>
+                              <w:rPr>
+                                <w:rFonts w:ascii="Times New Roman" w:hAnsi="Times New Roman" w:cs="Times New Roman"/>
+                              </w:rPr>
+                              <w:t>yn</w:t>
+                            </w:r>
+                            <w:proofErr w:type="spellEnd"/>
+                            <w:r>
+                              <w:rPr>
+                                <w:rFonts w:ascii="Times New Roman" w:hAnsi="Times New Roman" w:cs="Times New Roman"/>
+                              </w:rPr>
+                              <w:t xml:space="preserve">, col = "red", </w:t>
+                            </w:r>
+                            <w:proofErr w:type="spellStart"/>
+                            <w:r>
+                              <w:rPr>
+                                <w:rFonts w:ascii="Times New Roman" w:hAnsi="Times New Roman" w:cs="Times New Roman"/>
+                              </w:rPr>
+                              <w:t>lwd</w:t>
+                            </w:r>
+                            <w:proofErr w:type="spellEnd"/>
+                            <w:r>
+                              <w:rPr>
+                                <w:rFonts w:ascii="Times New Roman" w:hAnsi="Times New Roman" w:cs="Times New Roman"/>
+                              </w:rPr>
+                              <w:t xml:space="preserve"> = 2)</w:t>
                             </w:r>
                           </w:p>
                         </w:txbxContent>
@@ -5704,7 +6652,21 @@
                         <w:rPr>
                           <w:rFonts w:ascii="Times New Roman" w:hAnsi="Times New Roman" w:cs="Times New Roman"/>
                         </w:rPr>
-                        <w:t>library(readr)</w:t>
+                        <w:t>library(</w:t>
+                      </w:r>
+                      <w:proofErr w:type="spellStart"/>
+                      <w:r>
+                        <w:rPr>
+                          <w:rFonts w:ascii="Times New Roman" w:hAnsi="Times New Roman" w:cs="Times New Roman"/>
+                        </w:rPr>
+                        <w:t>readr</w:t>
+                      </w:r>
+                      <w:proofErr w:type="spellEnd"/>
+                      <w:r>
+                        <w:rPr>
+                          <w:rFonts w:ascii="Times New Roman" w:hAnsi="Times New Roman" w:cs="Times New Roman"/>
+                        </w:rPr>
+                        <w:t>)</w:t>
                       </w:r>
                     </w:p>
                     <w:p>
@@ -5726,7 +6688,21 @@
                         <w:rPr>
                           <w:rFonts w:ascii="Times New Roman" w:hAnsi="Times New Roman" w:cs="Times New Roman"/>
                         </w:rPr>
-                        <w:t>#show data set</w:t>
+                        <w:t>#</w:t>
+                      </w:r>
+                      <w:proofErr w:type="gramStart"/>
+                      <w:r>
+                        <w:rPr>
+                          <w:rFonts w:ascii="Times New Roman" w:hAnsi="Times New Roman" w:cs="Times New Roman"/>
+                        </w:rPr>
+                        <w:t>show</w:t>
+                      </w:r>
+                      <w:proofErr w:type="gramEnd"/>
+                      <w:r>
+                        <w:rPr>
+                          <w:rFonts w:ascii="Times New Roman" w:hAnsi="Times New Roman" w:cs="Times New Roman"/>
+                        </w:rPr>
+                        <w:t xml:space="preserve"> data set</w:t>
                       </w:r>
                     </w:p>
                     <w:p>
@@ -5736,11 +6712,19 @@
                           <w:rFonts w:ascii="Times New Roman" w:hAnsi="Times New Roman" w:cs="Times New Roman"/>
                         </w:rPr>
                       </w:pPr>
+                      <w:proofErr w:type="gramStart"/>
                       <w:r>
                         <w:rPr>
                           <w:rFonts w:ascii="Times New Roman" w:hAnsi="Times New Roman" w:cs="Times New Roman"/>
                         </w:rPr>
-                        <w:t>head(FIFA_2018_Statistics,2)</w:t>
+                        <w:t>head(</w:t>
+                      </w:r>
+                      <w:proofErr w:type="gramEnd"/>
+                      <w:r>
+                        <w:rPr>
+                          <w:rFonts w:ascii="Times New Roman" w:hAnsi="Times New Roman" w:cs="Times New Roman"/>
+                        </w:rPr>
+                        <w:t>FIFA_2018_Statistics,2)</w:t>
                       </w:r>
                     </w:p>
                     <w:p>
@@ -5750,11 +6734,19 @@
                           <w:rFonts w:ascii="Times New Roman" w:hAnsi="Times New Roman" w:cs="Times New Roman"/>
                         </w:rPr>
                       </w:pPr>
+                      <w:proofErr w:type="spellStart"/>
                       <w:r>
                         <w:rPr>
                           <w:rFonts w:ascii="Times New Roman" w:hAnsi="Times New Roman" w:cs="Times New Roman"/>
                         </w:rPr>
-                        <w:t>df &lt;- FIFA_2018_Statistics</w:t>
+                        <w:t>df</w:t>
+                      </w:r>
+                      <w:proofErr w:type="spellEnd"/>
+                      <w:r>
+                        <w:rPr>
+                          <w:rFonts w:ascii="Times New Roman" w:hAnsi="Times New Roman" w:cs="Times New Roman"/>
+                        </w:rPr>
+                        <w:t xml:space="preserve"> &lt;- FIFA_2018_Statistics</w:t>
                       </w:r>
                     </w:p>
                     <w:p>
@@ -5768,7 +6760,21 @@
                         <w:rPr>
                           <w:rFonts w:ascii="Times New Roman" w:hAnsi="Times New Roman" w:cs="Times New Roman"/>
                         </w:rPr>
-                        <w:t>View(df)</w:t>
+                        <w:t>View(</w:t>
+                      </w:r>
+                      <w:proofErr w:type="spellStart"/>
+                      <w:r>
+                        <w:rPr>
+                          <w:rFonts w:ascii="Times New Roman" w:hAnsi="Times New Roman" w:cs="Times New Roman"/>
+                        </w:rPr>
+                        <w:t>df</w:t>
+                      </w:r>
+                      <w:proofErr w:type="spellEnd"/>
+                      <w:r>
+                        <w:rPr>
+                          <w:rFonts w:ascii="Times New Roman" w:hAnsi="Times New Roman" w:cs="Times New Roman"/>
+                        </w:rPr>
+                        <w:t>)</w:t>
                       </w:r>
                     </w:p>
                     <w:p>
@@ -5790,7 +6796,23 @@
                         <w:rPr>
                           <w:rFonts w:ascii="Times New Roman" w:hAnsi="Times New Roman" w:cs="Times New Roman"/>
                         </w:rPr>
-                        <w:t>#lets make all the values in each of `Goal Scored` and `Ball Possession %`columns as numeric</w:t>
+                        <w:t>#</w:t>
+                      </w:r>
+                      <w:proofErr w:type="spellStart"/>
+                      <w:proofErr w:type="gramStart"/>
+                      <w:r>
+                        <w:rPr>
+                          <w:rFonts w:ascii="Times New Roman" w:hAnsi="Times New Roman" w:cs="Times New Roman"/>
+                        </w:rPr>
+                        <w:t>lets</w:t>
+                      </w:r>
+                      <w:proofErr w:type="spellEnd"/>
+                      <w:proofErr w:type="gramEnd"/>
+                      <w:r>
+                        <w:rPr>
+                          <w:rFonts w:ascii="Times New Roman" w:hAnsi="Times New Roman" w:cs="Times New Roman"/>
+                        </w:rPr>
+                        <w:t xml:space="preserve"> make all the values in each of `Goal Scored` and `Ball Possession %`columns as numeric</w:t>
                       </w:r>
                     </w:p>
                     <w:p>
@@ -5800,11 +6822,49 @@
                           <w:rFonts w:ascii="Times New Roman" w:hAnsi="Times New Roman" w:cs="Times New Roman"/>
                         </w:rPr>
                       </w:pPr>
+                      <w:proofErr w:type="spellStart"/>
                       <w:r>
                         <w:rPr>
                           <w:rFonts w:ascii="Times New Roman" w:hAnsi="Times New Roman" w:cs="Times New Roman"/>
                         </w:rPr>
-                        <w:t>df$`Goal Scored` &lt;- as.numeric(df$`Goal Scored`)</w:t>
+                        <w:t>df</w:t>
+                      </w:r>
+                      <w:proofErr w:type="spellEnd"/>
+                      <w:r>
+                        <w:rPr>
+                          <w:rFonts w:ascii="Times New Roman" w:hAnsi="Times New Roman" w:cs="Times New Roman"/>
+                        </w:rPr>
+                        <w:t xml:space="preserve">$`Goal Scored` &lt;- </w:t>
+                      </w:r>
+                      <w:proofErr w:type="spellStart"/>
+                      <w:proofErr w:type="gramStart"/>
+                      <w:r>
+                        <w:rPr>
+                          <w:rFonts w:ascii="Times New Roman" w:hAnsi="Times New Roman" w:cs="Times New Roman"/>
+                        </w:rPr>
+                        <w:t>as.numeric</w:t>
+                      </w:r>
+                      <w:proofErr w:type="spellEnd"/>
+                      <w:proofErr w:type="gramEnd"/>
+                      <w:r>
+                        <w:rPr>
+                          <w:rFonts w:ascii="Times New Roman" w:hAnsi="Times New Roman" w:cs="Times New Roman"/>
+                        </w:rPr>
+                        <w:t>(</w:t>
+                      </w:r>
+                      <w:proofErr w:type="spellStart"/>
+                      <w:r>
+                        <w:rPr>
+                          <w:rFonts w:ascii="Times New Roman" w:hAnsi="Times New Roman" w:cs="Times New Roman"/>
+                        </w:rPr>
+                        <w:t>df</w:t>
+                      </w:r>
+                      <w:proofErr w:type="spellEnd"/>
+                      <w:r>
+                        <w:rPr>
+                          <w:rFonts w:ascii="Times New Roman" w:hAnsi="Times New Roman" w:cs="Times New Roman"/>
+                        </w:rPr>
+                        <w:t>$`Goal Scored`)</w:t>
                       </w:r>
                     </w:p>
                     <w:p>
@@ -5814,11 +6874,49 @@
                           <w:rFonts w:ascii="Times New Roman" w:hAnsi="Times New Roman" w:cs="Times New Roman"/>
                         </w:rPr>
                       </w:pPr>
+                      <w:proofErr w:type="spellStart"/>
                       <w:r>
                         <w:rPr>
                           <w:rFonts w:ascii="Times New Roman" w:hAnsi="Times New Roman" w:cs="Times New Roman"/>
                         </w:rPr>
-                        <w:t>df$`Ball Possession %` &lt;- as.numeric(df$`Ball Possession %`)</w:t>
+                        <w:t>df</w:t>
+                      </w:r>
+                      <w:proofErr w:type="spellEnd"/>
+                      <w:r>
+                        <w:rPr>
+                          <w:rFonts w:ascii="Times New Roman" w:hAnsi="Times New Roman" w:cs="Times New Roman"/>
+                        </w:rPr>
+                        <w:t xml:space="preserve">$`Ball Possession %` &lt;- </w:t>
+                      </w:r>
+                      <w:proofErr w:type="spellStart"/>
+                      <w:proofErr w:type="gramStart"/>
+                      <w:r>
+                        <w:rPr>
+                          <w:rFonts w:ascii="Times New Roman" w:hAnsi="Times New Roman" w:cs="Times New Roman"/>
+                        </w:rPr>
+                        <w:t>as.numeric</w:t>
+                      </w:r>
+                      <w:proofErr w:type="spellEnd"/>
+                      <w:proofErr w:type="gramEnd"/>
+                      <w:r>
+                        <w:rPr>
+                          <w:rFonts w:ascii="Times New Roman" w:hAnsi="Times New Roman" w:cs="Times New Roman"/>
+                        </w:rPr>
+                        <w:t>(</w:t>
+                      </w:r>
+                      <w:proofErr w:type="spellStart"/>
+                      <w:r>
+                        <w:rPr>
+                          <w:rFonts w:ascii="Times New Roman" w:hAnsi="Times New Roman" w:cs="Times New Roman"/>
+                        </w:rPr>
+                        <w:t>df</w:t>
+                      </w:r>
+                      <w:proofErr w:type="spellEnd"/>
+                      <w:r>
+                        <w:rPr>
+                          <w:rFonts w:ascii="Times New Roman" w:hAnsi="Times New Roman" w:cs="Times New Roman"/>
+                        </w:rPr>
+                        <w:t>$`Ball Possession %`)</w:t>
                       </w:r>
                     </w:p>
                     <w:p>
@@ -5850,11 +6948,41 @@
                           <w:rFonts w:ascii="Times New Roman" w:hAnsi="Times New Roman" w:cs="Times New Roman"/>
                         </w:rPr>
                       </w:pPr>
+                      <w:proofErr w:type="gramStart"/>
                       <w:r>
                         <w:rPr>
                           <w:rFonts w:ascii="Times New Roman" w:hAnsi="Times New Roman" w:cs="Times New Roman"/>
                         </w:rPr>
-                        <w:t>plot(df$`Ball Possession %`, df$`Goal Scored`,</w:t>
+                        <w:t>plot(</w:t>
+                      </w:r>
+                      <w:proofErr w:type="spellStart"/>
+                      <w:proofErr w:type="gramEnd"/>
+                      <w:r>
+                        <w:rPr>
+                          <w:rFonts w:ascii="Times New Roman" w:hAnsi="Times New Roman" w:cs="Times New Roman"/>
+                        </w:rPr>
+                        <w:t>df</w:t>
+                      </w:r>
+                      <w:proofErr w:type="spellEnd"/>
+                      <w:r>
+                        <w:rPr>
+                          <w:rFonts w:ascii="Times New Roman" w:hAnsi="Times New Roman" w:cs="Times New Roman"/>
+                        </w:rPr>
+                        <w:t xml:space="preserve">$`Ball Possession %`, </w:t>
+                      </w:r>
+                      <w:proofErr w:type="spellStart"/>
+                      <w:r>
+                        <w:rPr>
+                          <w:rFonts w:ascii="Times New Roman" w:hAnsi="Times New Roman" w:cs="Times New Roman"/>
+                        </w:rPr>
+                        <w:t>df</w:t>
+                      </w:r>
+                      <w:proofErr w:type="spellEnd"/>
+                      <w:r>
+                        <w:rPr>
+                          <w:rFonts w:ascii="Times New Roman" w:hAnsi="Times New Roman" w:cs="Times New Roman"/>
+                        </w:rPr>
+                        <w:t>$`Goal Scored`,</w:t>
                       </w:r>
                     </w:p>
                     <w:p>
@@ -5868,7 +6996,35 @@
                         <w:rPr>
                           <w:rFonts w:ascii="Times New Roman" w:hAnsi="Times New Roman" w:cs="Times New Roman"/>
                         </w:rPr>
-                        <w:t xml:space="preserve">     xlab = "Ball Possession %", ylab =</w:t>
+                        <w:t xml:space="preserve">     </w:t>
+                      </w:r>
+                      <w:proofErr w:type="spellStart"/>
+                      <w:r>
+                        <w:rPr>
+                          <w:rFonts w:ascii="Times New Roman" w:hAnsi="Times New Roman" w:cs="Times New Roman"/>
+                        </w:rPr>
+                        <w:t>xlab</w:t>
+                      </w:r>
+                      <w:proofErr w:type="spellEnd"/>
+                      <w:r>
+                        <w:rPr>
+                          <w:rFonts w:ascii="Times New Roman" w:hAnsi="Times New Roman" w:cs="Times New Roman"/>
+                        </w:rPr>
+                        <w:t xml:space="preserve"> = "Ball Possession %", </w:t>
+                      </w:r>
+                      <w:proofErr w:type="spellStart"/>
+                      <w:r>
+                        <w:rPr>
+                          <w:rFonts w:ascii="Times New Roman" w:hAnsi="Times New Roman" w:cs="Times New Roman"/>
+                        </w:rPr>
+                        <w:t>ylab</w:t>
+                      </w:r>
+                      <w:proofErr w:type="spellEnd"/>
+                      <w:r>
+                        <w:rPr>
+                          <w:rFonts w:ascii="Times New Roman" w:hAnsi="Times New Roman" w:cs="Times New Roman"/>
+                        </w:rPr>
+                        <w:t xml:space="preserve"> =</w:t>
                       </w:r>
                     </w:p>
                     <w:p>
@@ -5914,11 +7070,49 @@
                           <w:rFonts w:ascii="Times New Roman" w:hAnsi="Times New Roman" w:cs="Times New Roman"/>
                         </w:rPr>
                       </w:pPr>
+                      <w:proofErr w:type="spellStart"/>
+                      <w:proofErr w:type="gramStart"/>
                       <w:r>
                         <w:rPr>
                           <w:rFonts w:ascii="Times New Roman" w:hAnsi="Times New Roman" w:cs="Times New Roman"/>
                         </w:rPr>
-                        <w:t>abline(lm(df$`Goal Scored` ~</w:t>
+                        <w:t>abline</w:t>
+                      </w:r>
+                      <w:proofErr w:type="spellEnd"/>
+                      <w:r>
+                        <w:rPr>
+                          <w:rFonts w:ascii="Times New Roman" w:hAnsi="Times New Roman" w:cs="Times New Roman"/>
+                        </w:rPr>
+                        <w:t>(</w:t>
+                      </w:r>
+                      <w:proofErr w:type="spellStart"/>
+                      <w:proofErr w:type="gramEnd"/>
+                      <w:r>
+                        <w:rPr>
+                          <w:rFonts w:ascii="Times New Roman" w:hAnsi="Times New Roman" w:cs="Times New Roman"/>
+                        </w:rPr>
+                        <w:t>lm</w:t>
+                      </w:r>
+                      <w:proofErr w:type="spellEnd"/>
+                      <w:r>
+                        <w:rPr>
+                          <w:rFonts w:ascii="Times New Roman" w:hAnsi="Times New Roman" w:cs="Times New Roman"/>
+                        </w:rPr>
+                        <w:t>(</w:t>
+                      </w:r>
+                      <w:proofErr w:type="spellStart"/>
+                      <w:r>
+                        <w:rPr>
+                          <w:rFonts w:ascii="Times New Roman" w:hAnsi="Times New Roman" w:cs="Times New Roman"/>
+                        </w:rPr>
+                        <w:t>df</w:t>
+                      </w:r>
+                      <w:proofErr w:type="spellEnd"/>
+                      <w:r>
+                        <w:rPr>
+                          <w:rFonts w:ascii="Times New Roman" w:hAnsi="Times New Roman" w:cs="Times New Roman"/>
+                        </w:rPr>
+                        <w:t>$`Goal Scored` ~</w:t>
                       </w:r>
                     </w:p>
                     <w:p>
@@ -5932,7 +7126,21 @@
                         <w:rPr>
                           <w:rFonts w:ascii="Times New Roman" w:hAnsi="Times New Roman" w:cs="Times New Roman"/>
                         </w:rPr>
-                        <w:t xml:space="preserve">            df$`Ball Possession %`), col = "red")</w:t>
+                        <w:t xml:space="preserve">            </w:t>
+                      </w:r>
+                      <w:proofErr w:type="spellStart"/>
+                      <w:r>
+                        <w:rPr>
+                          <w:rFonts w:ascii="Times New Roman" w:hAnsi="Times New Roman" w:cs="Times New Roman"/>
+                        </w:rPr>
+                        <w:t>df</w:t>
+                      </w:r>
+                      <w:proofErr w:type="spellEnd"/>
+                      <w:r>
+                        <w:rPr>
+                          <w:rFonts w:ascii="Times New Roman" w:hAnsi="Times New Roman" w:cs="Times New Roman"/>
+                        </w:rPr>
+                        <w:t>$`Ball Possession %`), col = "red")</w:t>
                       </w:r>
                     </w:p>
                     <w:p>
@@ -5964,11 +7172,55 @@
                           <w:rFonts w:ascii="Times New Roman" w:hAnsi="Times New Roman" w:cs="Times New Roman"/>
                         </w:rPr>
                       </w:pPr>
+                      <w:proofErr w:type="spellStart"/>
                       <w:r>
                         <w:rPr>
                           <w:rFonts w:ascii="Times New Roman" w:hAnsi="Times New Roman" w:cs="Times New Roman"/>
                         </w:rPr>
-                        <w:t>cor.test(df$`Ball Possession %`, df$`Goal Scored`, method = "spearman")</w:t>
+                        <w:t>cor.</w:t>
+                      </w:r>
+                      <w:proofErr w:type="gramStart"/>
+                      <w:r>
+                        <w:rPr>
+                          <w:rFonts w:ascii="Times New Roman" w:hAnsi="Times New Roman" w:cs="Times New Roman"/>
+                        </w:rPr>
+                        <w:t>test</w:t>
+                      </w:r>
+                      <w:proofErr w:type="spellEnd"/>
+                      <w:r>
+                        <w:rPr>
+                          <w:rFonts w:ascii="Times New Roman" w:hAnsi="Times New Roman" w:cs="Times New Roman"/>
+                        </w:rPr>
+                        <w:t>(</w:t>
+                      </w:r>
+                      <w:proofErr w:type="spellStart"/>
+                      <w:proofErr w:type="gramEnd"/>
+                      <w:r>
+                        <w:rPr>
+                          <w:rFonts w:ascii="Times New Roman" w:hAnsi="Times New Roman" w:cs="Times New Roman"/>
+                        </w:rPr>
+                        <w:t>df</w:t>
+                      </w:r>
+                      <w:proofErr w:type="spellEnd"/>
+                      <w:r>
+                        <w:rPr>
+                          <w:rFonts w:ascii="Times New Roman" w:hAnsi="Times New Roman" w:cs="Times New Roman"/>
+                        </w:rPr>
+                        <w:t xml:space="preserve">$`Ball Possession %`, </w:t>
+                      </w:r>
+                      <w:proofErr w:type="spellStart"/>
+                      <w:r>
+                        <w:rPr>
+                          <w:rFonts w:ascii="Times New Roman" w:hAnsi="Times New Roman" w:cs="Times New Roman"/>
+                        </w:rPr>
+                        <w:t>df</w:t>
+                      </w:r>
+                      <w:proofErr w:type="spellEnd"/>
+                      <w:r>
+                        <w:rPr>
+                          <w:rFonts w:ascii="Times New Roman" w:hAnsi="Times New Roman" w:cs="Times New Roman"/>
+                        </w:rPr>
+                        <w:t>$`Goal Scored`, method = "spearman")</w:t>
                       </w:r>
                     </w:p>
                     <w:p>
@@ -6004,7 +7256,29 @@
                         <w:rPr>
                           <w:rFonts w:ascii="Times New Roman" w:hAnsi="Times New Roman" w:cs="Times New Roman"/>
                         </w:rPr>
-                        <w:t xml:space="preserve">h &lt;- hist(df$`Goal Scored`, </w:t>
+                        <w:t xml:space="preserve">h &lt;- </w:t>
+                      </w:r>
+                      <w:proofErr w:type="gramStart"/>
+                      <w:r>
+                        <w:rPr>
+                          <w:rFonts w:ascii="Times New Roman" w:hAnsi="Times New Roman" w:cs="Times New Roman"/>
+                        </w:rPr>
+                        <w:t>hist(</w:t>
+                      </w:r>
+                      <w:proofErr w:type="spellStart"/>
+                      <w:proofErr w:type="gramEnd"/>
+                      <w:r>
+                        <w:rPr>
+                          <w:rFonts w:ascii="Times New Roman" w:hAnsi="Times New Roman" w:cs="Times New Roman"/>
+                        </w:rPr>
+                        <w:t>df</w:t>
+                      </w:r>
+                      <w:proofErr w:type="spellEnd"/>
+                      <w:r>
+                        <w:rPr>
+                          <w:rFonts w:ascii="Times New Roman" w:hAnsi="Times New Roman" w:cs="Times New Roman"/>
+                        </w:rPr>
+                        <w:t xml:space="preserve">$`Goal Scored`, </w:t>
                       </w:r>
                     </w:p>
                     <w:p>
@@ -6046,7 +7320,21 @@
                         <w:rPr>
                           <w:rFonts w:ascii="Times New Roman" w:hAnsi="Times New Roman" w:cs="Times New Roman"/>
                         </w:rPr>
-                        <w:t xml:space="preserve">          xlab = "Goal Scored", </w:t>
+                        <w:t xml:space="preserve">          </w:t>
+                      </w:r>
+                      <w:proofErr w:type="spellStart"/>
+                      <w:r>
+                        <w:rPr>
+                          <w:rFonts w:ascii="Times New Roman" w:hAnsi="Times New Roman" w:cs="Times New Roman"/>
+                        </w:rPr>
+                        <w:t>xlab</w:t>
+                      </w:r>
+                      <w:proofErr w:type="spellEnd"/>
+                      <w:r>
+                        <w:rPr>
+                          <w:rFonts w:ascii="Times New Roman" w:hAnsi="Times New Roman" w:cs="Times New Roman"/>
+                        </w:rPr>
+                        <w:t xml:space="preserve"> = "Goal Scored", </w:t>
                       </w:r>
                     </w:p>
                     <w:p>
@@ -6060,7 +7348,21 @@
                         <w:rPr>
                           <w:rFonts w:ascii="Times New Roman" w:hAnsi="Times New Roman" w:cs="Times New Roman"/>
                         </w:rPr>
-                        <w:t xml:space="preserve">          ylab = "Frequency", </w:t>
+                        <w:t xml:space="preserve">          </w:t>
+                      </w:r>
+                      <w:proofErr w:type="spellStart"/>
+                      <w:r>
+                        <w:rPr>
+                          <w:rFonts w:ascii="Times New Roman" w:hAnsi="Times New Roman" w:cs="Times New Roman"/>
+                        </w:rPr>
+                        <w:t>ylab</w:t>
+                      </w:r>
+                      <w:proofErr w:type="spellEnd"/>
+                      <w:r>
+                        <w:rPr>
+                          <w:rFonts w:ascii="Times New Roman" w:hAnsi="Times New Roman" w:cs="Times New Roman"/>
+                        </w:rPr>
+                        <w:t xml:space="preserve"> = "Frequency", </w:t>
                       </w:r>
                     </w:p>
                     <w:p>
@@ -6088,7 +7390,21 @@
                         <w:rPr>
                           <w:rFonts w:ascii="Times New Roman" w:hAnsi="Times New Roman" w:cs="Times New Roman"/>
                         </w:rPr>
-                        <w:t xml:space="preserve">          freq = TRUE)</w:t>
+                        <w:t xml:space="preserve">          </w:t>
+                      </w:r>
+                      <w:proofErr w:type="spellStart"/>
+                      <w:r>
+                        <w:rPr>
+                          <w:rFonts w:ascii="Times New Roman" w:hAnsi="Times New Roman" w:cs="Times New Roman"/>
+                        </w:rPr>
+                        <w:t>freq</w:t>
+                      </w:r>
+                      <w:proofErr w:type="spellEnd"/>
+                      <w:r>
+                        <w:rPr>
+                          <w:rFonts w:ascii="Times New Roman" w:hAnsi="Times New Roman" w:cs="Times New Roman"/>
+                        </w:rPr>
+                        <w:t xml:space="preserve"> = TRUE)</w:t>
                       </w:r>
                     </w:p>
                     <w:p>
@@ -6102,7 +7418,71 @@
                         <w:rPr>
                           <w:rFonts w:ascii="Times New Roman" w:hAnsi="Times New Roman" w:cs="Times New Roman"/>
                         </w:rPr>
-                        <w:t>x &lt;- seq(min(df$`Goal Scored`), max(df$`Goal Scored`), length.out = 100)</w:t>
+                        <w:t xml:space="preserve">x &lt;- </w:t>
+                      </w:r>
+                      <w:proofErr w:type="spellStart"/>
+                      <w:proofErr w:type="gramStart"/>
+                      <w:r>
+                        <w:rPr>
+                          <w:rFonts w:ascii="Times New Roman" w:hAnsi="Times New Roman" w:cs="Times New Roman"/>
+                        </w:rPr>
+                        <w:t>seq</w:t>
+                      </w:r>
+                      <w:proofErr w:type="spellEnd"/>
+                      <w:r>
+                        <w:rPr>
+                          <w:rFonts w:ascii="Times New Roman" w:hAnsi="Times New Roman" w:cs="Times New Roman"/>
+                        </w:rPr>
+                        <w:t>(</w:t>
+                      </w:r>
+                      <w:proofErr w:type="gramEnd"/>
+                      <w:r>
+                        <w:rPr>
+                          <w:rFonts w:ascii="Times New Roman" w:hAnsi="Times New Roman" w:cs="Times New Roman"/>
+                        </w:rPr>
+                        <w:t>min(</w:t>
+                      </w:r>
+                      <w:proofErr w:type="spellStart"/>
+                      <w:r>
+                        <w:rPr>
+                          <w:rFonts w:ascii="Times New Roman" w:hAnsi="Times New Roman" w:cs="Times New Roman"/>
+                        </w:rPr>
+                        <w:t>df</w:t>
+                      </w:r>
+                      <w:proofErr w:type="spellEnd"/>
+                      <w:r>
+                        <w:rPr>
+                          <w:rFonts w:ascii="Times New Roman" w:hAnsi="Times New Roman" w:cs="Times New Roman"/>
+                        </w:rPr>
+                        <w:t>$`Goal Scored`), max(</w:t>
+                      </w:r>
+                      <w:proofErr w:type="spellStart"/>
+                      <w:r>
+                        <w:rPr>
+                          <w:rFonts w:ascii="Times New Roman" w:hAnsi="Times New Roman" w:cs="Times New Roman"/>
+                        </w:rPr>
+                        <w:t>df</w:t>
+                      </w:r>
+                      <w:proofErr w:type="spellEnd"/>
+                      <w:r>
+                        <w:rPr>
+                          <w:rFonts w:ascii="Times New Roman" w:hAnsi="Times New Roman" w:cs="Times New Roman"/>
+                        </w:rPr>
+                        <w:t xml:space="preserve">$`Goal Scored`), </w:t>
+                      </w:r>
+                      <w:proofErr w:type="spellStart"/>
+                      <w:r>
+                        <w:rPr>
+                          <w:rFonts w:ascii="Times New Roman" w:hAnsi="Times New Roman" w:cs="Times New Roman"/>
+                        </w:rPr>
+                        <w:t>length.out</w:t>
+                      </w:r>
+                      <w:proofErr w:type="spellEnd"/>
+                      <w:r>
+                        <w:rPr>
+                          <w:rFonts w:ascii="Times New Roman" w:hAnsi="Times New Roman" w:cs="Times New Roman"/>
+                        </w:rPr>
+                        <w:t xml:space="preserve"> = 100)</w:t>
                       </w:r>
                     </w:p>
                     <w:p>
@@ -6112,11 +7492,41 @@
                           <w:rFonts w:ascii="Times New Roman" w:hAnsi="Times New Roman" w:cs="Times New Roman"/>
                         </w:rPr>
                       </w:pPr>
+                      <w:proofErr w:type="spellStart"/>
                       <w:r>
                         <w:rPr>
                           <w:rFonts w:ascii="Times New Roman" w:hAnsi="Times New Roman" w:cs="Times New Roman"/>
                         </w:rPr>
-                        <w:t>mn &lt;- mean(df$`Goal Scored`)</w:t>
+                        <w:t>mn</w:t>
+                      </w:r>
+                      <w:proofErr w:type="spellEnd"/>
+                      <w:r>
+                        <w:rPr>
+                          <w:rFonts w:ascii="Times New Roman" w:hAnsi="Times New Roman" w:cs="Times New Roman"/>
+                        </w:rPr>
+                        <w:t xml:space="preserve"> &lt;- </w:t>
+                      </w:r>
+                      <w:proofErr w:type="gramStart"/>
+                      <w:r>
+                        <w:rPr>
+                          <w:rFonts w:ascii="Times New Roman" w:hAnsi="Times New Roman" w:cs="Times New Roman"/>
+                        </w:rPr>
+                        <w:t>mean(</w:t>
+                      </w:r>
+                      <w:proofErr w:type="spellStart"/>
+                      <w:proofErr w:type="gramEnd"/>
+                      <w:r>
+                        <w:rPr>
+                          <w:rFonts w:ascii="Times New Roman" w:hAnsi="Times New Roman" w:cs="Times New Roman"/>
+                        </w:rPr>
+                        <w:t>df</w:t>
+                      </w:r>
+                      <w:proofErr w:type="spellEnd"/>
+                      <w:r>
+                        <w:rPr>
+                          <w:rFonts w:ascii="Times New Roman" w:hAnsi="Times New Roman" w:cs="Times New Roman"/>
+                        </w:rPr>
+                        <w:t>$`Goal Scored`)</w:t>
                       </w:r>
                     </w:p>
                     <w:p>
@@ -6126,11 +7536,49 @@
                           <w:rFonts w:ascii="Times New Roman" w:hAnsi="Times New Roman" w:cs="Times New Roman"/>
                         </w:rPr>
                       </w:pPr>
+                      <w:proofErr w:type="spellStart"/>
                       <w:r>
                         <w:rPr>
                           <w:rFonts w:ascii="Times New Roman" w:hAnsi="Times New Roman" w:cs="Times New Roman"/>
                         </w:rPr>
-                        <w:t>stdDev &lt;- sd(df$`Goal Scored`)</w:t>
+                        <w:t>stdDev</w:t>
+                      </w:r>
+                      <w:proofErr w:type="spellEnd"/>
+                      <w:r>
+                        <w:rPr>
+                          <w:rFonts w:ascii="Times New Roman" w:hAnsi="Times New Roman" w:cs="Times New Roman"/>
+                        </w:rPr>
+                        <w:t xml:space="preserve"> &lt;- </w:t>
+                      </w:r>
+                      <w:proofErr w:type="spellStart"/>
+                      <w:proofErr w:type="gramStart"/>
+                      <w:r>
+                        <w:rPr>
+                          <w:rFonts w:ascii="Times New Roman" w:hAnsi="Times New Roman" w:cs="Times New Roman"/>
+                        </w:rPr>
+                        <w:t>sd</w:t>
+                      </w:r>
+                      <w:proofErr w:type="spellEnd"/>
+                      <w:r>
+                        <w:rPr>
+                          <w:rFonts w:ascii="Times New Roman" w:hAnsi="Times New Roman" w:cs="Times New Roman"/>
+                        </w:rPr>
+                        <w:t>(</w:t>
+                      </w:r>
+                      <w:proofErr w:type="spellStart"/>
+                      <w:proofErr w:type="gramEnd"/>
+                      <w:r>
+                        <w:rPr>
+                          <w:rFonts w:ascii="Times New Roman" w:hAnsi="Times New Roman" w:cs="Times New Roman"/>
+                        </w:rPr>
+                        <w:t>df</w:t>
+                      </w:r>
+                      <w:proofErr w:type="spellEnd"/>
+                      <w:r>
+                        <w:rPr>
+                          <w:rFonts w:ascii="Times New Roman" w:hAnsi="Times New Roman" w:cs="Times New Roman"/>
+                        </w:rPr>
+                        <w:t>$`Goal Scored`)</w:t>
                       </w:r>
                     </w:p>
                     <w:p>
@@ -6140,11 +7588,83 @@
                           <w:rFonts w:ascii="Times New Roman" w:hAnsi="Times New Roman" w:cs="Times New Roman"/>
                         </w:rPr>
                       </w:pPr>
+                      <w:proofErr w:type="spellStart"/>
                       <w:r>
                         <w:rPr>
                           <w:rFonts w:ascii="Times New Roman" w:hAnsi="Times New Roman" w:cs="Times New Roman"/>
                         </w:rPr>
-                        <w:t>yn &lt;- dnorm(x, mean = mn, sd = stdDev)</w:t>
+                        <w:t>yn</w:t>
+                      </w:r>
+                      <w:proofErr w:type="spellEnd"/>
+                      <w:r>
+                        <w:rPr>
+                          <w:rFonts w:ascii="Times New Roman" w:hAnsi="Times New Roman" w:cs="Times New Roman"/>
+                        </w:rPr>
+                        <w:t xml:space="preserve"> &lt;- </w:t>
+                      </w:r>
+                      <w:proofErr w:type="spellStart"/>
+                      <w:proofErr w:type="gramStart"/>
+                      <w:r>
+                        <w:rPr>
+                          <w:rFonts w:ascii="Times New Roman" w:hAnsi="Times New Roman" w:cs="Times New Roman"/>
+                        </w:rPr>
+                        <w:t>dnorm</w:t>
+                      </w:r>
+                      <w:proofErr w:type="spellEnd"/>
+                      <w:r>
+                        <w:rPr>
+                          <w:rFonts w:ascii="Times New Roman" w:hAnsi="Times New Roman" w:cs="Times New Roman"/>
+                        </w:rPr>
+                        <w:t>(</w:t>
+                      </w:r>
+                      <w:proofErr w:type="gramEnd"/>
+                      <w:r>
+                        <w:rPr>
+                          <w:rFonts w:ascii="Times New Roman" w:hAnsi="Times New Roman" w:cs="Times New Roman"/>
+                        </w:rPr>
+                        <w:t xml:space="preserve">x, mean = </w:t>
+                      </w:r>
+                      <w:proofErr w:type="spellStart"/>
+                      <w:r>
+                        <w:rPr>
+                          <w:rFonts w:ascii="Times New Roman" w:hAnsi="Times New Roman" w:cs="Times New Roman"/>
+                        </w:rPr>
+                        <w:t>mn</w:t>
+                      </w:r>
+                      <w:proofErr w:type="spellEnd"/>
+                      <w:r>
+                        <w:rPr>
+                          <w:rFonts w:ascii="Times New Roman" w:hAnsi="Times New Roman" w:cs="Times New Roman"/>
+                        </w:rPr>
+                        <w:t xml:space="preserve">, </w:t>
+                      </w:r>
+                      <w:proofErr w:type="spellStart"/>
+                      <w:r>
+                        <w:rPr>
+                          <w:rFonts w:ascii="Times New Roman" w:hAnsi="Times New Roman" w:cs="Times New Roman"/>
+                        </w:rPr>
+                        <w:t>sd</w:t>
+                      </w:r>
+                      <w:proofErr w:type="spellEnd"/>
+                      <w:r>
+                        <w:rPr>
+                          <w:rFonts w:ascii="Times New Roman" w:hAnsi="Times New Roman" w:cs="Times New Roman"/>
+                        </w:rPr>
+                        <w:t xml:space="preserve"> = </w:t>
+                      </w:r>
+                      <w:proofErr w:type="spellStart"/>
+                      <w:r>
+                        <w:rPr>
+                          <w:rFonts w:ascii="Times New Roman" w:hAnsi="Times New Roman" w:cs="Times New Roman"/>
+                        </w:rPr>
+                        <w:t>stdDev</w:t>
+                      </w:r>
+                      <w:proofErr w:type="spellEnd"/>
+                      <w:r>
+                        <w:rPr>
+                          <w:rFonts w:ascii="Times New Roman" w:hAnsi="Times New Roman" w:cs="Times New Roman"/>
+                        </w:rPr>
+                        <w:t>)</w:t>
                       </w:r>
                     </w:p>
                     <w:p>
@@ -6154,11 +7674,49 @@
                           <w:rFonts w:ascii="Times New Roman" w:hAnsi="Times New Roman" w:cs="Times New Roman"/>
                         </w:rPr>
                       </w:pPr>
+                      <w:proofErr w:type="spellStart"/>
+                      <w:proofErr w:type="gramStart"/>
                       <w:r>
                         <w:rPr>
                           <w:rFonts w:ascii="Times New Roman" w:hAnsi="Times New Roman" w:cs="Times New Roman"/>
                         </w:rPr>
-                        <w:t>box.size &lt;- diff(h$mids)[1] * length(df$`Goal Scored`)</w:t>
+                        <w:t>box.size</w:t>
+                      </w:r>
+                      <w:proofErr w:type="spellEnd"/>
+                      <w:proofErr w:type="gramEnd"/>
+                      <w:r>
+                        <w:rPr>
+                          <w:rFonts w:ascii="Times New Roman" w:hAnsi="Times New Roman" w:cs="Times New Roman"/>
+                        </w:rPr>
+                        <w:t xml:space="preserve"> &lt;- diff(</w:t>
+                      </w:r>
+                      <w:proofErr w:type="spellStart"/>
+                      <w:r>
+                        <w:rPr>
+                          <w:rFonts w:ascii="Times New Roman" w:hAnsi="Times New Roman" w:cs="Times New Roman"/>
+                        </w:rPr>
+                        <w:t>h$mids</w:t>
+                      </w:r>
+                      <w:proofErr w:type="spellEnd"/>
+                      <w:r>
+                        <w:rPr>
+                          <w:rFonts w:ascii="Times New Roman" w:hAnsi="Times New Roman" w:cs="Times New Roman"/>
+                        </w:rPr>
+                        <w:t>)[1] * length(</w:t>
+                      </w:r>
+                      <w:proofErr w:type="spellStart"/>
+                      <w:r>
+                        <w:rPr>
+                          <w:rFonts w:ascii="Times New Roman" w:hAnsi="Times New Roman" w:cs="Times New Roman"/>
+                        </w:rPr>
+                        <w:t>df</w:t>
+                      </w:r>
+                      <w:proofErr w:type="spellEnd"/>
+                      <w:r>
+                        <w:rPr>
+                          <w:rFonts w:ascii="Times New Roman" w:hAnsi="Times New Roman" w:cs="Times New Roman"/>
+                        </w:rPr>
+                        <w:t>$`Goal Scored`)</w:t>
                       </w:r>
                     </w:p>
                     <w:p>
@@ -6168,12 +7726,44 @@
                           <w:rFonts w:ascii="Times New Roman" w:hAnsi="Times New Roman" w:cs="Times New Roman"/>
                         </w:rPr>
                       </w:pPr>
+                      <w:proofErr w:type="spellStart"/>
                       <w:r>
                         <w:rPr>
                           <w:rFonts w:ascii="Times New Roman" w:hAnsi="Times New Roman" w:cs="Times New Roman"/>
                         </w:rPr>
-                        <w:t>yn &lt;- yn * box.size</w:t>
+                        <w:t>yn</w:t>
                       </w:r>
+                      <w:proofErr w:type="spellEnd"/>
+                      <w:r>
+                        <w:rPr>
+                          <w:rFonts w:ascii="Times New Roman" w:hAnsi="Times New Roman" w:cs="Times New Roman"/>
+                        </w:rPr>
+                        <w:t xml:space="preserve"> &lt;- </w:t>
+                      </w:r>
+                      <w:proofErr w:type="spellStart"/>
+                      <w:r>
+                        <w:rPr>
+                          <w:rFonts w:ascii="Times New Roman" w:hAnsi="Times New Roman" w:cs="Times New Roman"/>
+                        </w:rPr>
+                        <w:t>yn</w:t>
+                      </w:r>
+                      <w:proofErr w:type="spellEnd"/>
+                      <w:r>
+                        <w:rPr>
+                          <w:rFonts w:ascii="Times New Roman" w:hAnsi="Times New Roman" w:cs="Times New Roman"/>
+                        </w:rPr>
+                        <w:t xml:space="preserve"> * </w:t>
+                      </w:r>
+                      <w:proofErr w:type="spellStart"/>
+                      <w:proofErr w:type="gramStart"/>
+                      <w:r>
+                        <w:rPr>
+                          <w:rFonts w:ascii="Times New Roman" w:hAnsi="Times New Roman" w:cs="Times New Roman"/>
+                        </w:rPr>
+                        <w:t>box.size</w:t>
+                      </w:r>
+                      <w:proofErr w:type="spellEnd"/>
+                      <w:proofErr w:type="gramEnd"/>
                     </w:p>
                     <w:p>
                       <w:pPr>
@@ -6182,11 +7772,47 @@
                           <w:rFonts w:ascii="Times New Roman" w:hAnsi="Times New Roman" w:cs="Times New Roman"/>
                         </w:rPr>
                       </w:pPr>
+                      <w:proofErr w:type="gramStart"/>
                       <w:r>
                         <w:rPr>
                           <w:rFonts w:ascii="Times New Roman" w:hAnsi="Times New Roman" w:cs="Times New Roman"/>
                         </w:rPr>
-                        <w:t>lines(x, yn, col = "red", lwd = 2)</w:t>
+                        <w:t>lines(</w:t>
+                      </w:r>
+                      <w:proofErr w:type="gramEnd"/>
+                      <w:r>
+                        <w:rPr>
+                          <w:rFonts w:ascii="Times New Roman" w:hAnsi="Times New Roman" w:cs="Times New Roman"/>
+                        </w:rPr>
+                        <w:t xml:space="preserve">x, </w:t>
+                      </w:r>
+                      <w:proofErr w:type="spellStart"/>
+                      <w:r>
+                        <w:rPr>
+                          <w:rFonts w:ascii="Times New Roman" w:hAnsi="Times New Roman" w:cs="Times New Roman"/>
+                        </w:rPr>
+                        <w:t>yn</w:t>
+                      </w:r>
+                      <w:proofErr w:type="spellEnd"/>
+                      <w:r>
+                        <w:rPr>
+                          <w:rFonts w:ascii="Times New Roman" w:hAnsi="Times New Roman" w:cs="Times New Roman"/>
+                        </w:rPr>
+                        <w:t xml:space="preserve">, col = "red", </w:t>
+                      </w:r>
+                      <w:proofErr w:type="spellStart"/>
+                      <w:r>
+                        <w:rPr>
+                          <w:rFonts w:ascii="Times New Roman" w:hAnsi="Times New Roman" w:cs="Times New Roman"/>
+                        </w:rPr>
+                        <w:t>lwd</w:t>
+                      </w:r>
+                      <w:proofErr w:type="spellEnd"/>
+                      <w:r>
+                        <w:rPr>
+                          <w:rFonts w:ascii="Times New Roman" w:hAnsi="Times New Roman" w:cs="Times New Roman"/>
+                        </w:rPr>
+                        <w:t xml:space="preserve"> = 2)</w:t>
                       </w:r>
                     </w:p>
                   </w:txbxContent>
@@ -6244,14 +7870,188 @@
     </w:p>
     <w:p>
       <w:pPr>
-        <w:rPr>
-          <w:rFonts w:ascii="Times New Roman" w:eastAsia="Times New Roman" w:hAnsi="Times New Roman" w:cs="Times New Roman"/>
-        </w:rPr>
-      </w:pPr>
+        <w:pStyle w:val="ListParagraph"/>
+        <w:ind w:left="1440"/>
+        <w:rPr>
+          <w:rFonts w:ascii="Times New Roman" w:eastAsia="Times New Roman" w:hAnsi="Times New Roman" w:cs="Times New Roman"/>
+        </w:rPr>
+      </w:pPr>
+    </w:p>
+    <w:p>
+      <w:pPr>
+        <w:pStyle w:val="ListParagraph"/>
+        <w:ind w:left="1440"/>
+        <w:rPr>
+          <w:rFonts w:ascii="Times New Roman" w:eastAsia="Times New Roman" w:hAnsi="Times New Roman" w:cs="Times New Roman"/>
+        </w:rPr>
+      </w:pPr>
+    </w:p>
+    <w:p>
+      <w:pPr>
+        <w:ind w:left="-540"/>
+        <w:jc w:val="center"/>
+        <w:rPr>
+          <w:rFonts w:ascii="Times New Roman" w:eastAsia="Times New Roman" w:hAnsi="Times New Roman" w:cs="Times New Roman"/>
+        </w:rPr>
+      </w:pPr>
+      <w:r>
+        <w:rPr>
+          <w:noProof/>
+        </w:rPr>
+        <w:drawing>
+          <wp:inline distT="0" distB="0" distL="0" distR="0" wp14:anchorId="08B3ACE3" wp14:editId="144ED7BF">
+            <wp:extent cx="6461125" cy="7901940"/>
+            <wp:effectExtent l="0" t="0" r="0" b="3810"/>
+            <wp:docPr id="1901570297" name="Picture 1"/>
+            <wp:cNvGraphicFramePr>
+              <a:graphicFrameLocks xmlns:a="http://schemas.openxmlformats.org/drawingml/2006/main" noChangeAspect="1"/>
+            </wp:cNvGraphicFramePr>
+            <a:graphic xmlns:a="http://schemas.openxmlformats.org/drawingml/2006/main">
+              <a:graphicData uri="http://schemas.openxmlformats.org/drawingml/2006/picture">
+                <pic:pic xmlns:pic="http://schemas.openxmlformats.org/drawingml/2006/picture">
+                  <pic:nvPicPr>
+                    <pic:cNvPr id="1901570297" name=""/>
+                    <pic:cNvPicPr/>
+                  </pic:nvPicPr>
+                  <pic:blipFill rotWithShape="1">
+                    <a:blip r:embed="rId13"/>
+                    <a:srcRect t="-2" b="47438"/>
+                    <a:stretch/>
+                  </pic:blipFill>
+                  <pic:spPr bwMode="auto">
+                    <a:xfrm>
+                      <a:off x="0" y="0"/>
+                      <a:ext cx="6461125" cy="7901940"/>
+                    </a:xfrm>
+                    <a:prstGeom prst="rect">
+                      <a:avLst/>
+                    </a:prstGeom>
+                    <a:ln>
+                      <a:noFill/>
+                    </a:ln>
+                    <a:extLst>
+                      <a:ext uri="{53640926-AAD7-44D8-BBD7-CCE9431645EC}">
+                        <a14:shadowObscured xmlns:a14="http://schemas.microsoft.com/office/drawing/2010/main"/>
+                      </a:ext>
+                    </a:extLst>
+                  </pic:spPr>
+                </pic:pic>
+              </a:graphicData>
+            </a:graphic>
+          </wp:inline>
+        </w:drawing>
+      </w:r>
+    </w:p>
+    <w:p>
+      <w:pPr>
+        <w:ind w:left="-540"/>
+        <w:jc w:val="center"/>
+        <w:rPr>
+          <w:rFonts w:ascii="Times New Roman" w:eastAsia="Times New Roman" w:hAnsi="Times New Roman" w:cs="Times New Roman"/>
+        </w:rPr>
+      </w:pPr>
+      <w:r>
+        <w:rPr>
+          <w:noProof/>
+        </w:rPr>
+        <w:lastRenderedPageBreak/>
+        <w:drawing>
+          <wp:inline distT="0" distB="0" distL="0" distR="0" wp14:anchorId="6110E77E" wp14:editId="19DDD4CC">
+            <wp:extent cx="6464808" cy="7159752"/>
+            <wp:effectExtent l="0" t="0" r="0" b="3175"/>
+            <wp:docPr id="964465155" name="Picture 1"/>
+            <wp:cNvGraphicFramePr>
+              <a:graphicFrameLocks xmlns:a="http://schemas.openxmlformats.org/drawingml/2006/main" noChangeAspect="1"/>
+            </wp:cNvGraphicFramePr>
+            <a:graphic xmlns:a="http://schemas.openxmlformats.org/drawingml/2006/main">
+              <a:graphicData uri="http://schemas.openxmlformats.org/drawingml/2006/picture">
+                <pic:pic xmlns:pic="http://schemas.openxmlformats.org/drawingml/2006/picture">
+                  <pic:nvPicPr>
+                    <pic:cNvPr id="964465155" name=""/>
+                    <pic:cNvPicPr/>
+                  </pic:nvPicPr>
+                  <pic:blipFill rotWithShape="1">
+                    <a:blip r:embed="rId13"/>
+                    <a:srcRect t="52390"/>
+                    <a:stretch/>
+                  </pic:blipFill>
+                  <pic:spPr bwMode="auto">
+                    <a:xfrm>
+                      <a:off x="0" y="0"/>
+                      <a:ext cx="6464808" cy="7159752"/>
+                    </a:xfrm>
+                    <a:prstGeom prst="rect">
+                      <a:avLst/>
+                    </a:prstGeom>
+                    <a:ln>
+                      <a:noFill/>
+                    </a:ln>
+                    <a:extLst>
+                      <a:ext uri="{53640926-AAD7-44D8-BBD7-CCE9431645EC}">
+                        <a14:shadowObscured xmlns:a14="http://schemas.microsoft.com/office/drawing/2010/main"/>
+                      </a:ext>
+                    </a:extLst>
+                  </pic:spPr>
+                </pic:pic>
+              </a:graphicData>
+            </a:graphic>
+          </wp:inline>
+        </w:drawing>
+      </w:r>
+    </w:p>
+    <w:p>
+      <w:pPr>
+        <w:ind w:left="-540"/>
+        <w:jc w:val="center"/>
+        <w:rPr>
+          <w:rFonts w:ascii="Times New Roman" w:eastAsia="Times New Roman" w:hAnsi="Times New Roman" w:cs="Times New Roman"/>
+        </w:rPr>
+      </w:pPr>
+      <w:r>
+        <w:rPr>
+          <w:noProof/>
+        </w:rPr>
+        <w:lastRenderedPageBreak/>
+        <w:drawing>
+          <wp:inline distT="0" distB="0" distL="0" distR="0" wp14:anchorId="598DD705" wp14:editId="1C3FA787">
+            <wp:extent cx="6464808" cy="8814816"/>
+            <wp:effectExtent l="0" t="0" r="0" b="5715"/>
+            <wp:docPr id="254771173" name="Picture 1"/>
+            <wp:cNvGraphicFramePr>
+              <a:graphicFrameLocks xmlns:a="http://schemas.openxmlformats.org/drawingml/2006/main" noChangeAspect="1"/>
+            </wp:cNvGraphicFramePr>
+            <a:graphic xmlns:a="http://schemas.openxmlformats.org/drawingml/2006/main">
+              <a:graphicData uri="http://schemas.openxmlformats.org/drawingml/2006/picture">
+                <pic:pic xmlns:pic="http://schemas.openxmlformats.org/drawingml/2006/picture">
+                  <pic:nvPicPr>
+                    <pic:cNvPr id="254771173" name=""/>
+                    <pic:cNvPicPr/>
+                  </pic:nvPicPr>
+                  <pic:blipFill>
+                    <a:blip r:embed="rId14"/>
+                    <a:stretch>
+                      <a:fillRect/>
+                    </a:stretch>
+                  </pic:blipFill>
+                  <pic:spPr>
+                    <a:xfrm>
+                      <a:off x="0" y="0"/>
+                      <a:ext cx="6464808" cy="8814816"/>
+                    </a:xfrm>
+                    <a:prstGeom prst="rect">
+                      <a:avLst/>
+                    </a:prstGeom>
+                  </pic:spPr>
+                </pic:pic>
+              </a:graphicData>
+            </a:graphic>
+          </wp:inline>
+        </w:drawing>
+      </w:r>
     </w:p>
     <w:sectPr>
-      <w:footerReference w:type="even" r:id="rId13"/>
-      <w:footerReference w:type="default" r:id="rId14"/>
+      <w:footerReference w:type="even" r:id="rId15"/>
+      <w:footerReference w:type="default" r:id="rId16"/>
       <w:pgSz w:w="11906" w:h="16838"/>
       <w:pgMar w:top="1440" w:right="1440" w:bottom="1440" w:left="1440" w:header="708" w:footer="708" w:gutter="0"/>
       <w:cols w:space="708"/>

</xml_diff>